<commit_message>
Aug 04 2023 changes
</commit_message>
<xml_diff>
--- a/Salesforce Notes .docx
+++ b/Salesforce Notes .docx
@@ -46,7 +46,6 @@
           <w:shd w:val="clear" w:color="auto" w:fill="FFFFFF"/>
         </w:rPr>
       </w:pPr>
-      <w:proofErr w:type="spellStart"/>
       <w:r>
         <w:rPr>
           <w:rFonts w:ascii="Calibri" w:eastAsia="Times New Roman" w:hAnsi="Calibri" w:cs="Calibri"/>
@@ -69,20 +68,7 @@
           <w:shd w:val="clear" w:color="auto" w:fill="FFFFFF"/>
           <w:lang w:val="en-US"/>
         </w:rPr>
-        <w:t>Top</w:t>
-      </w:r>
-      <w:proofErr w:type="spellEnd"/>
-      <w:r>
-        <w:rPr>
-          <w:rStyle w:val="normaltextrun"/>
-          <w:rFonts w:ascii="Calibri" w:hAnsi="Calibri" w:cs="Calibri"/>
-          <w:color w:val="000000"/>
-          <w:sz w:val="40"/>
-          <w:szCs w:val="40"/>
-          <w:shd w:val="clear" w:color="auto" w:fill="FFFFFF"/>
-          <w:lang w:val="en-US"/>
-        </w:rPr>
-        <w:t xml:space="preserve"> Companies that use Salesforce today</w:t>
+        <w:t>Top Companies that use Salesforce today</w:t>
       </w:r>
       <w:r>
         <w:rPr>
@@ -1498,6 +1484,1290 @@
         <w:jc w:val="center"/>
       </w:pPr>
     </w:p>
+    <w:p>
+      <w:r>
+        <w:t>CRM, collection of databases, SaaS, PaaS, Org that provides software services…software that unites customers and org…multi tenant operation</w:t>
+      </w:r>
+    </w:p>
+    <w:p/>
+    <w:p>
+      <w:r>
+        <w:t xml:space="preserve">Sales cloud &gt;&gt; Payment system &gt;&gt; Delivery system </w:t>
+      </w:r>
+    </w:p>
+    <w:p>
+      <w:r>
+        <w:t>Mulesoft – Purpose : To integrate with other systems.</w:t>
+      </w:r>
+    </w:p>
+    <w:p/>
+    <w:p>
+      <w:pPr>
+        <w:rPr>
+          <w:b/>
+          <w:bCs/>
+          <w:u w:val="single"/>
+        </w:rPr>
+      </w:pPr>
+      <w:r>
+        <w:rPr>
+          <w:b/>
+          <w:bCs/>
+          <w:u w:val="single"/>
+        </w:rPr>
+        <w:t>Key points to remember:</w:t>
+      </w:r>
+    </w:p>
+    <w:p>
+      <w:pPr>
+        <w:pStyle w:val="ListParagraph"/>
+        <w:numPr>
+          <w:ilvl w:val="0"/>
+          <w:numId w:val="1"/>
+        </w:numPr>
+      </w:pPr>
+      <w:r>
+        <w:t xml:space="preserve">Runs on cloud </w:t>
+      </w:r>
+    </w:p>
+    <w:p>
+      <w:pPr>
+        <w:pStyle w:val="ListParagraph"/>
+        <w:numPr>
+          <w:ilvl w:val="0"/>
+          <w:numId w:val="1"/>
+        </w:numPr>
+      </w:pPr>
+      <w:r>
+        <w:t>Can be accessed via a browser and a stable internet connection</w:t>
+      </w:r>
+    </w:p>
+    <w:p>
+      <w:pPr>
+        <w:pStyle w:val="ListParagraph"/>
+        <w:numPr>
+          <w:ilvl w:val="0"/>
+          <w:numId w:val="1"/>
+        </w:numPr>
+      </w:pPr>
+      <w:r>
+        <w:t>Multi-tenant environment</w:t>
+      </w:r>
+    </w:p>
+    <w:p>
+      <w:pPr>
+        <w:rPr>
+          <w:b/>
+          <w:bCs/>
+          <w:u w:val="single"/>
+        </w:rPr>
+      </w:pPr>
+      <w:r>
+        <w:rPr>
+          <w:b/>
+          <w:bCs/>
+          <w:u w:val="single"/>
+        </w:rPr>
+        <w:t>Learning environment setup</w:t>
+      </w:r>
+      <w:r>
+        <w:rPr>
+          <w:b/>
+          <w:bCs/>
+          <w:u w:val="single"/>
+        </w:rPr>
+        <w:t>:</w:t>
+      </w:r>
+    </w:p>
+    <w:p>
+      <w:pPr>
+        <w:rPr>
+          <w:b/>
+          <w:bCs/>
+        </w:rPr>
+      </w:pPr>
+      <w:r>
+        <w:rPr>
+          <w:b/>
+          <w:bCs/>
+        </w:rPr>
+        <w:t xml:space="preserve">Step 1: </w:t>
+      </w:r>
+      <w:hyperlink r:id="rId5" w:history="1">
+        <w:r>
+          <w:rPr>
+            <w:rStyle w:val="Hyperlink"/>
+            <w:b/>
+            <w:bCs/>
+          </w:rPr>
+          <w:t>https://trailhead.salesforce.com</w:t>
+        </w:r>
+      </w:hyperlink>
+      <w:r>
+        <w:rPr>
+          <w:b/>
+          <w:bCs/>
+        </w:rPr>
+        <w:t xml:space="preserve"> – Use this to create a sample product instance for training and learning purpose</w:t>
+      </w:r>
+    </w:p>
+    <w:p>
+      <w:pPr>
+        <w:rPr>
+          <w:b/>
+          <w:bCs/>
+        </w:rPr>
+      </w:pPr>
+      <w:r>
+        <w:rPr>
+          <w:b/>
+          <w:bCs/>
+        </w:rPr>
+        <w:t>Step 2: Create a playground org</w:t>
+      </w:r>
+    </w:p>
+    <w:p>
+      <w:pPr>
+        <w:rPr>
+          <w:b/>
+          <w:bCs/>
+        </w:rPr>
+      </w:pPr>
+    </w:p>
+    <w:p>
+      <w:pPr>
+        <w:rPr>
+          <w:b/>
+          <w:bCs/>
+        </w:rPr>
+      </w:pPr>
+    </w:p>
+    <w:p>
+      <w:pPr>
+        <w:rPr>
+          <w:b/>
+          <w:bCs/>
+          <w:u w:val="single"/>
+        </w:rPr>
+      </w:pPr>
+      <w:r>
+        <w:rPr>
+          <w:b/>
+          <w:bCs/>
+          <w:u w:val="single"/>
+        </w:rPr>
+        <w:lastRenderedPageBreak/>
+        <w:t>Company setup:</w:t>
+      </w:r>
+    </w:p>
+    <w:p>
+      <w:pPr>
+        <w:rPr>
+          <w:b/>
+          <w:bCs/>
+        </w:rPr>
+      </w:pPr>
+    </w:p>
+    <w:p>
+      <w:pPr>
+        <w:rPr>
+          <w:b/>
+          <w:bCs/>
+        </w:rPr>
+      </w:pPr>
+    </w:p>
+    <w:p>
+      <w:pPr>
+        <w:rPr>
+          <w:b/>
+          <w:bCs/>
+          <w:u w:val="single"/>
+        </w:rPr>
+      </w:pPr>
+      <w:r>
+        <w:rPr>
+          <w:b/>
+          <w:bCs/>
+          <w:u w:val="single"/>
+        </w:rPr>
+        <w:t>Terminologies used in SF eco system:</w:t>
+      </w:r>
+    </w:p>
+    <w:p>
+      <w:pPr>
+        <w:pStyle w:val="ListParagraph"/>
+        <w:numPr>
+          <w:ilvl w:val="0"/>
+          <w:numId w:val="1"/>
+        </w:numPr>
+        <w:rPr>
+          <w:b/>
+          <w:bCs/>
+        </w:rPr>
+      </w:pPr>
+      <w:r>
+        <w:rPr>
+          <w:b/>
+          <w:bCs/>
+        </w:rPr>
+        <w:t>Standard</w:t>
+      </w:r>
+    </w:p>
+    <w:p>
+      <w:pPr>
+        <w:pStyle w:val="ListParagraph"/>
+        <w:numPr>
+          <w:ilvl w:val="1"/>
+          <w:numId w:val="1"/>
+        </w:numPr>
+        <w:rPr>
+          <w:b/>
+          <w:bCs/>
+        </w:rPr>
+      </w:pPr>
+      <w:r>
+        <w:rPr>
+          <w:b/>
+          <w:bCs/>
+        </w:rPr>
+        <w:t>Anything that’s is available</w:t>
+      </w:r>
+      <w:r>
+        <w:rPr>
+          <w:b/>
+          <w:bCs/>
+        </w:rPr>
+        <w:t xml:space="preserve"> inbuilt or </w:t>
+      </w:r>
+      <w:r>
+        <w:rPr>
+          <w:b/>
+          <w:bCs/>
+        </w:rPr>
+        <w:t xml:space="preserve"> out of the box </w:t>
+      </w:r>
+    </w:p>
+    <w:p>
+      <w:pPr>
+        <w:pStyle w:val="ListParagraph"/>
+        <w:numPr>
+          <w:ilvl w:val="0"/>
+          <w:numId w:val="1"/>
+        </w:numPr>
+        <w:rPr>
+          <w:b/>
+          <w:bCs/>
+        </w:rPr>
+      </w:pPr>
+      <w:r>
+        <w:rPr>
+          <w:b/>
+          <w:bCs/>
+        </w:rPr>
+        <w:t>Custom</w:t>
+      </w:r>
+    </w:p>
+    <w:p>
+      <w:pPr>
+        <w:pStyle w:val="ListParagraph"/>
+        <w:numPr>
+          <w:ilvl w:val="1"/>
+          <w:numId w:val="1"/>
+        </w:numPr>
+        <w:rPr>
+          <w:b/>
+          <w:bCs/>
+        </w:rPr>
+      </w:pPr>
+      <w:r>
+        <w:rPr>
+          <w:b/>
+          <w:bCs/>
+        </w:rPr>
+        <w:t xml:space="preserve">Anything that you create as a developer or admin </w:t>
+      </w:r>
+    </w:p>
+    <w:p>
+      <w:pPr>
+        <w:pStyle w:val="ListParagraph"/>
+        <w:numPr>
+          <w:ilvl w:val="0"/>
+          <w:numId w:val="1"/>
+        </w:numPr>
+        <w:rPr>
+          <w:b/>
+          <w:bCs/>
+        </w:rPr>
+      </w:pPr>
+      <w:r>
+        <w:rPr>
+          <w:b/>
+          <w:bCs/>
+        </w:rPr>
+        <w:t>Tabs</w:t>
+      </w:r>
+    </w:p>
+    <w:p>
+      <w:pPr>
+        <w:pStyle w:val="ListParagraph"/>
+        <w:numPr>
+          <w:ilvl w:val="1"/>
+          <w:numId w:val="1"/>
+        </w:numPr>
+        <w:rPr>
+          <w:b/>
+          <w:bCs/>
+        </w:rPr>
+      </w:pPr>
+      <w:r>
+        <w:rPr>
+          <w:b/>
+          <w:bCs/>
+        </w:rPr>
+        <w:t>Nothing but navigation menu links</w:t>
+      </w:r>
+    </w:p>
+    <w:p>
+      <w:pPr>
+        <w:pStyle w:val="ListParagraph"/>
+        <w:numPr>
+          <w:ilvl w:val="0"/>
+          <w:numId w:val="1"/>
+        </w:numPr>
+        <w:rPr>
+          <w:b/>
+          <w:bCs/>
+        </w:rPr>
+      </w:pPr>
+      <w:r>
+        <w:rPr>
+          <w:b/>
+          <w:bCs/>
+        </w:rPr>
+        <w:t>Object</w:t>
+      </w:r>
+    </w:p>
+    <w:p>
+      <w:pPr>
+        <w:pStyle w:val="ListParagraph"/>
+        <w:numPr>
+          <w:ilvl w:val="1"/>
+          <w:numId w:val="1"/>
+        </w:numPr>
+        <w:rPr>
+          <w:b/>
+          <w:bCs/>
+        </w:rPr>
+      </w:pPr>
+      <w:r>
+        <w:rPr>
+          <w:b/>
+          <w:bCs/>
+        </w:rPr>
+        <w:t>Nothing but table in the database</w:t>
+      </w:r>
+    </w:p>
+    <w:p>
+      <w:pPr>
+        <w:pStyle w:val="ListParagraph"/>
+        <w:numPr>
+          <w:ilvl w:val="0"/>
+          <w:numId w:val="1"/>
+        </w:numPr>
+        <w:rPr>
+          <w:b/>
+          <w:bCs/>
+        </w:rPr>
+      </w:pPr>
+      <w:r>
+        <w:rPr>
+          <w:b/>
+          <w:bCs/>
+        </w:rPr>
+        <w:t>Org</w:t>
+      </w:r>
+    </w:p>
+    <w:p>
+      <w:pPr>
+        <w:pStyle w:val="ListParagraph"/>
+        <w:numPr>
+          <w:ilvl w:val="1"/>
+          <w:numId w:val="1"/>
+        </w:numPr>
+        <w:rPr>
+          <w:b/>
+          <w:bCs/>
+        </w:rPr>
+      </w:pPr>
+      <w:r>
+        <w:rPr>
+          <w:b/>
+          <w:bCs/>
+        </w:rPr>
+        <w:t>Refers to an environment or an instance of Salesforce product</w:t>
+      </w:r>
+    </w:p>
+    <w:p>
+      <w:pPr>
+        <w:pStyle w:val="ListParagraph"/>
+        <w:numPr>
+          <w:ilvl w:val="1"/>
+          <w:numId w:val="1"/>
+        </w:numPr>
+        <w:rPr>
+          <w:b/>
+          <w:bCs/>
+        </w:rPr>
+      </w:pPr>
+      <w:r>
+        <w:rPr>
+          <w:b/>
+          <w:bCs/>
+        </w:rPr>
+        <w:t>You can have a specific purpose (development, testing, production, training, learning) associated to an org</w:t>
+      </w:r>
+    </w:p>
+    <w:p>
+      <w:pPr>
+        <w:pStyle w:val="ListParagraph"/>
+        <w:numPr>
+          <w:ilvl w:val="0"/>
+          <w:numId w:val="1"/>
+        </w:numPr>
+        <w:rPr>
+          <w:b/>
+          <w:bCs/>
+        </w:rPr>
+      </w:pPr>
+      <w:r>
+        <w:rPr>
+          <w:b/>
+          <w:bCs/>
+        </w:rPr>
+        <w:t>Profile</w:t>
+      </w:r>
+    </w:p>
+    <w:p>
+      <w:pPr>
+        <w:pStyle w:val="ListParagraph"/>
+        <w:numPr>
+          <w:ilvl w:val="1"/>
+          <w:numId w:val="1"/>
+        </w:numPr>
+        <w:rPr>
+          <w:b/>
+          <w:bCs/>
+        </w:rPr>
+      </w:pPr>
+      <w:r>
+        <w:rPr>
+          <w:b/>
+          <w:bCs/>
+        </w:rPr>
+        <w:t>A way to group users in the system</w:t>
+      </w:r>
+    </w:p>
+    <w:p>
+      <w:pPr>
+        <w:pStyle w:val="ListParagraph"/>
+        <w:numPr>
+          <w:ilvl w:val="1"/>
+          <w:numId w:val="1"/>
+        </w:numPr>
+        <w:rPr>
+          <w:b/>
+          <w:bCs/>
+        </w:rPr>
+      </w:pPr>
+      <w:r>
+        <w:rPr>
+          <w:b/>
+          <w:bCs/>
+        </w:rPr>
+        <w:t>User – Profile mapping (1:1)</w:t>
+      </w:r>
+    </w:p>
+    <w:p>
+      <w:pPr>
+        <w:pStyle w:val="ListParagraph"/>
+        <w:numPr>
+          <w:ilvl w:val="1"/>
+          <w:numId w:val="1"/>
+        </w:numPr>
+        <w:rPr>
+          <w:b/>
+          <w:bCs/>
+        </w:rPr>
+      </w:pPr>
+      <w:r>
+        <w:rPr>
+          <w:b/>
+          <w:bCs/>
+        </w:rPr>
+        <w:t>Can use profile to define user security / access in the org</w:t>
+      </w:r>
+    </w:p>
+    <w:p>
+      <w:pPr>
+        <w:pStyle w:val="ListParagraph"/>
+        <w:numPr>
+          <w:ilvl w:val="1"/>
+          <w:numId w:val="1"/>
+        </w:numPr>
+        <w:rPr>
+          <w:b/>
+          <w:bCs/>
+        </w:rPr>
+      </w:pPr>
+      <w:r>
+        <w:rPr>
+          <w:b/>
+          <w:bCs/>
+        </w:rPr>
+        <w:t>WHAT USER CAN DO IN THE SYSTEM</w:t>
+      </w:r>
+    </w:p>
+    <w:p>
+      <w:pPr>
+        <w:rPr>
+          <w:b/>
+          <w:bCs/>
+          <w:u w:val="single"/>
+        </w:rPr>
+      </w:pPr>
+      <w:r>
+        <w:rPr>
+          <w:b/>
+          <w:bCs/>
+          <w:u w:val="single"/>
+        </w:rPr>
+        <w:t>Objects &amp; Purpose</w:t>
+      </w:r>
+    </w:p>
+    <w:p>
+      <w:pPr>
+        <w:rPr>
+          <w:b/>
+          <w:bCs/>
+        </w:rPr>
+      </w:pPr>
+    </w:p>
+    <w:tbl>
+      <w:tblPr>
+        <w:tblStyle w:val="TableGrid"/>
+        <w:tblW w:w="0" w:type="auto"/>
+        <w:tblLook w:val="04A0" w:firstRow="1" w:lastRow="0" w:firstColumn="1" w:lastColumn="0" w:noHBand="0" w:noVBand="1"/>
+      </w:tblPr>
+      <w:tblGrid>
+        <w:gridCol w:w="1413"/>
+        <w:gridCol w:w="2268"/>
+        <w:gridCol w:w="5335"/>
+      </w:tblGrid>
+      <w:tr>
+        <w:tc>
+          <w:tcPr>
+            <w:tcW w:w="1413" w:type="dxa"/>
+          </w:tcPr>
+          <w:p>
+            <w:pPr>
+              <w:rPr>
+                <w:b/>
+                <w:bCs/>
+              </w:rPr>
+            </w:pPr>
+            <w:r>
+              <w:rPr>
+                <w:b/>
+                <w:bCs/>
+              </w:rPr>
+              <w:t>Type</w:t>
+            </w:r>
+          </w:p>
+        </w:tc>
+        <w:tc>
+          <w:tcPr>
+            <w:tcW w:w="2268" w:type="dxa"/>
+          </w:tcPr>
+          <w:p>
+            <w:pPr>
+              <w:rPr>
+                <w:b/>
+                <w:bCs/>
+              </w:rPr>
+            </w:pPr>
+            <w:r>
+              <w:rPr>
+                <w:b/>
+                <w:bCs/>
+              </w:rPr>
+              <w:t>Name</w:t>
+            </w:r>
+          </w:p>
+        </w:tc>
+        <w:tc>
+          <w:tcPr>
+            <w:tcW w:w="5335" w:type="dxa"/>
+          </w:tcPr>
+          <w:p>
+            <w:pPr>
+              <w:rPr>
+                <w:b/>
+                <w:bCs/>
+              </w:rPr>
+            </w:pPr>
+            <w:r>
+              <w:rPr>
+                <w:b/>
+                <w:bCs/>
+              </w:rPr>
+              <w:t>Purpose</w:t>
+            </w:r>
+          </w:p>
+        </w:tc>
+      </w:tr>
+      <w:tr>
+        <w:tc>
+          <w:tcPr>
+            <w:tcW w:w="1413" w:type="dxa"/>
+          </w:tcPr>
+          <w:p>
+            <w:pPr>
+              <w:rPr>
+                <w:b/>
+                <w:bCs/>
+              </w:rPr>
+            </w:pPr>
+            <w:r>
+              <w:rPr>
+                <w:b/>
+                <w:bCs/>
+              </w:rPr>
+              <w:t>Standard</w:t>
+            </w:r>
+          </w:p>
+        </w:tc>
+        <w:tc>
+          <w:tcPr>
+            <w:tcW w:w="2268" w:type="dxa"/>
+          </w:tcPr>
+          <w:p>
+            <w:pPr>
+              <w:rPr>
+                <w:b/>
+                <w:bCs/>
+              </w:rPr>
+            </w:pPr>
+            <w:r>
+              <w:rPr>
+                <w:b/>
+                <w:bCs/>
+              </w:rPr>
+              <w:t>Account</w:t>
+            </w:r>
+          </w:p>
+        </w:tc>
+        <w:tc>
+          <w:tcPr>
+            <w:tcW w:w="5335" w:type="dxa"/>
+          </w:tcPr>
+          <w:p>
+            <w:pPr>
+              <w:rPr>
+                <w:b/>
+                <w:bCs/>
+              </w:rPr>
+            </w:pPr>
+            <w:r>
+              <w:rPr>
+                <w:b/>
+                <w:bCs/>
+              </w:rPr>
+              <w:t>Meant to store customer information</w:t>
+            </w:r>
+          </w:p>
+        </w:tc>
+      </w:tr>
+      <w:tr>
+        <w:tc>
+          <w:tcPr>
+            <w:tcW w:w="1413" w:type="dxa"/>
+          </w:tcPr>
+          <w:p>
+            <w:pPr>
+              <w:rPr>
+                <w:b/>
+                <w:bCs/>
+              </w:rPr>
+            </w:pPr>
+          </w:p>
+        </w:tc>
+        <w:tc>
+          <w:tcPr>
+            <w:tcW w:w="2268" w:type="dxa"/>
+          </w:tcPr>
+          <w:p>
+            <w:pPr>
+              <w:rPr>
+                <w:b/>
+                <w:bCs/>
+              </w:rPr>
+            </w:pPr>
+          </w:p>
+        </w:tc>
+        <w:tc>
+          <w:tcPr>
+            <w:tcW w:w="5335" w:type="dxa"/>
+          </w:tcPr>
+          <w:p>
+            <w:pPr>
+              <w:rPr>
+                <w:b/>
+                <w:bCs/>
+              </w:rPr>
+            </w:pPr>
+          </w:p>
+        </w:tc>
+      </w:tr>
+    </w:tbl>
+    <w:p>
+      <w:pPr>
+        <w:rPr>
+          <w:b/>
+          <w:bCs/>
+        </w:rPr>
+      </w:pPr>
+    </w:p>
+    <w:p>
+      <w:pPr>
+        <w:rPr>
+          <w:b/>
+          <w:bCs/>
+          <w:u w:val="single"/>
+        </w:rPr>
+      </w:pPr>
+      <w:r>
+        <w:rPr>
+          <w:b/>
+          <w:bCs/>
+          <w:u w:val="single"/>
+        </w:rPr>
+        <w:t>Org Users</w:t>
+      </w:r>
+    </w:p>
+    <w:tbl>
+      <w:tblPr>
+        <w:tblStyle w:val="TableGrid"/>
+        <w:tblW w:w="0" w:type="auto"/>
+        <w:tblLook w:val="04A0" w:firstRow="1" w:lastRow="0" w:firstColumn="1" w:lastColumn="0" w:noHBand="0" w:noVBand="1"/>
+      </w:tblPr>
+      <w:tblGrid>
+        <w:gridCol w:w="2830"/>
+        <w:gridCol w:w="6186"/>
+      </w:tblGrid>
+      <w:tr>
+        <w:tc>
+          <w:tcPr>
+            <w:tcW w:w="2830" w:type="dxa"/>
+          </w:tcPr>
+          <w:p>
+            <w:pPr>
+              <w:rPr>
+                <w:b/>
+                <w:bCs/>
+              </w:rPr>
+            </w:pPr>
+            <w:r>
+              <w:rPr>
+                <w:b/>
+                <w:bCs/>
+              </w:rPr>
+              <w:t>CEO</w:t>
+            </w:r>
+          </w:p>
+        </w:tc>
+        <w:tc>
+          <w:tcPr>
+            <w:tcW w:w="6186" w:type="dxa"/>
+          </w:tcPr>
+          <w:p>
+            <w:pPr>
+              <w:rPr>
+                <w:b/>
+                <w:bCs/>
+              </w:rPr>
+            </w:pPr>
+            <w:r>
+              <w:rPr>
+                <w:b/>
+                <w:bCs/>
+              </w:rPr>
+              <w:t>Mithran</w:t>
+            </w:r>
+          </w:p>
+        </w:tc>
+      </w:tr>
+      <w:tr>
+        <w:tc>
+          <w:tcPr>
+            <w:tcW w:w="2830" w:type="dxa"/>
+          </w:tcPr>
+          <w:p>
+            <w:pPr>
+              <w:rPr>
+                <w:b/>
+                <w:bCs/>
+              </w:rPr>
+            </w:pPr>
+            <w:r>
+              <w:rPr>
+                <w:b/>
+                <w:bCs/>
+              </w:rPr>
+              <w:t>Sales Manager</w:t>
+            </w:r>
+          </w:p>
+        </w:tc>
+        <w:tc>
+          <w:tcPr>
+            <w:tcW w:w="6186" w:type="dxa"/>
+          </w:tcPr>
+          <w:p>
+            <w:pPr>
+              <w:rPr>
+                <w:b/>
+                <w:bCs/>
+              </w:rPr>
+            </w:pPr>
+            <w:r>
+              <w:rPr>
+                <w:b/>
+                <w:bCs/>
+              </w:rPr>
+              <w:t>Malcom</w:t>
+            </w:r>
+          </w:p>
+        </w:tc>
+      </w:tr>
+    </w:tbl>
+    <w:p>
+      <w:pPr>
+        <w:rPr>
+          <w:b/>
+          <w:bCs/>
+        </w:rPr>
+      </w:pPr>
+    </w:p>
+    <w:p>
+      <w:pPr>
+        <w:rPr>
+          <w:b/>
+          <w:bCs/>
+        </w:rPr>
+      </w:pPr>
+    </w:p>
+    <w:p>
+      <w:pPr>
+        <w:rPr>
+          <w:b/>
+          <w:bCs/>
+        </w:rPr>
+      </w:pPr>
+      <w:r>
+        <w:rPr>
+          <w:b/>
+          <w:bCs/>
+        </w:rPr>
+        <w:t>Use case #1:</w:t>
+      </w:r>
+    </w:p>
+    <w:p>
+      <w:pPr>
+        <w:rPr>
+          <w:b/>
+          <w:bCs/>
+        </w:rPr>
+      </w:pPr>
+      <w:r>
+        <w:rPr>
+          <w:b/>
+          <w:bCs/>
+        </w:rPr>
+        <w:t>As an admin, how can I modify the std. marketing app so that it will have ‘Account’ tab included:</w:t>
+      </w:r>
+    </w:p>
+    <w:p>
+      <w:pPr>
+        <w:rPr>
+          <w:b/>
+          <w:bCs/>
+        </w:rPr>
+      </w:pPr>
+      <w:r>
+        <w:rPr>
+          <w:b/>
+          <w:bCs/>
+        </w:rPr>
+        <w:t>Solution:</w:t>
+      </w:r>
+    </w:p>
+    <w:p>
+      <w:pPr>
+        <w:pStyle w:val="ListParagraph"/>
+        <w:numPr>
+          <w:ilvl w:val="0"/>
+          <w:numId w:val="1"/>
+        </w:numPr>
+        <w:rPr>
+          <w:b/>
+          <w:bCs/>
+        </w:rPr>
+      </w:pPr>
+      <w:r>
+        <w:rPr>
+          <w:b/>
+          <w:bCs/>
+        </w:rPr>
+        <w:t>Use app manager from setup</w:t>
+      </w:r>
+    </w:p>
+    <w:p>
+      <w:pPr>
+        <w:rPr>
+          <w:b/>
+          <w:bCs/>
+        </w:rPr>
+      </w:pPr>
+      <w:r>
+        <w:rPr>
+          <w:b/>
+          <w:bCs/>
+        </w:rPr>
+        <w:t>Use case #2:</w:t>
+      </w:r>
+    </w:p>
+    <w:p>
+      <w:pPr>
+        <w:rPr>
+          <w:b/>
+          <w:bCs/>
+        </w:rPr>
+      </w:pPr>
+      <w:r>
+        <w:rPr>
+          <w:b/>
+          <w:bCs/>
+        </w:rPr>
+        <w:t>CEO of travel hut has identified a Sales Manager named ‘</w:t>
+      </w:r>
+      <w:r>
+        <w:rPr>
+          <w:b/>
+          <w:bCs/>
+        </w:rPr>
+        <w:t>Malcom</w:t>
+      </w:r>
+      <w:r>
+        <w:rPr>
+          <w:b/>
+          <w:bCs/>
+        </w:rPr>
+        <w:t>’</w:t>
+      </w:r>
+      <w:r>
+        <w:rPr>
+          <w:b/>
+          <w:bCs/>
+        </w:rPr>
+        <w:t>. You have been tasked to onboard the Sales Manager</w:t>
+      </w:r>
+    </w:p>
+    <w:p>
+      <w:pPr>
+        <w:rPr>
+          <w:b/>
+          <w:bCs/>
+        </w:rPr>
+      </w:pPr>
+      <w:r>
+        <w:rPr>
+          <w:b/>
+          <w:bCs/>
+        </w:rPr>
+        <w:lastRenderedPageBreak/>
+        <w:t>Solution:</w:t>
+      </w:r>
+    </w:p>
+    <w:p>
+      <w:pPr>
+        <w:pStyle w:val="ListParagraph"/>
+        <w:numPr>
+          <w:ilvl w:val="0"/>
+          <w:numId w:val="1"/>
+        </w:numPr>
+        <w:rPr>
+          <w:b/>
+          <w:bCs/>
+        </w:rPr>
+      </w:pPr>
+      <w:r>
+        <w:rPr>
+          <w:b/>
+          <w:bCs/>
+        </w:rPr>
+        <w:t>From setup use ‘Users’ option</w:t>
+      </w:r>
+    </w:p>
+    <w:p>
+      <w:pPr>
+        <w:pStyle w:val="ListParagraph"/>
+        <w:numPr>
+          <w:ilvl w:val="0"/>
+          <w:numId w:val="1"/>
+        </w:numPr>
+        <w:rPr>
+          <w:b/>
+          <w:bCs/>
+        </w:rPr>
+      </w:pPr>
+      <w:r>
+        <w:rPr>
+          <w:b/>
+          <w:bCs/>
+        </w:rPr>
+        <w:t>‘Users’ feature will help to create and manage org. users</w:t>
+      </w:r>
+    </w:p>
+    <w:p>
+      <w:pPr>
+        <w:pStyle w:val="ListParagraph"/>
+        <w:numPr>
+          <w:ilvl w:val="0"/>
+          <w:numId w:val="1"/>
+        </w:numPr>
+        <w:rPr>
+          <w:b/>
+          <w:bCs/>
+        </w:rPr>
+      </w:pPr>
+      <w:r>
+        <w:rPr>
+          <w:b/>
+          <w:bCs/>
+        </w:rPr>
+        <w:t>Create Sales profile and add user to it</w:t>
+      </w:r>
+    </w:p>
+    <w:p>
+      <w:pPr>
+        <w:rPr>
+          <w:b/>
+          <w:bCs/>
+        </w:rPr>
+      </w:pPr>
+      <w:r>
+        <w:rPr>
+          <w:b/>
+          <w:bCs/>
+        </w:rPr>
+        <w:t>Use case #3:</w:t>
+      </w:r>
+    </w:p>
+    <w:p>
+      <w:pPr>
+        <w:rPr>
+          <w:b/>
+          <w:bCs/>
+        </w:rPr>
+      </w:pPr>
+      <w:r>
+        <w:rPr>
+          <w:b/>
+          <w:bCs/>
+        </w:rPr>
+        <w:t>Malcom has raised a concern that his UI is not very friendly . Also, he is not seeing Sales app for him to manages customers, contacts etc</w:t>
+      </w:r>
+    </w:p>
+    <w:p>
+      <w:pPr>
+        <w:rPr>
+          <w:b/>
+          <w:bCs/>
+        </w:rPr>
+      </w:pPr>
+      <w:r>
+        <w:rPr>
+          <w:b/>
+          <w:bCs/>
+        </w:rPr>
+        <w:t>Solution:</w:t>
+      </w:r>
+    </w:p>
+    <w:p>
+      <w:pPr>
+        <w:pStyle w:val="ListParagraph"/>
+        <w:numPr>
+          <w:ilvl w:val="0"/>
+          <w:numId w:val="1"/>
+        </w:numPr>
+        <w:rPr>
+          <w:b/>
+          <w:bCs/>
+        </w:rPr>
+      </w:pPr>
+      <w:r>
+        <w:rPr>
+          <w:b/>
+          <w:bCs/>
+        </w:rPr>
+        <w:t>Enable access to Lightning UI to the Sales profile</w:t>
+      </w:r>
+    </w:p>
+    <w:p>
+      <w:pPr>
+        <w:rPr>
+          <w:b/>
+          <w:bCs/>
+        </w:rPr>
+      </w:pPr>
+      <w:r>
+        <w:rPr>
+          <w:b/>
+          <w:bCs/>
+        </w:rPr>
+        <w:t>Use case #:</w:t>
+      </w:r>
+      <w:r>
+        <w:rPr>
+          <w:b/>
+          <w:bCs/>
+        </w:rPr>
+        <w:t xml:space="preserve"> 4</w:t>
+      </w:r>
+    </w:p>
+    <w:p>
+      <w:pPr>
+        <w:rPr>
+          <w:b/>
+          <w:bCs/>
+        </w:rPr>
+      </w:pPr>
+      <w:r>
+        <w:rPr>
+          <w:b/>
+          <w:bCs/>
+        </w:rPr>
+        <w:t xml:space="preserve">CEO of travel hut </w:t>
+      </w:r>
+      <w:r>
+        <w:rPr>
+          <w:b/>
+          <w:bCs/>
+        </w:rPr>
+        <w:t xml:space="preserve">would like to ensure </w:t>
+      </w:r>
+      <w:r>
+        <w:rPr>
+          <w:b/>
+          <w:bCs/>
+        </w:rPr>
+        <w:t>‘Malcom’</w:t>
+      </w:r>
+      <w:r>
+        <w:rPr>
+          <w:b/>
+          <w:bCs/>
+        </w:rPr>
+        <w:t xml:space="preserve"> is able to manage hotel partner customers and customer point of contacts &amp; reports alone when logged into the system</w:t>
+      </w:r>
+    </w:p>
+    <w:p>
+      <w:pPr>
+        <w:rPr>
+          <w:b/>
+          <w:bCs/>
+        </w:rPr>
+      </w:pPr>
+    </w:p>
+    <w:p>
+      <w:pPr>
+        <w:rPr>
+          <w:b/>
+          <w:bCs/>
+        </w:rPr>
+      </w:pPr>
+      <w:r>
+        <w:rPr>
+          <w:b/>
+          <w:bCs/>
+        </w:rPr>
+        <w:t>Solution:</w:t>
+      </w:r>
+    </w:p>
+    <w:p>
+      <w:pPr>
+        <w:pStyle w:val="ListParagraph"/>
+        <w:numPr>
+          <w:ilvl w:val="0"/>
+          <w:numId w:val="1"/>
+        </w:numPr>
+        <w:rPr>
+          <w:b/>
+          <w:bCs/>
+        </w:rPr>
+      </w:pPr>
+      <w:r>
+        <w:rPr>
+          <w:b/>
+          <w:bCs/>
+        </w:rPr>
+        <w:t>Use app manager and create a new custom app</w:t>
+      </w:r>
+    </w:p>
+    <w:p>
+      <w:pPr>
+        <w:rPr>
+          <w:b/>
+          <w:bCs/>
+        </w:rPr>
+      </w:pPr>
+    </w:p>
+    <w:p>
+      <w:pPr>
+        <w:rPr>
+          <w:b/>
+          <w:bCs/>
+        </w:rPr>
+      </w:pPr>
+    </w:p>
+    <w:p>
+      <w:pPr>
+        <w:rPr>
+          <w:b/>
+          <w:bCs/>
+          <w:u w:val="single"/>
+        </w:rPr>
+      </w:pPr>
+      <w:r>
+        <w:rPr>
+          <w:b/>
+          <w:bCs/>
+          <w:u w:val="single"/>
+        </w:rPr>
+        <w:t>Open items:</w:t>
+      </w:r>
+    </w:p>
+    <w:p>
+      <w:pPr>
+        <w:pStyle w:val="ListParagraph"/>
+        <w:numPr>
+          <w:ilvl w:val="0"/>
+          <w:numId w:val="2"/>
+        </w:numPr>
+      </w:pPr>
+      <w:r>
+        <w:t>How do we import data?</w:t>
+      </w:r>
+    </w:p>
     <w:sectPr>
       <w:pgSz w:w="11906" w:h="16838"/>
       <w:pgMar w:top="1440" w:right="1440" w:bottom="1440" w:left="1440" w:header="708" w:footer="708" w:gutter="0"/>
@@ -1506,6 +2776,218 @@
     </w:sectPr>
   </w:body>
 </w:document>
+</file>
+
+<file path=word/numbering.xml><?xml version="1.0" encoding="utf-8"?>
+<w:numbering xmlns:wpc="http://schemas.microsoft.com/office/word/2010/wordprocessingCanvas" xmlns:cx="http://schemas.microsoft.com/office/drawing/2014/chartex" xmlns:cx1="http://schemas.microsoft.com/office/drawing/2015/9/8/chartex" xmlns:cx2="http://schemas.microsoft.com/office/drawing/2015/10/21/chartex" xmlns:cx3="http://schemas.microsoft.com/office/drawing/2016/5/9/chartex" xmlns:cx4="http://schemas.microsoft.com/office/drawing/2016/5/10/chartex" xmlns:cx5="http://schemas.microsoft.com/office/drawing/2016/5/11/chartex" xmlns:cx6="http://schemas.microsoft.com/office/drawing/2016/5/12/chartex" xmlns:cx7="http://schemas.microsoft.com/office/drawing/2016/5/13/chartex" xmlns:cx8="http://schemas.microsoft.com/office/drawing/2016/5/14/chartex" xmlns:mc="http://schemas.openxmlformats.org/markup-compatibility/2006" xmlns:aink="http://schemas.microsoft.com/office/drawing/2016/ink" xmlns:am3d="http://schemas.microsoft.com/office/drawing/2017/model3d" xmlns:o="urn:schemas-microsoft-com:office:office" xmlns:oel="http://schemas.microsoft.com/office/2019/extlst" xmlns:r="http://schemas.openxmlformats.org/officeDocument/2006/relationships" xmlns:m="http://schemas.openxmlformats.org/officeDocument/2006/math" xmlns:v="urn:schemas-microsoft-com:vml" xmlns:wp14="http://schemas.microsoft.com/office/word/2010/wordprocessingDrawing" xmlns:wp="http://schemas.openxmlformats.org/drawingml/2006/wordprocessingDrawing" xmlns:w10="urn:schemas-microsoft-com:office:word" xmlns:w="http://schemas.openxmlformats.org/wordprocessingml/2006/main" xmlns:w14="http://schemas.microsoft.com/office/word/2010/wordml" xmlns:w15="http://schemas.microsoft.com/office/word/2012/wordml" xmlns:w16cex="http://schemas.microsoft.com/office/word/2018/wordml/cex" xmlns:w16cid="http://schemas.microsoft.com/office/word/2016/wordml/cid" xmlns:w16="http://schemas.microsoft.com/office/word/2018/wordml" xmlns:w16sdtdh="http://schemas.microsoft.com/office/word/2020/wordml/sdtdatahash" xmlns:w16se="http://schemas.microsoft.com/office/word/2015/wordml/symex" xmlns:wpg="http://schemas.microsoft.com/office/word/2010/wordprocessingGroup" xmlns:wpi="http://schemas.microsoft.com/office/word/2010/wordprocessingInk" xmlns:wne="http://schemas.microsoft.com/office/word/2006/wordml" xmlns:wps="http://schemas.microsoft.com/office/word/2010/wordprocessingShape" mc:Ignorable="w14 w15 w16se w16cid w16 w16cex w16sdtdh wp14">
+  <w:abstractNum w:abstractNumId="0" w15:restartNumberingAfterBreak="0">
+    <w:nsid w:val="02400B0D"/>
+    <w:multiLevelType w:val="hybridMultilevel"/>
+    <w:tmpl w:val="D14CFFC4"/>
+    <w:lvl w:ilvl="0" w:tplc="4009000F">
+      <w:start w:val="1"/>
+      <w:numFmt w:val="decimal"/>
+      <w:lvlText w:val="%1."/>
+      <w:lvlJc w:val="left"/>
+      <w:pPr>
+        <w:ind w:left="720" w:hanging="360"/>
+      </w:pPr>
+      <w:rPr>
+        <w:rFonts w:hint="default"/>
+      </w:rPr>
+    </w:lvl>
+    <w:lvl w:ilvl="1" w:tplc="40090019" w:tentative="1">
+      <w:start w:val="1"/>
+      <w:numFmt w:val="lowerLetter"/>
+      <w:lvlText w:val="%2."/>
+      <w:lvlJc w:val="left"/>
+      <w:pPr>
+        <w:ind w:left="1440" w:hanging="360"/>
+      </w:pPr>
+    </w:lvl>
+    <w:lvl w:ilvl="2" w:tplc="4009001B" w:tentative="1">
+      <w:start w:val="1"/>
+      <w:numFmt w:val="lowerRoman"/>
+      <w:lvlText w:val="%3."/>
+      <w:lvlJc w:val="right"/>
+      <w:pPr>
+        <w:ind w:left="2160" w:hanging="180"/>
+      </w:pPr>
+    </w:lvl>
+    <w:lvl w:ilvl="3" w:tplc="4009000F" w:tentative="1">
+      <w:start w:val="1"/>
+      <w:numFmt w:val="decimal"/>
+      <w:lvlText w:val="%4."/>
+      <w:lvlJc w:val="left"/>
+      <w:pPr>
+        <w:ind w:left="2880" w:hanging="360"/>
+      </w:pPr>
+    </w:lvl>
+    <w:lvl w:ilvl="4" w:tplc="40090019" w:tentative="1">
+      <w:start w:val="1"/>
+      <w:numFmt w:val="lowerLetter"/>
+      <w:lvlText w:val="%5."/>
+      <w:lvlJc w:val="left"/>
+      <w:pPr>
+        <w:ind w:left="3600" w:hanging="360"/>
+      </w:pPr>
+    </w:lvl>
+    <w:lvl w:ilvl="5" w:tplc="4009001B" w:tentative="1">
+      <w:start w:val="1"/>
+      <w:numFmt w:val="lowerRoman"/>
+      <w:lvlText w:val="%6."/>
+      <w:lvlJc w:val="right"/>
+      <w:pPr>
+        <w:ind w:left="4320" w:hanging="180"/>
+      </w:pPr>
+    </w:lvl>
+    <w:lvl w:ilvl="6" w:tplc="4009000F" w:tentative="1">
+      <w:start w:val="1"/>
+      <w:numFmt w:val="decimal"/>
+      <w:lvlText w:val="%7."/>
+      <w:lvlJc w:val="left"/>
+      <w:pPr>
+        <w:ind w:left="5040" w:hanging="360"/>
+      </w:pPr>
+    </w:lvl>
+    <w:lvl w:ilvl="7" w:tplc="40090019" w:tentative="1">
+      <w:start w:val="1"/>
+      <w:numFmt w:val="lowerLetter"/>
+      <w:lvlText w:val="%8."/>
+      <w:lvlJc w:val="left"/>
+      <w:pPr>
+        <w:ind w:left="5760" w:hanging="360"/>
+      </w:pPr>
+    </w:lvl>
+    <w:lvl w:ilvl="8" w:tplc="4009001B" w:tentative="1">
+      <w:start w:val="1"/>
+      <w:numFmt w:val="lowerRoman"/>
+      <w:lvlText w:val="%9."/>
+      <w:lvlJc w:val="right"/>
+      <w:pPr>
+        <w:ind w:left="6480" w:hanging="180"/>
+      </w:pPr>
+    </w:lvl>
+  </w:abstractNum>
+  <w:abstractNum w:abstractNumId="1" w15:restartNumberingAfterBreak="0">
+    <w:nsid w:val="23007FE4"/>
+    <w:multiLevelType w:val="hybridMultilevel"/>
+    <w:tmpl w:val="E236EE6E"/>
+    <w:lvl w:ilvl="0" w:tplc="7B9A3E56">
+      <w:numFmt w:val="bullet"/>
+      <w:lvlText w:val="-"/>
+      <w:lvlJc w:val="left"/>
+      <w:pPr>
+        <w:ind w:left="720" w:hanging="360"/>
+      </w:pPr>
+      <w:rPr>
+        <w:rFonts w:ascii="Calibri" w:eastAsiaTheme="minorHAnsi" w:hAnsi="Calibri" w:cs="Calibri" w:hint="default"/>
+      </w:rPr>
+    </w:lvl>
+    <w:lvl w:ilvl="1" w:tplc="40090003">
+      <w:start w:val="1"/>
+      <w:numFmt w:val="bullet"/>
+      <w:lvlText w:val="o"/>
+      <w:lvlJc w:val="left"/>
+      <w:pPr>
+        <w:ind w:left="1440" w:hanging="360"/>
+      </w:pPr>
+      <w:rPr>
+        <w:rFonts w:ascii="Courier New" w:hAnsi="Courier New" w:cs="Courier New" w:hint="default"/>
+      </w:rPr>
+    </w:lvl>
+    <w:lvl w:ilvl="2" w:tplc="40090005" w:tentative="1">
+      <w:start w:val="1"/>
+      <w:numFmt w:val="bullet"/>
+      <w:lvlText w:val=""/>
+      <w:lvlJc w:val="left"/>
+      <w:pPr>
+        <w:ind w:left="2160" w:hanging="360"/>
+      </w:pPr>
+      <w:rPr>
+        <w:rFonts w:ascii="Wingdings" w:hAnsi="Wingdings" w:hint="default"/>
+      </w:rPr>
+    </w:lvl>
+    <w:lvl w:ilvl="3" w:tplc="40090001" w:tentative="1">
+      <w:start w:val="1"/>
+      <w:numFmt w:val="bullet"/>
+      <w:lvlText w:val=""/>
+      <w:lvlJc w:val="left"/>
+      <w:pPr>
+        <w:ind w:left="2880" w:hanging="360"/>
+      </w:pPr>
+      <w:rPr>
+        <w:rFonts w:ascii="Symbol" w:hAnsi="Symbol" w:hint="default"/>
+      </w:rPr>
+    </w:lvl>
+    <w:lvl w:ilvl="4" w:tplc="40090003" w:tentative="1">
+      <w:start w:val="1"/>
+      <w:numFmt w:val="bullet"/>
+      <w:lvlText w:val="o"/>
+      <w:lvlJc w:val="left"/>
+      <w:pPr>
+        <w:ind w:left="3600" w:hanging="360"/>
+      </w:pPr>
+      <w:rPr>
+        <w:rFonts w:ascii="Courier New" w:hAnsi="Courier New" w:cs="Courier New" w:hint="default"/>
+      </w:rPr>
+    </w:lvl>
+    <w:lvl w:ilvl="5" w:tplc="40090005" w:tentative="1">
+      <w:start w:val="1"/>
+      <w:numFmt w:val="bullet"/>
+      <w:lvlText w:val=""/>
+      <w:lvlJc w:val="left"/>
+      <w:pPr>
+        <w:ind w:left="4320" w:hanging="360"/>
+      </w:pPr>
+      <w:rPr>
+        <w:rFonts w:ascii="Wingdings" w:hAnsi="Wingdings" w:hint="default"/>
+      </w:rPr>
+    </w:lvl>
+    <w:lvl w:ilvl="6" w:tplc="40090001" w:tentative="1">
+      <w:start w:val="1"/>
+      <w:numFmt w:val="bullet"/>
+      <w:lvlText w:val=""/>
+      <w:lvlJc w:val="left"/>
+      <w:pPr>
+        <w:ind w:left="5040" w:hanging="360"/>
+      </w:pPr>
+      <w:rPr>
+        <w:rFonts w:ascii="Symbol" w:hAnsi="Symbol" w:hint="default"/>
+      </w:rPr>
+    </w:lvl>
+    <w:lvl w:ilvl="7" w:tplc="40090003" w:tentative="1">
+      <w:start w:val="1"/>
+      <w:numFmt w:val="bullet"/>
+      <w:lvlText w:val="o"/>
+      <w:lvlJc w:val="left"/>
+      <w:pPr>
+        <w:ind w:left="5760" w:hanging="360"/>
+      </w:pPr>
+      <w:rPr>
+        <w:rFonts w:ascii="Courier New" w:hAnsi="Courier New" w:cs="Courier New" w:hint="default"/>
+      </w:rPr>
+    </w:lvl>
+    <w:lvl w:ilvl="8" w:tplc="40090005" w:tentative="1">
+      <w:start w:val="1"/>
+      <w:numFmt w:val="bullet"/>
+      <w:lvlText w:val=""/>
+      <w:lvlJc w:val="left"/>
+      <w:pPr>
+        <w:ind w:left="6480" w:hanging="360"/>
+      </w:pPr>
+      <w:rPr>
+        <w:rFonts w:ascii="Wingdings" w:hAnsi="Wingdings" w:hint="default"/>
+      </w:rPr>
+    </w:lvl>
+  </w:abstractNum>
+  <w:num w:numId="1" w16cid:durableId="1025860492">
+    <w:abstractNumId w:val="1"/>
+  </w:num>
+  <w:num w:numId="2" w16cid:durableId="1960336659">
+    <w:abstractNumId w:val="0"/>
+  </w:num>
+</w:numbering>
 </file>
 
 <file path=word/styles.xml><?xml version="1.0" encoding="utf-8"?>
@@ -1962,6 +3444,59 @@
     <w:basedOn w:val="DefaultParagraphFont"/>
     <w:rsid w:val="0062774F"/>
   </w:style>
+  <w:style w:type="paragraph" w:styleId="ListParagraph">
+    <w:name w:val="List Paragraph"/>
+    <w:basedOn w:val="Normal"/>
+    <w:uiPriority w:val="34"/>
+    <w:qFormat/>
+    <w:rsid w:val="00992A1C"/>
+    <w:pPr>
+      <w:ind w:left="720"/>
+      <w:contextualSpacing/>
+    </w:pPr>
+  </w:style>
+  <w:style w:type="character" w:styleId="Hyperlink">
+    <w:name w:val="Hyperlink"/>
+    <w:basedOn w:val="DefaultParagraphFont"/>
+    <w:uiPriority w:val="99"/>
+    <w:unhideWhenUsed/>
+    <w:rsid w:val="00311A95"/>
+    <w:rPr>
+      <w:color w:val="0563C1" w:themeColor="hyperlink"/>
+      <w:u w:val="single"/>
+    </w:rPr>
+  </w:style>
+  <w:style w:type="character" w:styleId="UnresolvedMention">
+    <w:name w:val="Unresolved Mention"/>
+    <w:basedOn w:val="DefaultParagraphFont"/>
+    <w:uiPriority w:val="99"/>
+    <w:semiHidden/>
+    <w:unhideWhenUsed/>
+    <w:rsid w:val="00311A95"/>
+    <w:rPr>
+      <w:color w:val="605E5C"/>
+      <w:shd w:val="clear" w:color="auto" w:fill="E1DFDD"/>
+    </w:rPr>
+  </w:style>
+  <w:style w:type="table" w:styleId="TableGrid">
+    <w:name w:val="Table Grid"/>
+    <w:basedOn w:val="TableNormal"/>
+    <w:uiPriority w:val="39"/>
+    <w:rsid w:val="008B4929"/>
+    <w:pPr>
+      <w:spacing w:after="0" w:line="240" w:lineRule="auto"/>
+    </w:pPr>
+    <w:tblPr>
+      <w:tblBorders>
+        <w:top w:val="single" w:sz="4" w:space="0" w:color="auto"/>
+        <w:left w:val="single" w:sz="4" w:space="0" w:color="auto"/>
+        <w:bottom w:val="single" w:sz="4" w:space="0" w:color="auto"/>
+        <w:right w:val="single" w:sz="4" w:space="0" w:color="auto"/>
+        <w:insideH w:val="single" w:sz="4" w:space="0" w:color="auto"/>
+        <w:insideV w:val="single" w:sz="4" w:space="0" w:color="auto"/>
+      </w:tblBorders>
+    </w:tblPr>
+  </w:style>
 </w:styles>
 </file>
 

</xml_diff>

<commit_message>
Added note - Aug 23 2023
</commit_message>
<xml_diff>
--- a/Salesforce Notes .docx
+++ b/Salesforce Notes .docx
@@ -46,7 +46,6 @@
           <w:shd w:val="clear" w:color="auto" w:fill="FFFFFF"/>
         </w:rPr>
       </w:pPr>
-      <w:proofErr w:type="spellStart"/>
       <w:r>
         <w:rPr>
           <w:rFonts w:ascii="Calibri" w:eastAsia="Times New Roman" w:hAnsi="Calibri" w:cs="Calibri"/>
@@ -69,20 +68,7 @@
           <w:shd w:val="clear" w:color="auto" w:fill="FFFFFF"/>
           <w:lang w:val="en-US"/>
         </w:rPr>
-        <w:t>Top</w:t>
-      </w:r>
-      <w:proofErr w:type="spellEnd"/>
-      <w:r>
-        <w:rPr>
-          <w:rStyle w:val="normaltextrun"/>
-          <w:rFonts w:ascii="Calibri" w:hAnsi="Calibri" w:cs="Calibri"/>
-          <w:color w:val="000000"/>
-          <w:sz w:val="40"/>
-          <w:szCs w:val="40"/>
-          <w:shd w:val="clear" w:color="auto" w:fill="FFFFFF"/>
-          <w:lang w:val="en-US"/>
-        </w:rPr>
-        <w:t xml:space="preserve"> Companies that use Salesforce today</w:t>
+        <w:t>Top Companies that use Salesforce today</w:t>
       </w:r>
       <w:r>
         <w:rPr>
@@ -1500,15 +1486,7 @@
     </w:p>
     <w:p>
       <w:r>
-        <w:t>CRM, collection of databases, SaaS, PaaS, Org that provides software services…software that unites customers and org…</w:t>
-      </w:r>
-      <w:proofErr w:type="spellStart"/>
-      <w:r>
-        <w:t>multi tenant</w:t>
-      </w:r>
-      <w:proofErr w:type="spellEnd"/>
-      <w:r>
-        <w:t xml:space="preserve"> operation</w:t>
+        <w:t>CRM, collection of databases, SaaS, PaaS, Org that provides software services…software that unites customers and org…multi tenant operation</w:t>
       </w:r>
     </w:p>
     <w:p/>
@@ -1518,21 +1496,8 @@
       </w:r>
     </w:p>
     <w:p>
-      <w:proofErr w:type="spellStart"/>
-      <w:r>
-        <w:t>Mulesoft</w:t>
-      </w:r>
-      <w:proofErr w:type="spellEnd"/>
-      <w:r>
-        <w:t xml:space="preserve"> – </w:t>
-      </w:r>
-      <w:proofErr w:type="gramStart"/>
-      <w:r>
-        <w:t>Purpose :</w:t>
-      </w:r>
-      <w:proofErr w:type="gramEnd"/>
-      <w:r>
-        <w:t xml:space="preserve"> To integrate with other systems.</w:t>
+      <w:r>
+        <w:t>Mulesoft – Purpose : To integrate with other systems.</w:t>
       </w:r>
     </w:p>
     <w:p/>
@@ -1764,30 +1729,14 @@
           <w:b/>
           <w:bCs/>
         </w:rPr>
-        <w:t xml:space="preserve"> inbuilt </w:t>
-      </w:r>
-      <w:proofErr w:type="gramStart"/>
-      <w:r>
-        <w:rPr>
-          <w:b/>
-          <w:bCs/>
-        </w:rPr>
-        <w:t xml:space="preserve">or </w:t>
-      </w:r>
-      <w:r>
-        <w:rPr>
-          <w:b/>
-          <w:bCs/>
-        </w:rPr>
-        <w:t xml:space="preserve"> out</w:t>
-      </w:r>
-      <w:proofErr w:type="gramEnd"/>
-      <w:r>
-        <w:rPr>
-          <w:b/>
-          <w:bCs/>
-        </w:rPr>
-        <w:t xml:space="preserve"> of the box </w:t>
+        <w:t xml:space="preserve"> inbuilt or </w:t>
+      </w:r>
+      <w:r>
+        <w:rPr>
+          <w:b/>
+          <w:bCs/>
+        </w:rPr>
+        <w:t xml:space="preserve"> out of the box </w:t>
       </w:r>
     </w:p>
     <w:p>
@@ -2022,21 +1971,12 @@
           <w:bCs/>
         </w:rPr>
       </w:pPr>
-      <w:proofErr w:type="spellStart"/>
-      <w:r>
-        <w:rPr>
-          <w:b/>
-          <w:bCs/>
-        </w:rPr>
-        <w:t>Eg</w:t>
-      </w:r>
-      <w:proofErr w:type="spellEnd"/>
-      <w:r>
-        <w:rPr>
-          <w:b/>
-          <w:bCs/>
-        </w:rPr>
-        <w:t xml:space="preserve">: </w:t>
+      <w:r>
+        <w:rPr>
+          <w:b/>
+          <w:bCs/>
+        </w:rPr>
+        <w:t xml:space="preserve">Eg: </w:t>
       </w:r>
       <w:hyperlink r:id="rId6" w:history="1">
         <w:r>
@@ -3043,23 +2983,7 @@
           <w:b/>
           <w:bCs/>
         </w:rPr>
-        <w:t xml:space="preserve">CEO of travel hut has identified a </w:t>
-      </w:r>
-      <w:proofErr w:type="gramStart"/>
-      <w:r>
-        <w:rPr>
-          <w:b/>
-          <w:bCs/>
-        </w:rPr>
-        <w:t>Sales</w:t>
-      </w:r>
-      <w:proofErr w:type="gramEnd"/>
-      <w:r>
-        <w:rPr>
-          <w:b/>
-          <w:bCs/>
-        </w:rPr>
-        <w:t xml:space="preserve"> Manager named ‘</w:t>
+        <w:t>CEO of travel hut has identified a Sales Manager named ‘</w:t>
       </w:r>
       <w:r>
         <w:rPr>
@@ -3186,23 +3110,7 @@
           <w:bCs/>
         </w:rPr>
         <w:lastRenderedPageBreak/>
-        <w:t xml:space="preserve">Malcom has raised a concern that his UI is not very </w:t>
-      </w:r>
-      <w:proofErr w:type="gramStart"/>
-      <w:r>
-        <w:rPr>
-          <w:b/>
-          <w:bCs/>
-        </w:rPr>
-        <w:t>friendly .</w:t>
-      </w:r>
-      <w:proofErr w:type="gramEnd"/>
-      <w:r>
-        <w:rPr>
-          <w:b/>
-          <w:bCs/>
-        </w:rPr>
-        <w:t xml:space="preserve"> Also, he is not seeing Sales app for him to manages customers, contacts etc</w:t>
+        <w:t>Malcom has raised a concern that his UI is not very friendly . Also, he is not seeing Sales app for him to manages customers, contacts etc</w:t>
       </w:r>
     </w:p>
     <w:p>
@@ -3441,39 +3349,7 @@
           <w:b/>
           <w:bCs/>
         </w:rPr>
-        <w:t>Pre-</w:t>
-      </w:r>
-      <w:proofErr w:type="spellStart"/>
-      <w:r>
-        <w:rPr>
-          <w:b/>
-          <w:bCs/>
-        </w:rPr>
-        <w:t>req</w:t>
-      </w:r>
-      <w:proofErr w:type="spellEnd"/>
-      <w:r>
-        <w:rPr>
-          <w:b/>
-          <w:bCs/>
-        </w:rPr>
-        <w:t xml:space="preserve">: Enable Login as user policy from setup and Uncheck force </w:t>
-      </w:r>
-      <w:proofErr w:type="spellStart"/>
-      <w:r>
-        <w:rPr>
-          <w:b/>
-          <w:bCs/>
-        </w:rPr>
-        <w:t>relogin</w:t>
-      </w:r>
-      <w:proofErr w:type="spellEnd"/>
-      <w:r>
-        <w:rPr>
-          <w:b/>
-          <w:bCs/>
-        </w:rPr>
-        <w:t xml:space="preserve"> after login-As-user</w:t>
+        <w:t>Pre-req: Enable Login as user policy from setup and Uncheck force relogin after login-As-user</w:t>
       </w:r>
     </w:p>
     <w:p>
@@ -3613,29 +3489,7 @@
             <w:sz w:val="17"/>
             <w:szCs w:val="17"/>
           </w:rPr>
-          <w:t xml:space="preserve">Travel </w:t>
-        </w:r>
-        <w:proofErr w:type="gramStart"/>
-        <w:r>
-          <w:rPr>
-            <w:rStyle w:val="Hyperlink"/>
-            <w:rFonts w:ascii="Arial" w:hAnsi="Arial" w:cs="Arial"/>
-            <w:color w:val="015BA7"/>
-            <w:sz w:val="17"/>
-            <w:szCs w:val="17"/>
-          </w:rPr>
-          <w:t>Hut :</w:t>
-        </w:r>
-        <w:proofErr w:type="gramEnd"/>
-        <w:r>
-          <w:rPr>
-            <w:rStyle w:val="Hyperlink"/>
-            <w:rFonts w:ascii="Arial" w:hAnsi="Arial" w:cs="Arial"/>
-            <w:color w:val="015BA7"/>
-            <w:sz w:val="17"/>
-            <w:szCs w:val="17"/>
-          </w:rPr>
-          <w:t xml:space="preserve"> Custom: Sales Team</w:t>
+          <w:t>Travel Hut : Custom: Sales Team</w:t>
         </w:r>
       </w:hyperlink>
       <w:r>
@@ -3768,23 +3622,7 @@
           <w:b/>
           <w:bCs/>
         </w:rPr>
-        <w:t xml:space="preserve">Option </w:t>
-      </w:r>
-      <w:proofErr w:type="gramStart"/>
-      <w:r>
-        <w:rPr>
-          <w:b/>
-          <w:bCs/>
-        </w:rPr>
-        <w:t>1 :</w:t>
-      </w:r>
-      <w:proofErr w:type="gramEnd"/>
-      <w:r>
-        <w:rPr>
-          <w:b/>
-          <w:bCs/>
-        </w:rPr>
-        <w:t xml:space="preserve"> Page Layout</w:t>
+        <w:t>Option 1 : Page Layout</w:t>
       </w:r>
     </w:p>
     <w:p>
@@ -3911,23 +3749,27 @@
           <w:sz w:val="12"/>
           <w:szCs w:val="12"/>
         </w:rPr>
-        <w:t xml:space="preserve">Location (Reuse </w:t>
-      </w:r>
-      <w:proofErr w:type="spellStart"/>
-      <w:r>
+        <w:t>Location (Reuse BillingCountry)</w:t>
+      </w:r>
+    </w:p>
+    <w:p>
+      <w:pPr>
+        <w:pStyle w:val="ListParagraph"/>
+        <w:numPr>
+          <w:ilvl w:val="0"/>
+          <w:numId w:val="4"/>
+        </w:numPr>
         <w:rPr>
           <w:sz w:val="12"/>
           <w:szCs w:val="12"/>
         </w:rPr>
-        <w:t>BillingCountry</w:t>
-      </w:r>
-      <w:proofErr w:type="spellEnd"/>
+      </w:pPr>
       <w:r>
         <w:rPr>
           <w:sz w:val="12"/>
           <w:szCs w:val="12"/>
         </w:rPr>
-        <w:t>)</w:t>
+        <w:t>Customer Rating</w:t>
       </w:r>
     </w:p>
     <w:p>
@@ -3947,7 +3789,7 @@
           <w:sz w:val="12"/>
           <w:szCs w:val="12"/>
         </w:rPr>
-        <w:t>Customer Rating</w:t>
+        <w:t>Total Rooms Available</w:t>
       </w:r>
     </w:p>
     <w:p>
@@ -3967,7 +3809,7 @@
           <w:sz w:val="12"/>
           <w:szCs w:val="12"/>
         </w:rPr>
-        <w:t>Total Rooms Available</w:t>
+        <w:t>Hotel Lat</w:t>
       </w:r>
     </w:p>
     <w:p>
@@ -3987,7 +3829,7 @@
           <w:sz w:val="12"/>
           <w:szCs w:val="12"/>
         </w:rPr>
-        <w:t>Hotel Lat</w:t>
+        <w:t>Hotel Long</w:t>
       </w:r>
     </w:p>
     <w:p>
@@ -4007,7 +3849,7 @@
           <w:sz w:val="12"/>
           <w:szCs w:val="12"/>
         </w:rPr>
-        <w:t>Hotel Long</w:t>
+        <w:t>Hotel Category ( 2 star, 3 star, 5 star, 7 star)</w:t>
       </w:r>
     </w:p>
     <w:p>
@@ -4027,66 +3869,51 @@
           <w:sz w:val="12"/>
           <w:szCs w:val="12"/>
         </w:rPr>
-        <w:t xml:space="preserve">Hotel Category </w:t>
-      </w:r>
-      <w:proofErr w:type="gramStart"/>
+        <w:t>Room Types (Suite, Doubel, Single, Family, Penthouse)</w:t>
+      </w:r>
       <w:r>
         <w:rPr>
           <w:sz w:val="12"/>
           <w:szCs w:val="12"/>
         </w:rPr>
-        <w:t>( 2</w:t>
-      </w:r>
-      <w:proofErr w:type="gramEnd"/>
-      <w:r>
+        <w:t xml:space="preserve"> – Cannot be a drop down</w:t>
+      </w:r>
+    </w:p>
+    <w:p>
+      <w:pPr>
+        <w:pStyle w:val="ListParagraph"/>
+        <w:numPr>
+          <w:ilvl w:val="0"/>
+          <w:numId w:val="4"/>
+        </w:numPr>
         <w:rPr>
           <w:sz w:val="12"/>
           <w:szCs w:val="12"/>
         </w:rPr>
-        <w:t xml:space="preserve"> star, 3 star, 5 star, 7 star)</w:t>
-      </w:r>
-    </w:p>
-    <w:p>
-      <w:pPr>
-        <w:pStyle w:val="ListParagraph"/>
-        <w:numPr>
-          <w:ilvl w:val="0"/>
-          <w:numId w:val="4"/>
-        </w:numPr>
+      </w:pPr>
+      <w:r>
         <w:rPr>
           <w:sz w:val="12"/>
           <w:szCs w:val="12"/>
         </w:rPr>
-      </w:pPr>
-      <w:r>
-        <w:rPr>
-          <w:sz w:val="12"/>
-          <w:szCs w:val="12"/>
-        </w:rPr>
-        <w:t xml:space="preserve">Room Types (Suite, </w:t>
-      </w:r>
-      <w:proofErr w:type="spellStart"/>
-      <w:r>
-        <w:rPr>
-          <w:sz w:val="12"/>
-          <w:szCs w:val="12"/>
-        </w:rPr>
-        <w:t>Doubel</w:t>
-      </w:r>
-      <w:proofErr w:type="spellEnd"/>
-      <w:r>
-        <w:rPr>
-          <w:sz w:val="12"/>
-          <w:szCs w:val="12"/>
-        </w:rPr>
-        <w:t>, Single, Family, Penthouse)</w:t>
-      </w:r>
-      <w:r>
-        <w:rPr>
-          <w:sz w:val="12"/>
-          <w:szCs w:val="12"/>
-        </w:rPr>
-        <w:t xml:space="preserve"> – Cannot be a drop down</w:t>
+        <w:t>Amentites (Parking, Gym, Swimming Pool, Resturantants, In-house dinning, Bar)</w:t>
+      </w:r>
+    </w:p>
+    <w:p>
+      <w:pPr>
+        <w:rPr>
+          <w:b/>
+          <w:bCs/>
+          <w:u w:val="single"/>
+        </w:rPr>
+      </w:pPr>
+      <w:r>
+        <w:rPr>
+          <w:b/>
+          <w:bCs/>
+          <w:u w:val="single"/>
+        </w:rPr>
+        <w:t>Solution:</w:t>
       </w:r>
     </w:p>
     <w:p>
@@ -4094,78 +3921,615 @@
         <w:pStyle w:val="ListParagraph"/>
         <w:numPr>
           <w:ilvl w:val="0"/>
-          <w:numId w:val="4"/>
-        </w:numPr>
-        <w:rPr>
-          <w:sz w:val="12"/>
-          <w:szCs w:val="12"/>
-        </w:rPr>
-      </w:pPr>
-      <w:proofErr w:type="spellStart"/>
-      <w:r>
-        <w:rPr>
-          <w:sz w:val="12"/>
-          <w:szCs w:val="12"/>
-        </w:rPr>
-        <w:t>Amentites</w:t>
-      </w:r>
-      <w:proofErr w:type="spellEnd"/>
-      <w:r>
-        <w:rPr>
-          <w:sz w:val="12"/>
-          <w:szCs w:val="12"/>
-        </w:rPr>
-        <w:t xml:space="preserve"> (Parking, Gym, Swimming Pool, </w:t>
-      </w:r>
-      <w:proofErr w:type="spellStart"/>
-      <w:r>
-        <w:rPr>
-          <w:sz w:val="12"/>
-          <w:szCs w:val="12"/>
-        </w:rPr>
-        <w:t>Resturantants</w:t>
-      </w:r>
-      <w:proofErr w:type="spellEnd"/>
-      <w:r>
-        <w:rPr>
-          <w:sz w:val="12"/>
-          <w:szCs w:val="12"/>
-        </w:rPr>
-        <w:t>, In-house dinning, Bar)</w:t>
-      </w:r>
-    </w:p>
-    <w:p>
-      <w:pPr>
+          <w:numId w:val="1"/>
+        </w:numPr>
+      </w:pPr>
+      <w:r>
+        <w:t>Create  custom fields on Account object</w:t>
+      </w:r>
+    </w:p>
+    <w:p>
+      <w:pPr>
+        <w:rPr>
+          <w:b/>
+          <w:bCs/>
+        </w:rPr>
+      </w:pPr>
+    </w:p>
+    <w:p>
+      <w:pPr>
+        <w:rPr>
+          <w:b/>
+          <w:bCs/>
+        </w:rPr>
+      </w:pPr>
+      <w:r>
+        <w:rPr>
+          <w:b/>
+          <w:bCs/>
+        </w:rPr>
+        <w:t>Use case #9:</w:t>
+      </w:r>
+    </w:p>
+    <w:p>
+      <w:r>
+        <w:t xml:space="preserve">John Doe (Sales Director) </w:t>
+      </w:r>
+      <w:r>
+        <w:t>would like to see additional information when hotel partner account is created in the system</w:t>
+      </w:r>
+      <w:r>
+        <w:t>.</w:t>
+      </w:r>
+    </w:p>
+    <w:p>
+      <w:r>
+        <w:t>Ensure the below fields are available only for Sales Director and no Sales Team member</w:t>
+      </w:r>
+    </w:p>
+    <w:p>
+      <w:pPr>
+        <w:pStyle w:val="ListParagraph"/>
+        <w:numPr>
+          <w:ilvl w:val="0"/>
+          <w:numId w:val="1"/>
+        </w:numPr>
+      </w:pPr>
+      <w:r>
+        <w:t>Legal Review (Sent for review, In Progress, Approved)</w:t>
+      </w:r>
+    </w:p>
+    <w:p>
+      <w:pPr>
+        <w:pStyle w:val="ListParagraph"/>
+        <w:numPr>
+          <w:ilvl w:val="0"/>
+          <w:numId w:val="1"/>
+        </w:numPr>
+      </w:pPr>
+      <w:r>
+        <w:t>Legal Reviewed By (user that is assigned for legal review)</w:t>
+      </w:r>
+    </w:p>
+    <w:p>
+      <w:pPr>
+        <w:pStyle w:val="ListParagraph"/>
+        <w:numPr>
+          <w:ilvl w:val="0"/>
+          <w:numId w:val="1"/>
+        </w:numPr>
+      </w:pPr>
+      <w:r>
+        <w:t>Agreement Needed ? (If yes, then allow user to choose between the 2 agreements)</w:t>
+      </w:r>
+    </w:p>
+    <w:p>
+      <w:pPr>
+        <w:pStyle w:val="ListParagraph"/>
+        <w:numPr>
+          <w:ilvl w:val="0"/>
+          <w:numId w:val="1"/>
+        </w:numPr>
+      </w:pPr>
+      <w:r>
+        <w:t>Agreement</w:t>
+      </w:r>
+    </w:p>
+    <w:p>
+      <w:pPr>
+        <w:pStyle w:val="ListParagraph"/>
+        <w:numPr>
+          <w:ilvl w:val="1"/>
+          <w:numId w:val="1"/>
+        </w:numPr>
+      </w:pPr>
+      <w:r>
+        <w:t xml:space="preserve">Exclusive Partnership Agreement </w:t>
+      </w:r>
+    </w:p>
+    <w:p>
+      <w:pPr>
+        <w:pStyle w:val="ListParagraph"/>
+        <w:numPr>
+          <w:ilvl w:val="2"/>
+          <w:numId w:val="1"/>
+        </w:numPr>
+      </w:pPr>
+      <w:r>
+        <w:t>Start date , End date, Description</w:t>
+      </w:r>
+    </w:p>
+    <w:p>
+      <w:pPr>
+        <w:pStyle w:val="ListParagraph"/>
+        <w:numPr>
+          <w:ilvl w:val="1"/>
+          <w:numId w:val="1"/>
+        </w:numPr>
+      </w:pPr>
+      <w:r>
+        <w:t>Marketing Collabration Agreement</w:t>
+      </w:r>
+    </w:p>
+    <w:p>
+      <w:pPr>
+        <w:pStyle w:val="ListParagraph"/>
+        <w:numPr>
+          <w:ilvl w:val="2"/>
+          <w:numId w:val="1"/>
+        </w:numPr>
+      </w:pPr>
+      <w:r>
+        <w:t>Start date , End date, Description</w:t>
+      </w:r>
+    </w:p>
+    <w:p>
+      <w:pPr>
+        <w:pStyle w:val="ListParagraph"/>
+        <w:numPr>
+          <w:ilvl w:val="0"/>
+          <w:numId w:val="1"/>
+        </w:numPr>
+      </w:pPr>
+      <w:r>
+        <w:t>Eligible for Discounts &amp; Promotions</w:t>
+      </w:r>
+    </w:p>
+    <w:p>
+      <w:pPr>
+        <w:pStyle w:val="ListParagraph"/>
+        <w:numPr>
+          <w:ilvl w:val="1"/>
+          <w:numId w:val="1"/>
+        </w:numPr>
+      </w:pPr>
+      <w:r>
+        <w:t>Seasonal Promotions with 10% discount</w:t>
+      </w:r>
+    </w:p>
+    <w:p>
+      <w:pPr>
+        <w:pStyle w:val="ListParagraph"/>
+        <w:numPr>
+          <w:ilvl w:val="1"/>
+          <w:numId w:val="1"/>
+        </w:numPr>
+      </w:pPr>
+      <w:r>
+        <w:t>Seasonal Promotions with 1</w:t>
+      </w:r>
+      <w:r>
+        <w:t>5</w:t>
+      </w:r>
+      <w:r>
+        <w:t>% discount</w:t>
+      </w:r>
+    </w:p>
+    <w:p>
+      <w:pPr>
+        <w:pStyle w:val="ListParagraph"/>
+        <w:numPr>
+          <w:ilvl w:val="1"/>
+          <w:numId w:val="1"/>
+        </w:numPr>
+      </w:pPr>
+      <w:r>
+        <w:t>New Customer Onboarding discount</w:t>
+      </w:r>
+    </w:p>
+    <w:p/>
+    <w:p>
+      <w:r>
+        <w:t>Solution:</w:t>
+      </w:r>
+    </w:p>
+    <w:p>
+      <w:pPr>
+        <w:rPr>
+          <w:strike/>
+        </w:rPr>
+      </w:pPr>
+      <w:r>
+        <w:lastRenderedPageBreak/>
+        <w:t xml:space="preserve">Option 1: </w:t>
+      </w:r>
+      <w:r>
+        <w:rPr>
+          <w:strike/>
+        </w:rPr>
+        <w:t>Roles</w:t>
+      </w:r>
+      <w:r>
+        <w:rPr>
+          <w:strike/>
+        </w:rPr>
+        <w:t xml:space="preserve"> . Roles can be used only to define data security </w:t>
+      </w:r>
+    </w:p>
+    <w:p>
+      <w:r>
+        <w:t xml:space="preserve">Option </w:t>
+      </w:r>
+      <w:r>
+        <w:t>2</w:t>
+      </w:r>
+      <w:r>
+        <w:t>:</w:t>
+      </w:r>
+      <w:r>
+        <w:t xml:space="preserve"> Page Layout </w:t>
+      </w:r>
+    </w:p>
+    <w:p>
+      <w:pPr>
+        <w:pStyle w:val="ListParagraph"/>
+        <w:numPr>
+          <w:ilvl w:val="0"/>
+          <w:numId w:val="1"/>
+        </w:numPr>
+        <w:rPr>
+          <w:strike/>
+        </w:rPr>
+      </w:pPr>
+      <w:r>
+        <w:rPr>
+          <w:strike/>
+        </w:rPr>
+        <w:t>Can we create a new page layout and assign to John Doe</w:t>
+      </w:r>
+    </w:p>
+    <w:p>
+      <w:pPr>
+        <w:pStyle w:val="ListParagraph"/>
+        <w:numPr>
+          <w:ilvl w:val="0"/>
+          <w:numId w:val="1"/>
+        </w:numPr>
+        <w:rPr>
+          <w:strike/>
+        </w:rPr>
+      </w:pPr>
+      <w:r>
+        <w:rPr>
+          <w:strike/>
+        </w:rPr>
+        <w:t>Can we create a new page layout and assign to John Doe</w:t>
+      </w:r>
+      <w:r>
+        <w:rPr>
+          <w:strike/>
+        </w:rPr>
+        <w:t>’s profile</w:t>
+      </w:r>
+    </w:p>
+    <w:p>
+      <w:pPr>
+        <w:pStyle w:val="ListParagraph"/>
+      </w:pPr>
+    </w:p>
+    <w:p>
+      <w:pPr>
+        <w:pStyle w:val="ListParagraph"/>
+        <w:numPr>
+          <w:ilvl w:val="0"/>
+          <w:numId w:val="1"/>
+        </w:numPr>
+      </w:pPr>
+      <w:r>
+        <w:t>Can we use permission sets</w:t>
+      </w:r>
+      <w:r>
+        <w:t xml:space="preserve"> ?</w:t>
+      </w:r>
+    </w:p>
+    <w:p>
+      <w:r>
         <w:rPr>
           <w:b/>
           <w:bCs/>
           <w:u w:val="single"/>
         </w:rPr>
-      </w:pPr>
+        <w:t xml:space="preserve">TIP : </w:t>
+      </w:r>
       <w:r>
         <w:rPr>
           <w:b/>
           <w:bCs/>
           <w:u w:val="single"/>
         </w:rPr>
+        <w:t>PAGE LAYOUT FIELDS SECURITY FLOW</w:t>
+      </w:r>
+    </w:p>
+    <w:p>
+      <w:r>
+        <w:t xml:space="preserve">PAGE LOADS </w:t>
+      </w:r>
+    </w:p>
+    <w:p>
+      <w:r>
+        <w:sym w:font="Wingdings" w:char="F0E0"/>
+      </w:r>
+      <w:r>
+        <w:t xml:space="preserve"> SYSTEM CHECKS THE USER PROFILE </w:t>
+      </w:r>
+      <w:r>
+        <w:sym w:font="Wingdings" w:char="F0E0"/>
+      </w:r>
+      <w:r>
+        <w:t xml:space="preserve"> THOSE FIELDS </w:t>
+      </w:r>
+      <w:r>
+        <w:t xml:space="preserve">THAT ARE </w:t>
+      </w:r>
+      <w:r>
+        <w:t xml:space="preserve">MARKED AS VISIBLE </w:t>
+      </w:r>
+      <w:r>
+        <w:t xml:space="preserve">OR READ ONLY </w:t>
+      </w:r>
+      <w:r>
+        <w:t xml:space="preserve">WILL BE SHOWN ON THE PAGE </w:t>
+      </w:r>
+    </w:p>
+    <w:p>
+      <w:r>
+        <w:sym w:font="Wingdings" w:char="F0E0"/>
+      </w:r>
+      <w:r>
+        <w:t xml:space="preserve"> </w:t>
+      </w:r>
+      <w:r>
+        <w:t xml:space="preserve">SYSTEM CHECKS THE USER </w:t>
+      </w:r>
+      <w:r>
+        <w:t xml:space="preserve">PERMISSION SET </w:t>
+      </w:r>
+      <w:r>
+        <w:sym w:font="Wingdings" w:char="F0E0"/>
+      </w:r>
+      <w:r>
+        <w:t xml:space="preserve"> IF THERE IS ANY PERMISSION SET DEFINING FIELD READ ONLY OR EDIT ACCESS THEN THOSE FIELD</w:t>
+      </w:r>
+      <w:r>
+        <w:t>S</w:t>
+      </w:r>
+      <w:r>
+        <w:t xml:space="preserve"> WILL BE SHOWN ON THE PAGE</w:t>
+      </w:r>
+    </w:p>
+    <w:p>
+      <w:r>
+        <w:rPr>
+          <w:b/>
+          <w:bCs/>
+        </w:rPr>
+        <w:t>Use case #</w:t>
+      </w:r>
+      <w:r>
+        <w:rPr>
+          <w:b/>
+          <w:bCs/>
+        </w:rPr>
+        <w:t>10</w:t>
+      </w:r>
+      <w:r>
+        <w:rPr>
+          <w:b/>
+          <w:bCs/>
+        </w:rPr>
+        <w:t>:</w:t>
+      </w:r>
+    </w:p>
+    <w:p>
+      <w:r>
+        <w:t>John Doe raises a concern that the system is showing lot of fields. For e.g agreement related fields should be shown only when agreement needed checkbox is selected.else it should be hidden from user view</w:t>
+      </w:r>
+    </w:p>
+    <w:p>
+      <w:pPr>
+        <w:rPr>
+          <w:b/>
+          <w:bCs/>
+        </w:rPr>
+      </w:pPr>
+      <w:r>
+        <w:rPr>
+          <w:b/>
+          <w:bCs/>
+        </w:rPr>
         <w:t>Solution:</w:t>
       </w:r>
     </w:p>
     <w:p>
       <w:pPr>
+        <w:rPr>
+          <w:strike/>
+        </w:rPr>
+      </w:pPr>
+      <w:r>
+        <w:rPr>
+          <w:b/>
+          <w:bCs/>
+        </w:rPr>
+        <w:t>Option 1:</w:t>
+      </w:r>
+      <w:r>
+        <w:rPr>
+          <w:strike/>
+        </w:rPr>
+        <w:t xml:space="preserve"> Page Layout</w:t>
+      </w:r>
+      <w:r>
+        <w:rPr>
+          <w:strike/>
+        </w:rPr>
+        <w:t xml:space="preserve"> . Cannot be done as dynamic fields setup not possible in page layout feature</w:t>
+      </w:r>
+    </w:p>
+    <w:p>
+      <w:pPr>
+        <w:rPr>
+          <w:b/>
+          <w:bCs/>
+        </w:rPr>
+      </w:pPr>
+      <w:r>
+        <w:rPr>
+          <w:b/>
+          <w:bCs/>
+        </w:rPr>
+        <w:t>Option 2:</w:t>
+      </w:r>
+      <w:r>
+        <w:rPr>
+          <w:b/>
+          <w:bCs/>
+        </w:rPr>
+        <w:t xml:space="preserve"> Dynamic Forms</w:t>
+      </w:r>
+    </w:p>
+    <w:p>
+      <w:pPr>
         <w:pStyle w:val="ListParagraph"/>
         <w:numPr>
           <w:ilvl w:val="0"/>
           <w:numId w:val="1"/>
         </w:numPr>
       </w:pPr>
-      <w:proofErr w:type="gramStart"/>
-      <w:r>
-        <w:t>Create  custom</w:t>
-      </w:r>
-      <w:proofErr w:type="gramEnd"/>
-      <w:r>
-        <w:t xml:space="preserve"> fields on Account object</w:t>
+      <w:r>
+        <w:t>Another functionality in SF helps to configure UI fields</w:t>
+      </w:r>
+    </w:p>
+    <w:p>
+      <w:pPr>
+        <w:pStyle w:val="ListParagraph"/>
+        <w:numPr>
+          <w:ilvl w:val="0"/>
+          <w:numId w:val="1"/>
+        </w:numPr>
+        <w:rPr>
+          <w:b/>
+          <w:bCs/>
+        </w:rPr>
+      </w:pPr>
+      <w:r>
+        <w:t xml:space="preserve">Helps to </w:t>
+      </w:r>
+      <w:r>
+        <w:t>configure fields that will show or hide based on visibility filters</w:t>
+      </w:r>
+    </w:p>
+    <w:p>
+      <w:pPr>
+        <w:rPr>
+          <w:b/>
+          <w:bCs/>
+        </w:rPr>
+      </w:pPr>
+    </w:p>
+    <w:p>
+      <w:r>
+        <w:rPr>
+          <w:b/>
+          <w:bCs/>
+          <w:u w:val="single"/>
+        </w:rPr>
+        <w:t xml:space="preserve">TIP : </w:t>
+      </w:r>
+      <w:r>
+        <w:rPr>
+          <w:b/>
+          <w:bCs/>
+          <w:u w:val="single"/>
+        </w:rPr>
+        <w:t xml:space="preserve">PAGE LAYOUT </w:t>
+      </w:r>
+      <w:r>
+        <w:rPr>
+          <w:b/>
+          <w:bCs/>
+          <w:u w:val="single"/>
+        </w:rPr>
+        <w:t xml:space="preserve">+ DYNAMIC FORMS </w:t>
+      </w:r>
+      <w:r>
+        <w:rPr>
+          <w:b/>
+          <w:bCs/>
+          <w:u w:val="single"/>
+        </w:rPr>
+        <w:t>FIELDS SECURITY FLOW</w:t>
+      </w:r>
+    </w:p>
+    <w:p>
+      <w:r>
+        <w:t xml:space="preserve">PAGE LOADS </w:t>
+      </w:r>
+    </w:p>
+    <w:p>
+      <w:r>
+        <w:sym w:font="Wingdings" w:char="F0E0"/>
+      </w:r>
+      <w:r>
+        <w:t xml:space="preserve"> SYSTEM CHECKS THE USER PROFILE </w:t>
+      </w:r>
+      <w:r>
+        <w:sym w:font="Wingdings" w:char="F0E0"/>
+      </w:r>
+      <w:r>
+        <w:t xml:space="preserve"> THOSE FIELDS THAT ARE MARKED AS VISIBLE OR READ ONLY WILL BE SHOWN ON THE PAGE </w:t>
+      </w:r>
+    </w:p>
+    <w:p>
+      <w:r>
+        <w:sym w:font="Wingdings" w:char="F0E0"/>
+      </w:r>
+      <w:r>
+        <w:t xml:space="preserve"> SYSTEM CHECKS THE USER PERMISSION SET </w:t>
+      </w:r>
+      <w:r>
+        <w:sym w:font="Wingdings" w:char="F0E0"/>
+      </w:r>
+      <w:r>
+        <w:t xml:space="preserve"> IF THERE IS ANY PERMISSION SET DEFINING FIELD READ ONLY OR EDIT ACCESS THEN THOSE FIELDS WILL BE SHOWN ON THE PAGE</w:t>
+      </w:r>
+    </w:p>
+    <w:p>
+      <w:r>
+        <w:sym w:font="Wingdings" w:char="F0E0"/>
+      </w:r>
+      <w:r>
+        <w:t xml:space="preserve"> </w:t>
+      </w:r>
+      <w:r>
+        <w:t>IF DYNAMIC FORMS ENABLED</w:t>
+      </w:r>
+    </w:p>
+    <w:p>
+      <w:pPr>
+        <w:pStyle w:val="ListParagraph"/>
+        <w:numPr>
+          <w:ilvl w:val="0"/>
+          <w:numId w:val="5"/>
+        </w:numPr>
+      </w:pPr>
+      <w:r>
+        <w:t xml:space="preserve">SYSTEM CHECKS THE </w:t>
+      </w:r>
+      <w:r>
+        <w:t xml:space="preserve">FIELD VISIBILTY </w:t>
+      </w:r>
+      <w:r>
+        <w:sym w:font="Wingdings" w:char="F0E0"/>
+      </w:r>
+      <w:r>
+        <w:t xml:space="preserve"> IF </w:t>
+      </w:r>
+      <w:r>
+        <w:t xml:space="preserve">VISIBILTY CONDITION IS TRUR THEN </w:t>
+      </w:r>
+      <w:r>
+        <w:t>FIELDS WILL BE SHOWN ON THE PAGE</w:t>
       </w:r>
     </w:p>
     <w:p>
@@ -4218,6 +4582,9 @@
       </w:r>
       <w:r>
         <w:t>information?</w:t>
+      </w:r>
+      <w:r>
+        <w:t xml:space="preserve"> - DONE</w:t>
       </w:r>
     </w:p>
     <w:p/>
@@ -4463,6 +4830,119 @@
     </w:lvl>
   </w:abstractNum>
   <w:abstractNum w:abstractNumId="2" w15:restartNumberingAfterBreak="0">
+    <w:nsid w:val="34391A6B"/>
+    <w:multiLevelType w:val="hybridMultilevel"/>
+    <w:tmpl w:val="4A5E6F78"/>
+    <w:lvl w:ilvl="0" w:tplc="F6A6E78A">
+      <w:start w:val="1"/>
+      <w:numFmt w:val="bullet"/>
+      <w:lvlText w:val=""/>
+      <w:lvlJc w:val="left"/>
+      <w:pPr>
+        <w:ind w:left="1080" w:hanging="360"/>
+      </w:pPr>
+      <w:rPr>
+        <w:rFonts w:ascii="Wingdings" w:eastAsiaTheme="minorHAnsi" w:hAnsi="Wingdings" w:cstheme="minorBidi" w:hint="default"/>
+      </w:rPr>
+    </w:lvl>
+    <w:lvl w:ilvl="1" w:tplc="40090003" w:tentative="1">
+      <w:start w:val="1"/>
+      <w:numFmt w:val="bullet"/>
+      <w:lvlText w:val="o"/>
+      <w:lvlJc w:val="left"/>
+      <w:pPr>
+        <w:ind w:left="1800" w:hanging="360"/>
+      </w:pPr>
+      <w:rPr>
+        <w:rFonts w:ascii="Courier New" w:hAnsi="Courier New" w:cs="Courier New" w:hint="default"/>
+      </w:rPr>
+    </w:lvl>
+    <w:lvl w:ilvl="2" w:tplc="40090005" w:tentative="1">
+      <w:start w:val="1"/>
+      <w:numFmt w:val="bullet"/>
+      <w:lvlText w:val=""/>
+      <w:lvlJc w:val="left"/>
+      <w:pPr>
+        <w:ind w:left="2520" w:hanging="360"/>
+      </w:pPr>
+      <w:rPr>
+        <w:rFonts w:ascii="Wingdings" w:hAnsi="Wingdings" w:hint="default"/>
+      </w:rPr>
+    </w:lvl>
+    <w:lvl w:ilvl="3" w:tplc="40090001" w:tentative="1">
+      <w:start w:val="1"/>
+      <w:numFmt w:val="bullet"/>
+      <w:lvlText w:val=""/>
+      <w:lvlJc w:val="left"/>
+      <w:pPr>
+        <w:ind w:left="3240" w:hanging="360"/>
+      </w:pPr>
+      <w:rPr>
+        <w:rFonts w:ascii="Symbol" w:hAnsi="Symbol" w:hint="default"/>
+      </w:rPr>
+    </w:lvl>
+    <w:lvl w:ilvl="4" w:tplc="40090003" w:tentative="1">
+      <w:start w:val="1"/>
+      <w:numFmt w:val="bullet"/>
+      <w:lvlText w:val="o"/>
+      <w:lvlJc w:val="left"/>
+      <w:pPr>
+        <w:ind w:left="3960" w:hanging="360"/>
+      </w:pPr>
+      <w:rPr>
+        <w:rFonts w:ascii="Courier New" w:hAnsi="Courier New" w:cs="Courier New" w:hint="default"/>
+      </w:rPr>
+    </w:lvl>
+    <w:lvl w:ilvl="5" w:tplc="40090005" w:tentative="1">
+      <w:start w:val="1"/>
+      <w:numFmt w:val="bullet"/>
+      <w:lvlText w:val=""/>
+      <w:lvlJc w:val="left"/>
+      <w:pPr>
+        <w:ind w:left="4680" w:hanging="360"/>
+      </w:pPr>
+      <w:rPr>
+        <w:rFonts w:ascii="Wingdings" w:hAnsi="Wingdings" w:hint="default"/>
+      </w:rPr>
+    </w:lvl>
+    <w:lvl w:ilvl="6" w:tplc="40090001" w:tentative="1">
+      <w:start w:val="1"/>
+      <w:numFmt w:val="bullet"/>
+      <w:lvlText w:val=""/>
+      <w:lvlJc w:val="left"/>
+      <w:pPr>
+        <w:ind w:left="5400" w:hanging="360"/>
+      </w:pPr>
+      <w:rPr>
+        <w:rFonts w:ascii="Symbol" w:hAnsi="Symbol" w:hint="default"/>
+      </w:rPr>
+    </w:lvl>
+    <w:lvl w:ilvl="7" w:tplc="40090003" w:tentative="1">
+      <w:start w:val="1"/>
+      <w:numFmt w:val="bullet"/>
+      <w:lvlText w:val="o"/>
+      <w:lvlJc w:val="left"/>
+      <w:pPr>
+        <w:ind w:left="6120" w:hanging="360"/>
+      </w:pPr>
+      <w:rPr>
+        <w:rFonts w:ascii="Courier New" w:hAnsi="Courier New" w:cs="Courier New" w:hint="default"/>
+      </w:rPr>
+    </w:lvl>
+    <w:lvl w:ilvl="8" w:tplc="40090005" w:tentative="1">
+      <w:start w:val="1"/>
+      <w:numFmt w:val="bullet"/>
+      <w:lvlText w:val=""/>
+      <w:lvlJc w:val="left"/>
+      <w:pPr>
+        <w:ind w:left="6840" w:hanging="360"/>
+      </w:pPr>
+      <w:rPr>
+        <w:rFonts w:ascii="Wingdings" w:hAnsi="Wingdings" w:hint="default"/>
+      </w:rPr>
+    </w:lvl>
+  </w:abstractNum>
+  <w:abstractNum w:abstractNumId="3" w15:restartNumberingAfterBreak="0">
     <w:nsid w:val="736B1130"/>
     <w:multiLevelType w:val="hybridMultilevel"/>
     <w:tmpl w:val="445E50A6"/>
@@ -4551,7 +5031,7 @@
       </w:pPr>
     </w:lvl>
   </w:abstractNum>
-  <w:abstractNum w:abstractNumId="3" w15:restartNumberingAfterBreak="0">
+  <w:abstractNum w:abstractNumId="4" w15:restartNumberingAfterBreak="0">
     <w:nsid w:val="7A7A76CE"/>
     <w:multiLevelType w:val="hybridMultilevel"/>
     <w:tmpl w:val="09045E0C"/>
@@ -4671,10 +5151,13 @@
     <w:abstractNumId w:val="0"/>
   </w:num>
   <w:num w:numId="3" w16cid:durableId="970096038">
-    <w:abstractNumId w:val="2"/>
+    <w:abstractNumId w:val="3"/>
   </w:num>
   <w:num w:numId="4" w16cid:durableId="1488744401">
-    <w:abstractNumId w:val="3"/>
+    <w:abstractNumId w:val="4"/>
+  </w:num>
+  <w:num w:numId="5" w16cid:durableId="1837266474">
+    <w:abstractNumId w:val="2"/>
   </w:num>
 </w:numbering>
 </file>

</xml_diff>

<commit_message>
Added notes and Hands on
</commit_message>
<xml_diff>
--- a/Salesforce Notes .docx
+++ b/Salesforce Notes .docx
@@ -2518,6 +2518,119 @@
     </w:p>
     <w:p>
       <w:pPr>
+        <w:pStyle w:val="ListParagraph"/>
+        <w:numPr>
+          <w:ilvl w:val="0"/>
+          <w:numId w:val="1"/>
+        </w:numPr>
+        <w:rPr>
+          <w:b/>
+          <w:bCs/>
+        </w:rPr>
+      </w:pPr>
+      <w:r>
+        <w:rPr>
+          <w:b/>
+          <w:bCs/>
+        </w:rPr>
+        <w:t>Dynamic Forms</w:t>
+      </w:r>
+    </w:p>
+    <w:p>
+      <w:pPr>
+        <w:pStyle w:val="ListParagraph"/>
+        <w:numPr>
+          <w:ilvl w:val="1"/>
+          <w:numId w:val="1"/>
+        </w:numPr>
+        <w:rPr>
+          <w:b/>
+          <w:bCs/>
+        </w:rPr>
+      </w:pPr>
+      <w:r>
+        <w:rPr>
+          <w:b/>
+          <w:bCs/>
+        </w:rPr>
+        <w:t>Adv. Version of page layout</w:t>
+      </w:r>
+    </w:p>
+    <w:p>
+      <w:pPr>
+        <w:pStyle w:val="ListParagraph"/>
+        <w:numPr>
+          <w:ilvl w:val="1"/>
+          <w:numId w:val="1"/>
+        </w:numPr>
+        <w:rPr>
+          <w:b/>
+          <w:bCs/>
+        </w:rPr>
+      </w:pPr>
+      <w:r>
+        <w:rPr>
+          <w:b/>
+          <w:bCs/>
+        </w:rPr>
+        <w:t>You can choose a page layout and upgrade to Dynamic forms</w:t>
+      </w:r>
+    </w:p>
+    <w:p>
+      <w:pPr>
+        <w:pStyle w:val="ListParagraph"/>
+        <w:numPr>
+          <w:ilvl w:val="1"/>
+          <w:numId w:val="1"/>
+        </w:numPr>
+        <w:rPr>
+          <w:b/>
+          <w:bCs/>
+        </w:rPr>
+      </w:pPr>
+      <w:r>
+        <w:rPr>
+          <w:b/>
+          <w:bCs/>
+        </w:rPr>
+        <w:t>Helps to make ur page dynamically change based on user input</w:t>
+      </w:r>
+    </w:p>
+    <w:p>
+      <w:pPr>
+        <w:pStyle w:val="ListParagraph"/>
+        <w:numPr>
+          <w:ilvl w:val="0"/>
+          <w:numId w:val="1"/>
+        </w:numPr>
+        <w:rPr>
+          <w:b/>
+          <w:bCs/>
+        </w:rPr>
+      </w:pPr>
+      <w:r>
+        <w:rPr>
+          <w:b/>
+          <w:bCs/>
+        </w:rPr>
+        <w:t>Data Relationships</w:t>
+      </w:r>
+    </w:p>
+    <w:p>
+      <w:pPr>
+        <w:pStyle w:val="ListParagraph"/>
+        <w:numPr>
+          <w:ilvl w:val="1"/>
+          <w:numId w:val="1"/>
+        </w:numPr>
+        <w:rPr>
+          <w:b/>
+          <w:bCs/>
+        </w:rPr>
+      </w:pPr>
+    </w:p>
+    <w:p>
+      <w:pPr>
         <w:rPr>
           <w:b/>
           <w:bCs/>
@@ -3019,6 +3132,7 @@
           <w:b/>
           <w:bCs/>
         </w:rPr>
+        <w:lastRenderedPageBreak/>
         <w:t>Solution:</w:t>
       </w:r>
     </w:p>
@@ -3109,7 +3223,6 @@
           <w:b/>
           <w:bCs/>
         </w:rPr>
-        <w:lastRenderedPageBreak/>
         <w:t>Malcom has raised a concern that his UI is not very friendly . Also, he is not seeing Sales app for him to manages customers, contacts etc</w:t>
       </w:r>
     </w:p>
@@ -3513,6 +3626,7 @@
           <w:b/>
           <w:bCs/>
         </w:rPr>
+        <w:lastRenderedPageBreak/>
         <w:t>Use “Permission Set” to give elevated or special access to John doe so that he can see marketing app in addition to Sales apps</w:t>
       </w:r>
     </w:p>
@@ -3558,7 +3672,6 @@
           <w:b/>
           <w:bCs/>
         </w:rPr>
-        <w:lastRenderedPageBreak/>
         <w:t>CEO and Sales Director would like to ensure only relevant fields are displayed on account / customer page. So that, Sales team can enter only the information related to hotel partner and resorts</w:t>
       </w:r>
     </w:p>
@@ -3896,7 +4009,14 @@
           <w:sz w:val="12"/>
           <w:szCs w:val="12"/>
         </w:rPr>
-        <w:t>Amentites (Parking, Gym, Swimming Pool, Resturantants, In-house dinning, Bar)</w:t>
+        <w:t>Amenities</w:t>
+      </w:r>
+      <w:r>
+        <w:rPr>
+          <w:sz w:val="12"/>
+          <w:szCs w:val="12"/>
+        </w:rPr>
+        <w:t xml:space="preserve"> (Parking, Gym, Swimming Pool, Resturantants, In-house dinning, Bar)</w:t>
       </w:r>
     </w:p>
     <w:p>
@@ -4084,6 +4204,7 @@
         </w:numPr>
       </w:pPr>
       <w:r>
+        <w:lastRenderedPageBreak/>
         <w:t>Seasonal Promotions with 10% discount</w:t>
       </w:r>
     </w:p>
@@ -4096,13 +4217,7 @@
         </w:numPr>
       </w:pPr>
       <w:r>
-        <w:t>Seasonal Promotions with 1</w:t>
-      </w:r>
-      <w:r>
-        <w:t>5</w:t>
-      </w:r>
-      <w:r>
-        <w:t>% discount</w:t>
+        <w:t>Seasonal Promotions with 15% discount</w:t>
       </w:r>
     </w:p>
     <w:p>
@@ -4130,7 +4245,6 @@
         </w:rPr>
       </w:pPr>
       <w:r>
-        <w:lastRenderedPageBreak/>
         <w:t xml:space="preserve">Option 1: </w:t>
       </w:r>
       <w:r>
@@ -4148,16 +4262,7 @@
     </w:p>
     <w:p>
       <w:r>
-        <w:t xml:space="preserve">Option </w:t>
-      </w:r>
-      <w:r>
-        <w:t>2</w:t>
-      </w:r>
-      <w:r>
-        <w:t>:</w:t>
-      </w:r>
-      <w:r>
-        <w:t xml:space="preserve"> Page Layout </w:t>
+        <w:t xml:space="preserve">Option 2: Page Layout </w:t>
       </w:r>
     </w:p>
     <w:p>
@@ -4276,13 +4381,7 @@
         <w:sym w:font="Wingdings" w:char="F0E0"/>
       </w:r>
       <w:r>
-        <w:t xml:space="preserve"> </w:t>
-      </w:r>
-      <w:r>
-        <w:t xml:space="preserve">SYSTEM CHECKS THE USER </w:t>
-      </w:r>
-      <w:r>
-        <w:t xml:space="preserve">PERMISSION SET </w:t>
+        <w:t xml:space="preserve"> SYSTEM CHECKS THE USER PERMISSION SET </w:t>
       </w:r>
       <w:r>
         <w:sym w:font="Wingdings" w:char="F0E0"/>
@@ -4303,21 +4402,7 @@
           <w:b/>
           <w:bCs/>
         </w:rPr>
-        <w:t>Use case #</w:t>
-      </w:r>
-      <w:r>
-        <w:rPr>
-          <w:b/>
-          <w:bCs/>
-        </w:rPr>
-        <w:t>10</w:t>
-      </w:r>
-      <w:r>
-        <w:rPr>
-          <w:b/>
-          <w:bCs/>
-        </w:rPr>
-        <w:t>:</w:t>
+        <w:t>Use case #10:</w:t>
       </w:r>
     </w:p>
     <w:p>
@@ -4499,10 +4584,7 @@
         <w:sym w:font="Wingdings" w:char="F0E0"/>
       </w:r>
       <w:r>
-        <w:t xml:space="preserve"> </w:t>
-      </w:r>
-      <w:r>
-        <w:t>IF DYNAMIC FORMS ENABLED</w:t>
+        <w:t xml:space="preserve"> IF DYNAMIC FORMS ENABLED</w:t>
       </w:r>
     </w:p>
     <w:p>
@@ -4514,22 +4596,13 @@
         </w:numPr>
       </w:pPr>
       <w:r>
-        <w:t xml:space="preserve">SYSTEM CHECKS THE </w:t>
-      </w:r>
-      <w:r>
-        <w:t xml:space="preserve">FIELD VISIBILTY </w:t>
+        <w:t xml:space="preserve">SYSTEM CHECKS THE FIELD VISIBILTY </w:t>
       </w:r>
       <w:r>
         <w:sym w:font="Wingdings" w:char="F0E0"/>
       </w:r>
       <w:r>
-        <w:t xml:space="preserve"> IF </w:t>
-      </w:r>
-      <w:r>
-        <w:t xml:space="preserve">VISIBILTY CONDITION IS TRUR THEN </w:t>
-      </w:r>
-      <w:r>
-        <w:t>FIELDS WILL BE SHOWN ON THE PAGE</w:t>
+        <w:t xml:space="preserve"> IF VISIBILTY CONDITION IS TRUR THEN FIELDS WILL BE SHOWN ON THE PAGE</w:t>
       </w:r>
     </w:p>
     <w:p>
@@ -4584,7 +4657,37 @@
         <w:t>information?</w:t>
       </w:r>
       <w:r>
-        <w:t xml:space="preserve"> - DONE</w:t>
+        <w:t xml:space="preserve"> </w:t>
+      </w:r>
+      <w:r>
+        <w:t>–</w:t>
+      </w:r>
+      <w:r>
+        <w:t xml:space="preserve"> DONE</w:t>
+      </w:r>
+    </w:p>
+    <w:p>
+      <w:pPr>
+        <w:pStyle w:val="ListParagraph"/>
+        <w:numPr>
+          <w:ilvl w:val="0"/>
+          <w:numId w:val="2"/>
+        </w:numPr>
+      </w:pPr>
+      <w:r>
+        <w:t xml:space="preserve">Can I associate same contact to multiple accounts? Ex: Same PRO can be part of more than one hotel. </w:t>
+      </w:r>
+    </w:p>
+    <w:p>
+      <w:pPr>
+        <w:pStyle w:val="ListParagraph"/>
+        <w:numPr>
+          <w:ilvl w:val="0"/>
+          <w:numId w:val="2"/>
+        </w:numPr>
+      </w:pPr>
+      <w:r>
+        <w:t>Can I copy contact work phone to personal phone automatically?</w:t>
       </w:r>
     </w:p>
     <w:p/>
@@ -4616,6 +4719,19 @@
         <w:t>profiles?</w:t>
       </w:r>
     </w:p>
+    <w:p>
+      <w:pPr>
+        <w:pStyle w:val="ListParagraph"/>
+        <w:numPr>
+          <w:ilvl w:val="0"/>
+          <w:numId w:val="3"/>
+        </w:numPr>
+      </w:pPr>
+      <w:r>
+        <w:t>How do I customize links that are shown ‘All Items’ section inside App launcher</w:t>
+      </w:r>
+    </w:p>
+    <w:p/>
     <w:sectPr>
       <w:pgSz w:w="11906" w:h="16838"/>
       <w:pgMar w:top="1440" w:right="1440" w:bottom="1440" w:left="1440" w:header="708" w:footer="708" w:gutter="0"/>

</xml_diff>

<commit_message>
Notes from Sep 03'
</commit_message>
<xml_diff>
--- a/Salesforce Notes .docx
+++ b/Salesforce Notes .docx
@@ -2467,7 +2467,7 @@
         </w:rPr>
         <w:lastRenderedPageBreak/>
         <w:drawing>
-          <wp:inline distT="0" distB="0" distL="0" distR="0" wp14:anchorId="43F10AA4" wp14:editId="0F6BE0DB">
+          <wp:inline distT="0" distB="0" distL="0" distR="0" wp14:anchorId="43F10AA4" wp14:editId="3C91738B">
             <wp:extent cx="5730240" cy="1960880"/>
             <wp:effectExtent l="0" t="0" r="3810" b="1270"/>
             <wp:docPr id="519443982" name="Picture 1"/>
@@ -2613,6 +2613,208 @@
           <w:b/>
           <w:bCs/>
         </w:rPr>
+        <w:t>Salesforce Id</w:t>
+      </w:r>
+    </w:p>
+    <w:p>
+      <w:pPr>
+        <w:pStyle w:val="ListParagraph"/>
+        <w:numPr>
+          <w:ilvl w:val="1"/>
+          <w:numId w:val="1"/>
+        </w:numPr>
+        <w:rPr>
+          <w:b/>
+          <w:bCs/>
+        </w:rPr>
+      </w:pPr>
+      <w:r>
+        <w:rPr>
+          <w:b/>
+          <w:bCs/>
+        </w:rPr>
+        <w:t>A unique value that gets generated when a record is created in the system</w:t>
+      </w:r>
+    </w:p>
+    <w:p>
+      <w:pPr>
+        <w:pStyle w:val="ListParagraph"/>
+        <w:numPr>
+          <w:ilvl w:val="1"/>
+          <w:numId w:val="1"/>
+        </w:numPr>
+        <w:rPr>
+          <w:b/>
+          <w:bCs/>
+        </w:rPr>
+      </w:pPr>
+      <w:r>
+        <w:rPr>
+          <w:b/>
+          <w:bCs/>
+          <w:noProof/>
+        </w:rPr>
+        <w:drawing>
+          <wp:inline distT="0" distB="0" distL="0" distR="0" wp14:anchorId="4811A8E5" wp14:editId="7C129878">
+            <wp:extent cx="4099226" cy="584200"/>
+            <wp:effectExtent l="0" t="0" r="0" b="6350"/>
+            <wp:docPr id="1384310742" name="Picture 1"/>
+            <wp:cNvGraphicFramePr>
+              <a:graphicFrameLocks xmlns:a="http://schemas.openxmlformats.org/drawingml/2006/main" noChangeAspect="1"/>
+            </wp:cNvGraphicFramePr>
+            <a:graphic xmlns:a="http://schemas.openxmlformats.org/drawingml/2006/main">
+              <a:graphicData uri="http://schemas.openxmlformats.org/drawingml/2006/picture">
+                <pic:pic xmlns:pic="http://schemas.openxmlformats.org/drawingml/2006/picture">
+                  <pic:nvPicPr>
+                    <pic:cNvPr id="1384310742" name=""/>
+                    <pic:cNvPicPr/>
+                  </pic:nvPicPr>
+                  <pic:blipFill>
+                    <a:blip r:embed="rId10"/>
+                    <a:stretch>
+                      <a:fillRect/>
+                    </a:stretch>
+                  </pic:blipFill>
+                  <pic:spPr>
+                    <a:xfrm>
+                      <a:off x="0" y="0"/>
+                      <a:ext cx="4102591" cy="584680"/>
+                    </a:xfrm>
+                    <a:prstGeom prst="rect">
+                      <a:avLst/>
+                    </a:prstGeom>
+                  </pic:spPr>
+                </pic:pic>
+              </a:graphicData>
+            </a:graphic>
+          </wp:inline>
+        </w:drawing>
+      </w:r>
+    </w:p>
+    <w:p>
+      <w:pPr>
+        <w:pStyle w:val="ListParagraph"/>
+        <w:numPr>
+          <w:ilvl w:val="0"/>
+          <w:numId w:val="1"/>
+        </w:numPr>
+        <w:rPr>
+          <w:b/>
+          <w:bCs/>
+        </w:rPr>
+      </w:pPr>
+      <w:r>
+        <w:rPr>
+          <w:b/>
+          <w:bCs/>
+        </w:rPr>
+        <w:t>Recycle bin &amp; its significance</w:t>
+      </w:r>
+    </w:p>
+    <w:p>
+      <w:pPr>
+        <w:pStyle w:val="ListParagraph"/>
+        <w:numPr>
+          <w:ilvl w:val="0"/>
+          <w:numId w:val="1"/>
+        </w:numPr>
+        <w:rPr>
+          <w:b/>
+          <w:bCs/>
+        </w:rPr>
+      </w:pPr>
+      <w:r>
+        <w:rPr>
+          <w:b/>
+          <w:bCs/>
+        </w:rPr>
+        <w:t>Developer Console &amp; Query Editor</w:t>
+      </w:r>
+    </w:p>
+    <w:p>
+      <w:pPr>
+        <w:pStyle w:val="ListParagraph"/>
+        <w:numPr>
+          <w:ilvl w:val="0"/>
+          <w:numId w:val="1"/>
+        </w:numPr>
+        <w:rPr>
+          <w:b/>
+          <w:bCs/>
+        </w:rPr>
+      </w:pPr>
+      <w:r>
+        <w:rPr>
+          <w:b/>
+          <w:bCs/>
+        </w:rPr>
+        <w:t>Email Template</w:t>
+      </w:r>
+      <w:r>
+        <w:rPr>
+          <w:b/>
+          <w:bCs/>
+        </w:rPr>
+        <w:t xml:space="preserve"> (Classic / Lightning Templates)</w:t>
+      </w:r>
+    </w:p>
+    <w:p>
+      <w:pPr>
+        <w:pStyle w:val="ListParagraph"/>
+        <w:numPr>
+          <w:ilvl w:val="0"/>
+          <w:numId w:val="1"/>
+        </w:numPr>
+        <w:rPr>
+          <w:b/>
+          <w:bCs/>
+        </w:rPr>
+      </w:pPr>
+      <w:r>
+        <w:rPr>
+          <w:b/>
+          <w:bCs/>
+        </w:rPr>
+        <w:t>Activities Component</w:t>
+      </w:r>
+    </w:p>
+    <w:p>
+      <w:pPr>
+        <w:pStyle w:val="ListParagraph"/>
+        <w:numPr>
+          <w:ilvl w:val="1"/>
+          <w:numId w:val="1"/>
+        </w:numPr>
+        <w:rPr>
+          <w:b/>
+          <w:bCs/>
+        </w:rPr>
+      </w:pPr>
+      <w:r>
+        <w:rPr>
+          <w:b/>
+          <w:bCs/>
+        </w:rPr>
+        <w:t>Helps to manage tasks, to do list, sending one on one email, managing calendar</w:t>
+      </w:r>
+    </w:p>
+    <w:p>
+      <w:pPr>
+        <w:pStyle w:val="ListParagraph"/>
+        <w:numPr>
+          <w:ilvl w:val="0"/>
+          <w:numId w:val="1"/>
+        </w:numPr>
+        <w:rPr>
+          <w:b/>
+          <w:bCs/>
+        </w:rPr>
+      </w:pPr>
+      <w:r>
+        <w:rPr>
+          <w:b/>
+          <w:bCs/>
+        </w:rPr>
         <w:t>Data Relationships</w:t>
       </w:r>
     </w:p>
@@ -2628,36 +2830,863 @@
           <w:bCs/>
         </w:rPr>
       </w:pPr>
-    </w:p>
-    <w:p>
-      <w:pPr>
+      <w:r>
+        <w:rPr>
+          <w:b/>
+          <w:bCs/>
+        </w:rPr>
+        <w:t>Type 1: Master Detail Relationship</w:t>
+      </w:r>
+    </w:p>
+    <w:p>
+      <w:pPr>
+        <w:pStyle w:val="ListParagraph"/>
+        <w:numPr>
+          <w:ilvl w:val="2"/>
+          <w:numId w:val="1"/>
+        </w:numPr>
+        <w:rPr>
+          <w:b/>
+          <w:bCs/>
+        </w:rPr>
+      </w:pPr>
+      <w:r>
+        <w:rPr>
+          <w:b/>
+          <w:bCs/>
+        </w:rPr>
+        <w:t>Eg: Deleting an order will remove all the associated order line items</w:t>
+      </w:r>
+    </w:p>
+    <w:p>
+      <w:pPr>
+        <w:pStyle w:val="ListParagraph"/>
+        <w:numPr>
+          <w:ilvl w:val="3"/>
+          <w:numId w:val="1"/>
+        </w:numPr>
+        <w:rPr>
+          <w:b/>
+          <w:bCs/>
+        </w:rPr>
+      </w:pPr>
+      <w:r>
+        <w:rPr>
+          <w:b/>
+          <w:bCs/>
+        </w:rPr>
+        <w:t xml:space="preserve">Deleting an account will remove all the associated contacts and </w:t>
+      </w:r>
+      <w:r>
+        <w:rPr>
+          <w:b/>
+          <w:bCs/>
+        </w:rPr>
+        <w:t>opportunities</w:t>
+      </w:r>
+    </w:p>
+    <w:p>
+      <w:pPr>
+        <w:pStyle w:val="ListParagraph"/>
+        <w:numPr>
+          <w:ilvl w:val="2"/>
+          <w:numId w:val="1"/>
+        </w:numPr>
+        <w:rPr>
+          <w:b/>
+          <w:bCs/>
+        </w:rPr>
+      </w:pPr>
+      <w:r>
+        <w:rPr>
+          <w:b/>
+          <w:bCs/>
+        </w:rPr>
+        <w:t>Tightly couple</w:t>
+      </w:r>
+      <w:r>
+        <w:rPr>
+          <w:b/>
+          <w:bCs/>
+        </w:rPr>
+        <w:t>d</w:t>
+      </w:r>
+      <w:r>
+        <w:rPr>
+          <w:b/>
+          <w:bCs/>
+        </w:rPr>
+        <w:t xml:space="preserve"> relationship between 2 objects</w:t>
+      </w:r>
+    </w:p>
+    <w:p>
+      <w:pPr>
+        <w:pStyle w:val="ListParagraph"/>
+        <w:numPr>
+          <w:ilvl w:val="1"/>
+          <w:numId w:val="1"/>
+        </w:numPr>
+        <w:rPr>
+          <w:b/>
+          <w:bCs/>
+        </w:rPr>
+      </w:pPr>
+      <w:r>
+        <w:rPr>
+          <w:b/>
+          <w:bCs/>
+        </w:rPr>
+        <w:t>Type 2: Lookup Relationship</w:t>
+      </w:r>
+    </w:p>
+    <w:p>
+      <w:pPr>
+        <w:pStyle w:val="ListParagraph"/>
+        <w:numPr>
+          <w:ilvl w:val="2"/>
+          <w:numId w:val="1"/>
+        </w:numPr>
+        <w:rPr>
+          <w:b/>
+          <w:bCs/>
+        </w:rPr>
+      </w:pPr>
+      <w:r>
+        <w:rPr>
+          <w:b/>
+          <w:bCs/>
+        </w:rPr>
+        <w:t>Eg: Deleting an account will not remove the associated account owner(user)</w:t>
+      </w:r>
+    </w:p>
+    <w:p>
+      <w:pPr>
+        <w:pStyle w:val="ListParagraph"/>
+        <w:numPr>
+          <w:ilvl w:val="2"/>
+          <w:numId w:val="1"/>
+        </w:numPr>
         <w:rPr>
           <w:b/>
           <w:bCs/>
           <w:u w:val="single"/>
         </w:rPr>
       </w:pPr>
-    </w:p>
-    <w:p>
-      <w:pPr>
+      <w:r>
+        <w:rPr>
+          <w:b/>
+          <w:bCs/>
+        </w:rPr>
+        <w:t>Loosely coupled relationship between 2 objects</w:t>
+      </w:r>
+    </w:p>
+    <w:p>
+      <w:pPr>
+        <w:pStyle w:val="ListParagraph"/>
+        <w:numPr>
+          <w:ilvl w:val="1"/>
+          <w:numId w:val="1"/>
+        </w:numPr>
         <w:rPr>
           <w:b/>
           <w:bCs/>
           <w:u w:val="single"/>
         </w:rPr>
       </w:pPr>
-    </w:p>
-    <w:p>
-      <w:pPr>
+      <w:r>
+        <w:rPr>
+          <w:b/>
+          <w:bCs/>
+        </w:rPr>
+        <w:t>Many to Many Relationship</w:t>
+      </w:r>
+    </w:p>
+    <w:p>
+      <w:pPr>
+        <w:pStyle w:val="ListParagraph"/>
+        <w:numPr>
+          <w:ilvl w:val="2"/>
+          <w:numId w:val="1"/>
+        </w:numPr>
         <w:rPr>
           <w:b/>
           <w:bCs/>
           <w:u w:val="single"/>
         </w:rPr>
       </w:pPr>
-    </w:p>
-    <w:p>
-      <w:pPr>
+      <w:r>
+        <w:rPr>
+          <w:b/>
+          <w:bCs/>
+        </w:rPr>
+        <w:t>Achieved thru create a custom object acting as a junction or bridge to relate 2 objects</w:t>
+      </w:r>
+    </w:p>
+    <w:p>
+      <w:pPr>
+        <w:pStyle w:val="ListParagraph"/>
+        <w:numPr>
+          <w:ilvl w:val="2"/>
+          <w:numId w:val="1"/>
+        </w:numPr>
+        <w:rPr>
+          <w:b/>
+          <w:bCs/>
+          <w:u w:val="single"/>
+        </w:rPr>
+      </w:pPr>
+      <w:r>
+        <w:rPr>
+          <w:b/>
+          <w:bCs/>
+        </w:rPr>
+        <w:t xml:space="preserve">Create 2 master detail relationship </w:t>
+      </w:r>
+    </w:p>
+    <w:p>
+      <w:pPr>
+        <w:pStyle w:val="ListParagraph"/>
+        <w:numPr>
+          <w:ilvl w:val="2"/>
+          <w:numId w:val="1"/>
+        </w:numPr>
+        <w:rPr>
+          <w:b/>
+          <w:bCs/>
+          <w:u w:val="single"/>
+        </w:rPr>
+      </w:pPr>
+      <w:r>
+        <w:rPr>
+          <w:b/>
+          <w:bCs/>
+          <w:u w:val="single"/>
+        </w:rPr>
+        <w:t xml:space="preserve">Ref: </w:t>
+      </w:r>
+      <w:hyperlink r:id="rId11" w:history="1">
+        <w:r>
+          <w:rPr>
+            <w:rStyle w:val="Hyperlink"/>
+            <w:b/>
+            <w:bCs/>
+          </w:rPr>
+          <w:t>https://www.salesforceben.com/what-is-a-junction-object-in-salesforce/</w:t>
+        </w:r>
+      </w:hyperlink>
+    </w:p>
+    <w:p>
+      <w:pPr>
+        <w:pStyle w:val="ListParagraph"/>
+        <w:ind w:left="2160"/>
+        <w:rPr>
+          <w:b/>
+          <w:bCs/>
+          <w:u w:val="single"/>
+        </w:rPr>
+      </w:pPr>
+      <w:r>
+        <w:rPr>
+          <w:b/>
+          <w:bCs/>
+          <w:u w:val="single"/>
+        </w:rPr>
+        <w:drawing>
+          <wp:inline distT="0" distB="0" distL="0" distR="0" wp14:anchorId="55E247EB" wp14:editId="145A789F">
+            <wp:extent cx="3028415" cy="1200160"/>
+            <wp:effectExtent l="0" t="0" r="635" b="0"/>
+            <wp:docPr id="1814970125" name="Picture 1"/>
+            <wp:cNvGraphicFramePr>
+              <a:graphicFrameLocks xmlns:a="http://schemas.openxmlformats.org/drawingml/2006/main" noChangeAspect="1"/>
+            </wp:cNvGraphicFramePr>
+            <a:graphic xmlns:a="http://schemas.openxmlformats.org/drawingml/2006/main">
+              <a:graphicData uri="http://schemas.openxmlformats.org/drawingml/2006/picture">
+                <pic:pic xmlns:pic="http://schemas.openxmlformats.org/drawingml/2006/picture">
+                  <pic:nvPicPr>
+                    <pic:cNvPr id="1814970125" name=""/>
+                    <pic:cNvPicPr/>
+                  </pic:nvPicPr>
+                  <pic:blipFill>
+                    <a:blip r:embed="rId12"/>
+                    <a:stretch>
+                      <a:fillRect/>
+                    </a:stretch>
+                  </pic:blipFill>
+                  <pic:spPr>
+                    <a:xfrm>
+                      <a:off x="0" y="0"/>
+                      <a:ext cx="3045157" cy="1206795"/>
+                    </a:xfrm>
+                    <a:prstGeom prst="rect">
+                      <a:avLst/>
+                    </a:prstGeom>
+                  </pic:spPr>
+                </pic:pic>
+              </a:graphicData>
+            </a:graphic>
+          </wp:inline>
+        </w:drawing>
+      </w:r>
+    </w:p>
+    <w:p>
+      <w:pPr>
+        <w:pStyle w:val="ListParagraph"/>
+        <w:numPr>
+          <w:ilvl w:val="1"/>
+          <w:numId w:val="1"/>
+        </w:numPr>
+        <w:rPr>
+          <w:b/>
+          <w:bCs/>
+          <w:u w:val="single"/>
+        </w:rPr>
+      </w:pPr>
+      <w:r>
+        <w:rPr>
+          <w:b/>
+          <w:bCs/>
+        </w:rPr>
+        <w:lastRenderedPageBreak/>
+        <w:t xml:space="preserve">Direct </w:t>
+      </w:r>
+      <w:r>
+        <w:rPr>
+          <w:b/>
+          <w:bCs/>
+        </w:rPr>
+        <w:t>Relationship</w:t>
+      </w:r>
+    </w:p>
+    <w:p>
+      <w:pPr>
+        <w:pStyle w:val="ListParagraph"/>
+        <w:numPr>
+          <w:ilvl w:val="1"/>
+          <w:numId w:val="1"/>
+        </w:numPr>
+        <w:rPr>
+          <w:b/>
+          <w:bCs/>
+          <w:u w:val="single"/>
+        </w:rPr>
+      </w:pPr>
+      <w:r>
+        <w:rPr>
+          <w:b/>
+          <w:bCs/>
+        </w:rPr>
+        <w:t>Indirect Relationship</w:t>
+      </w:r>
+    </w:p>
+    <w:p>
+      <w:pPr>
+        <w:pStyle w:val="ListParagraph"/>
+        <w:numPr>
+          <w:ilvl w:val="0"/>
+          <w:numId w:val="1"/>
+        </w:numPr>
+        <w:rPr>
+          <w:b/>
+          <w:bCs/>
+        </w:rPr>
+      </w:pPr>
+      <w:r>
+        <w:rPr>
+          <w:b/>
+          <w:bCs/>
+        </w:rPr>
+        <w:t>Data Load / Import Options</w:t>
+      </w:r>
+    </w:p>
+    <w:p>
+      <w:pPr>
+        <w:pStyle w:val="ListParagraph"/>
+        <w:numPr>
+          <w:ilvl w:val="1"/>
+          <w:numId w:val="1"/>
+        </w:numPr>
+        <w:rPr>
+          <w:b/>
+          <w:bCs/>
+        </w:rPr>
+      </w:pPr>
+      <w:r>
+        <w:rPr>
+          <w:b/>
+          <w:bCs/>
+        </w:rPr>
+        <w:t>Option 1: Data Import Wizard</w:t>
+      </w:r>
+    </w:p>
+    <w:p>
+      <w:pPr>
+        <w:pStyle w:val="ListParagraph"/>
+        <w:numPr>
+          <w:ilvl w:val="2"/>
+          <w:numId w:val="1"/>
+        </w:numPr>
+        <w:rPr>
+          <w:b/>
+          <w:bCs/>
+        </w:rPr>
+      </w:pPr>
+      <w:r>
+        <w:rPr>
+          <w:b/>
+          <w:bCs/>
+        </w:rPr>
+        <w:t>Limitations:</w:t>
+      </w:r>
+    </w:p>
+    <w:p>
+      <w:pPr>
+        <w:pStyle w:val="ListParagraph"/>
+        <w:numPr>
+          <w:ilvl w:val="3"/>
+          <w:numId w:val="1"/>
+        </w:numPr>
+        <w:rPr>
+          <w:b/>
+          <w:bCs/>
+        </w:rPr>
+      </w:pPr>
+      <w:r>
+        <w:rPr>
+          <w:b/>
+          <w:bCs/>
+        </w:rPr>
+        <w:t>Supports only a few Std. objects for data load</w:t>
+      </w:r>
+    </w:p>
+    <w:p>
+      <w:pPr>
+        <w:pStyle w:val="ListParagraph"/>
+        <w:numPr>
+          <w:ilvl w:val="3"/>
+          <w:numId w:val="1"/>
+        </w:numPr>
+        <w:rPr>
+          <w:b/>
+          <w:bCs/>
+        </w:rPr>
+      </w:pPr>
+      <w:r>
+        <w:rPr>
+          <w:b/>
+          <w:bCs/>
+        </w:rPr>
+        <w:t>Max. 50K records can be loaded</w:t>
+      </w:r>
+    </w:p>
+    <w:p>
+      <w:pPr>
+        <w:pStyle w:val="ListParagraph"/>
+        <w:numPr>
+          <w:ilvl w:val="3"/>
+          <w:numId w:val="1"/>
+        </w:numPr>
+        <w:rPr>
+          <w:b/>
+          <w:bCs/>
+        </w:rPr>
+      </w:pPr>
+      <w:r>
+        <w:rPr>
+          <w:b/>
+          <w:bCs/>
+        </w:rPr>
+        <w:t xml:space="preserve">Cannot delete records </w:t>
+      </w:r>
+    </w:p>
+    <w:p>
+      <w:pPr>
+        <w:pStyle w:val="ListParagraph"/>
+        <w:numPr>
+          <w:ilvl w:val="3"/>
+          <w:numId w:val="1"/>
+        </w:numPr>
+        <w:rPr>
+          <w:b/>
+          <w:bCs/>
+        </w:rPr>
+      </w:pPr>
+      <w:r>
+        <w:rPr>
+          <w:b/>
+          <w:bCs/>
+        </w:rPr>
+        <w:t>Cannot be used to load files</w:t>
+      </w:r>
+    </w:p>
+    <w:p>
+      <w:pPr>
+        <w:pStyle w:val="ListParagraph"/>
+        <w:numPr>
+          <w:ilvl w:val="1"/>
+          <w:numId w:val="1"/>
+        </w:numPr>
+        <w:rPr>
+          <w:b/>
+          <w:bCs/>
+        </w:rPr>
+      </w:pPr>
+      <w:r>
+        <w:rPr>
+          <w:b/>
+          <w:bCs/>
+        </w:rPr>
+        <w:t>Option 2: Data Loader</w:t>
+      </w:r>
+    </w:p>
+    <w:p>
+      <w:pPr>
+        <w:pStyle w:val="ListParagraph"/>
+        <w:numPr>
+          <w:ilvl w:val="2"/>
+          <w:numId w:val="1"/>
+        </w:numPr>
+        <w:rPr>
+          <w:b/>
+          <w:bCs/>
+        </w:rPr>
+      </w:pPr>
+      <w:r>
+        <w:rPr>
+          <w:b/>
+          <w:bCs/>
+        </w:rPr>
+        <w:t>Supports all std. and custom object</w:t>
+      </w:r>
+    </w:p>
+    <w:p>
+      <w:pPr>
+        <w:pStyle w:val="ListParagraph"/>
+        <w:numPr>
+          <w:ilvl w:val="2"/>
+          <w:numId w:val="1"/>
+        </w:numPr>
+        <w:rPr>
+          <w:b/>
+          <w:bCs/>
+        </w:rPr>
+      </w:pPr>
+      <w:r>
+        <w:rPr>
+          <w:b/>
+          <w:bCs/>
+        </w:rPr>
+        <w:t>Max. 50 Million records can be loaded</w:t>
+      </w:r>
+    </w:p>
+    <w:p>
+      <w:pPr>
+        <w:pStyle w:val="ListParagraph"/>
+        <w:numPr>
+          <w:ilvl w:val="2"/>
+          <w:numId w:val="1"/>
+        </w:numPr>
+        <w:rPr>
+          <w:b/>
+          <w:bCs/>
+        </w:rPr>
+      </w:pPr>
+      <w:r>
+        <w:rPr>
+          <w:b/>
+          <w:bCs/>
+        </w:rPr>
+        <w:t>Can delete records</w:t>
+      </w:r>
+    </w:p>
+    <w:p>
+      <w:pPr>
+        <w:pStyle w:val="ListParagraph"/>
+        <w:numPr>
+          <w:ilvl w:val="2"/>
+          <w:numId w:val="1"/>
+        </w:numPr>
+        <w:rPr>
+          <w:b/>
+          <w:bCs/>
+        </w:rPr>
+      </w:pPr>
+      <w:r>
+        <w:rPr>
+          <w:b/>
+          <w:bCs/>
+        </w:rPr>
+        <w:t>Can export records</w:t>
+      </w:r>
+    </w:p>
+    <w:p>
+      <w:pPr>
+        <w:pStyle w:val="ListParagraph"/>
+        <w:ind w:left="2160"/>
+        <w:rPr>
+          <w:b/>
+          <w:bCs/>
+        </w:rPr>
+      </w:pPr>
+      <w:r>
+        <w:rPr>
+          <w:b/>
+          <w:bCs/>
+        </w:rPr>
+        <w:drawing>
+          <wp:inline distT="0" distB="0" distL="0" distR="0" wp14:anchorId="523AC3A5" wp14:editId="264A379E">
+            <wp:extent cx="2851952" cy="1046179"/>
+            <wp:effectExtent l="0" t="0" r="5715" b="1905"/>
+            <wp:docPr id="1565947836" name="Picture 1"/>
+            <wp:cNvGraphicFramePr>
+              <a:graphicFrameLocks xmlns:a="http://schemas.openxmlformats.org/drawingml/2006/main" noChangeAspect="1"/>
+            </wp:cNvGraphicFramePr>
+            <a:graphic xmlns:a="http://schemas.openxmlformats.org/drawingml/2006/main">
+              <a:graphicData uri="http://schemas.openxmlformats.org/drawingml/2006/picture">
+                <pic:pic xmlns:pic="http://schemas.openxmlformats.org/drawingml/2006/picture">
+                  <pic:nvPicPr>
+                    <pic:cNvPr id="1565947836" name=""/>
+                    <pic:cNvPicPr/>
+                  </pic:nvPicPr>
+                  <pic:blipFill>
+                    <a:blip r:embed="rId13"/>
+                    <a:stretch>
+                      <a:fillRect/>
+                    </a:stretch>
+                  </pic:blipFill>
+                  <pic:spPr>
+                    <a:xfrm>
+                      <a:off x="0" y="0"/>
+                      <a:ext cx="2870132" cy="1052848"/>
+                    </a:xfrm>
+                    <a:prstGeom prst="rect">
+                      <a:avLst/>
+                    </a:prstGeom>
+                  </pic:spPr>
+                </pic:pic>
+              </a:graphicData>
+            </a:graphic>
+          </wp:inline>
+        </w:drawing>
+      </w:r>
+    </w:p>
+    <w:p>
+      <w:pPr>
+        <w:pStyle w:val="ListParagraph"/>
+        <w:numPr>
+          <w:ilvl w:val="0"/>
+          <w:numId w:val="1"/>
+        </w:numPr>
+        <w:rPr>
+          <w:b/>
+          <w:bCs/>
+        </w:rPr>
+      </w:pPr>
+      <w:r>
+        <w:rPr>
+          <w:b/>
+          <w:bCs/>
+        </w:rPr>
+        <w:t>Reports</w:t>
+      </w:r>
+    </w:p>
+    <w:p>
+      <w:pPr>
+        <w:pStyle w:val="ListParagraph"/>
+        <w:numPr>
+          <w:ilvl w:val="1"/>
+          <w:numId w:val="1"/>
+        </w:numPr>
+        <w:rPr>
+          <w:b/>
+          <w:bCs/>
+        </w:rPr>
+      </w:pPr>
+      <w:r>
+        <w:rPr>
+          <w:b/>
+          <w:bCs/>
+        </w:rPr>
+        <w:t>Tabular Report</w:t>
+      </w:r>
+    </w:p>
+    <w:p>
+      <w:pPr>
+        <w:pStyle w:val="ListParagraph"/>
+        <w:numPr>
+          <w:ilvl w:val="2"/>
+          <w:numId w:val="1"/>
+        </w:numPr>
+        <w:rPr>
+          <w:b/>
+          <w:bCs/>
+        </w:rPr>
+      </w:pPr>
+      <w:r>
+        <w:rPr>
+          <w:b/>
+          <w:bCs/>
+        </w:rPr>
+        <w:t>Simple rows and columns</w:t>
+      </w:r>
+    </w:p>
+    <w:p>
+      <w:pPr>
+        <w:pStyle w:val="ListParagraph"/>
+        <w:numPr>
+          <w:ilvl w:val="2"/>
+          <w:numId w:val="1"/>
+        </w:numPr>
+        <w:rPr>
+          <w:b/>
+          <w:bCs/>
+        </w:rPr>
+      </w:pPr>
+      <w:r>
+        <w:rPr>
+          <w:b/>
+          <w:bCs/>
+        </w:rPr>
+        <w:t xml:space="preserve">No </w:t>
+      </w:r>
+      <w:r>
+        <w:rPr>
+          <w:b/>
+          <w:bCs/>
+        </w:rPr>
+        <w:t xml:space="preserve">Add chart functionality </w:t>
+      </w:r>
+      <w:r>
+        <w:rPr>
+          <w:b/>
+          <w:bCs/>
+        </w:rPr>
+        <w:t xml:space="preserve">is </w:t>
+      </w:r>
+      <w:r>
+        <w:rPr>
+          <w:b/>
+          <w:bCs/>
+        </w:rPr>
+        <w:t>available</w:t>
+      </w:r>
+    </w:p>
+    <w:p>
+      <w:pPr>
+        <w:pStyle w:val="ListParagraph"/>
+        <w:ind w:left="2160"/>
+        <w:rPr>
+          <w:b/>
+          <w:bCs/>
+        </w:rPr>
+      </w:pPr>
+    </w:p>
+    <w:p>
+      <w:pPr>
+        <w:pStyle w:val="ListParagraph"/>
+        <w:numPr>
+          <w:ilvl w:val="1"/>
+          <w:numId w:val="1"/>
+        </w:numPr>
+        <w:rPr>
+          <w:b/>
+          <w:bCs/>
+        </w:rPr>
+      </w:pPr>
+      <w:r>
+        <w:rPr>
+          <w:b/>
+          <w:bCs/>
+        </w:rPr>
+        <w:t>Summary Report</w:t>
+      </w:r>
+    </w:p>
+    <w:p>
+      <w:pPr>
+        <w:pStyle w:val="ListParagraph"/>
+        <w:numPr>
+          <w:ilvl w:val="2"/>
+          <w:numId w:val="1"/>
+        </w:numPr>
+        <w:rPr>
+          <w:b/>
+          <w:bCs/>
+        </w:rPr>
+      </w:pPr>
+      <w:r>
+        <w:rPr>
+          <w:b/>
+          <w:bCs/>
+        </w:rPr>
+        <w:t xml:space="preserve">When u apply grouping against a column </w:t>
+      </w:r>
+    </w:p>
+    <w:p>
+      <w:pPr>
+        <w:pStyle w:val="ListParagraph"/>
+        <w:numPr>
+          <w:ilvl w:val="2"/>
+          <w:numId w:val="1"/>
+        </w:numPr>
+        <w:rPr>
+          <w:b/>
+          <w:bCs/>
+        </w:rPr>
+      </w:pPr>
+      <w:r>
+        <w:rPr>
+          <w:b/>
+          <w:bCs/>
+        </w:rPr>
+        <w:t>Add chart functionality will be available</w:t>
+      </w:r>
+    </w:p>
+    <w:p>
+      <w:pPr>
+        <w:pStyle w:val="ListParagraph"/>
+        <w:numPr>
+          <w:ilvl w:val="0"/>
+          <w:numId w:val="1"/>
+        </w:numPr>
+        <w:rPr>
+          <w:b/>
+          <w:bCs/>
+        </w:rPr>
+      </w:pPr>
+      <w:r>
+        <w:rPr>
+          <w:b/>
+          <w:bCs/>
+        </w:rPr>
+        <w:t xml:space="preserve">Custom </w:t>
+      </w:r>
+      <w:r>
+        <w:rPr>
+          <w:b/>
+          <w:bCs/>
+        </w:rPr>
+        <w:t>Report</w:t>
+      </w:r>
+      <w:r>
+        <w:rPr>
+          <w:b/>
+          <w:bCs/>
+        </w:rPr>
+        <w:t xml:space="preserve"> Type</w:t>
+      </w:r>
+    </w:p>
+    <w:p>
+      <w:pPr>
+        <w:pStyle w:val="ListParagraph"/>
+        <w:rPr>
+          <w:b/>
+          <w:bCs/>
+        </w:rPr>
+      </w:pPr>
+    </w:p>
+    <w:p>
+      <w:pPr>
+        <w:pStyle w:val="ListParagraph"/>
+        <w:ind w:left="2160"/>
         <w:rPr>
           <w:b/>
           <w:bCs/>
@@ -2837,6 +3866,13 @@
                 <w:bCs/>
               </w:rPr>
             </w:pPr>
+            <w:r>
+              <w:rPr>
+                <w:b/>
+                <w:bCs/>
+              </w:rPr>
+              <w:t>Standard</w:t>
+            </w:r>
           </w:p>
         </w:tc>
         <w:tc>
@@ -2850,12 +3886,305 @@
                 <w:bCs/>
               </w:rPr>
             </w:pPr>
+            <w:r>
+              <w:rPr>
+                <w:b/>
+                <w:bCs/>
+              </w:rPr>
+              <w:t>Contact</w:t>
+            </w:r>
           </w:p>
         </w:tc>
         <w:tc>
           <w:tcPr>
             <w:tcW w:w="5335" w:type="dxa"/>
           </w:tcPr>
+          <w:p>
+            <w:pPr>
+              <w:rPr>
+                <w:b/>
+                <w:bCs/>
+              </w:rPr>
+            </w:pPr>
+            <w:r>
+              <w:rPr>
+                <w:b/>
+                <w:bCs/>
+              </w:rPr>
+              <w:t>Meant to store business contacts, customer contact etc, external user data or named person</w:t>
+            </w:r>
+          </w:p>
+        </w:tc>
+      </w:tr>
+      <w:tr>
+        <w:tc>
+          <w:tcPr>
+            <w:tcW w:w="1413" w:type="dxa"/>
+          </w:tcPr>
+          <w:p>
+            <w:pPr>
+              <w:rPr>
+                <w:b/>
+                <w:bCs/>
+              </w:rPr>
+            </w:pPr>
+            <w:r>
+              <w:rPr>
+                <w:b/>
+                <w:bCs/>
+              </w:rPr>
+              <w:t>Standard</w:t>
+            </w:r>
+          </w:p>
+        </w:tc>
+        <w:tc>
+          <w:tcPr>
+            <w:tcW w:w="2268" w:type="dxa"/>
+          </w:tcPr>
+          <w:p>
+            <w:pPr>
+              <w:rPr>
+                <w:b/>
+                <w:bCs/>
+              </w:rPr>
+            </w:pPr>
+            <w:r>
+              <w:rPr>
+                <w:b/>
+                <w:bCs/>
+              </w:rPr>
+              <w:t>Case</w:t>
+            </w:r>
+          </w:p>
+        </w:tc>
+        <w:tc>
+          <w:tcPr>
+            <w:tcW w:w="5335" w:type="dxa"/>
+          </w:tcPr>
+          <w:p>
+            <w:pPr>
+              <w:rPr>
+                <w:b/>
+                <w:bCs/>
+              </w:rPr>
+            </w:pPr>
+            <w:r>
+              <w:rPr>
+                <w:b/>
+                <w:bCs/>
+              </w:rPr>
+              <w:t>Meant to store customer issues and also internal issues or problem / incident management</w:t>
+            </w:r>
+          </w:p>
+        </w:tc>
+      </w:tr>
+      <w:tr>
+        <w:tc>
+          <w:tcPr>
+            <w:tcW w:w="1413" w:type="dxa"/>
+          </w:tcPr>
+          <w:p>
+            <w:pPr>
+              <w:rPr>
+                <w:b/>
+                <w:bCs/>
+              </w:rPr>
+            </w:pPr>
+            <w:r>
+              <w:rPr>
+                <w:b/>
+                <w:bCs/>
+              </w:rPr>
+              <w:t>Standard</w:t>
+            </w:r>
+          </w:p>
+        </w:tc>
+        <w:tc>
+          <w:tcPr>
+            <w:tcW w:w="2268" w:type="dxa"/>
+          </w:tcPr>
+          <w:p>
+            <w:pPr>
+              <w:rPr>
+                <w:b/>
+                <w:bCs/>
+              </w:rPr>
+            </w:pPr>
+            <w:r>
+              <w:rPr>
+                <w:b/>
+                <w:bCs/>
+              </w:rPr>
+              <w:t>Opportunity</w:t>
+            </w:r>
+          </w:p>
+        </w:tc>
+        <w:tc>
+          <w:tcPr>
+            <w:tcW w:w="5335" w:type="dxa"/>
+          </w:tcPr>
+          <w:p>
+            <w:pPr>
+              <w:rPr>
+                <w:b/>
+                <w:bCs/>
+              </w:rPr>
+            </w:pPr>
+            <w:r>
+              <w:rPr>
+                <w:b/>
+                <w:bCs/>
+              </w:rPr>
+              <w:t>Meant to store business deals</w:t>
+            </w:r>
+          </w:p>
+          <w:p>
+            <w:pPr>
+              <w:rPr>
+                <w:b/>
+                <w:bCs/>
+              </w:rPr>
+            </w:pPr>
+            <w:r>
+              <w:rPr>
+                <w:b/>
+                <w:bCs/>
+              </w:rPr>
+              <w:t>E:g Technology Services, BPOs</w:t>
+            </w:r>
+          </w:p>
+        </w:tc>
+      </w:tr>
+      <w:tr>
+        <w:tc>
+          <w:tcPr>
+            <w:tcW w:w="1413" w:type="dxa"/>
+          </w:tcPr>
+          <w:p>
+            <w:pPr>
+              <w:rPr>
+                <w:b/>
+                <w:bCs/>
+              </w:rPr>
+            </w:pPr>
+            <w:r>
+              <w:rPr>
+                <w:b/>
+                <w:bCs/>
+              </w:rPr>
+              <w:t>Standard</w:t>
+            </w:r>
+          </w:p>
+        </w:tc>
+        <w:tc>
+          <w:tcPr>
+            <w:tcW w:w="2268" w:type="dxa"/>
+          </w:tcPr>
+          <w:p>
+            <w:pPr>
+              <w:rPr>
+                <w:b/>
+                <w:bCs/>
+              </w:rPr>
+            </w:pPr>
+            <w:r>
+              <w:rPr>
+                <w:b/>
+                <w:bCs/>
+              </w:rPr>
+              <w:t>Opportunity Product</w:t>
+            </w:r>
+          </w:p>
+        </w:tc>
+        <w:tc>
+          <w:tcPr>
+            <w:tcW w:w="5335" w:type="dxa"/>
+          </w:tcPr>
+          <w:p>
+            <w:pPr>
+              <w:rPr>
+                <w:b/>
+                <w:bCs/>
+              </w:rPr>
+            </w:pPr>
+            <w:r>
+              <w:rPr>
+                <w:b/>
+                <w:bCs/>
+              </w:rPr>
+              <w:t>It is a junction object to link multiple opportunities and products</w:t>
+            </w:r>
+          </w:p>
+        </w:tc>
+      </w:tr>
+      <w:tr>
+        <w:tc>
+          <w:tcPr>
+            <w:tcW w:w="1413" w:type="dxa"/>
+          </w:tcPr>
+          <w:p>
+            <w:pPr>
+              <w:rPr>
+                <w:b/>
+                <w:bCs/>
+              </w:rPr>
+            </w:pPr>
+            <w:r>
+              <w:rPr>
+                <w:b/>
+                <w:bCs/>
+              </w:rPr>
+              <w:t>Standard</w:t>
+            </w:r>
+          </w:p>
+        </w:tc>
+        <w:tc>
+          <w:tcPr>
+            <w:tcW w:w="2268" w:type="dxa"/>
+          </w:tcPr>
+          <w:p>
+            <w:pPr>
+              <w:rPr>
+                <w:b/>
+                <w:bCs/>
+              </w:rPr>
+            </w:pPr>
+            <w:r>
+              <w:rPr>
+                <w:b/>
+                <w:bCs/>
+              </w:rPr>
+              <w:t>Product</w:t>
+            </w:r>
+          </w:p>
+        </w:tc>
+        <w:tc>
+          <w:tcPr>
+            <w:tcW w:w="5335" w:type="dxa"/>
+          </w:tcPr>
+          <w:p>
+            <w:pPr>
+              <w:rPr>
+                <w:b/>
+                <w:bCs/>
+              </w:rPr>
+            </w:pPr>
+            <w:r>
+              <w:rPr>
+                <w:b/>
+                <w:bCs/>
+              </w:rPr>
+              <w:t>Meant to store customer master list of products being sold</w:t>
+            </w:r>
+          </w:p>
+          <w:p>
+            <w:pPr>
+              <w:rPr>
+                <w:b/>
+                <w:bCs/>
+              </w:rPr>
+            </w:pPr>
+          </w:p>
           <w:p>
             <w:pPr>
               <w:rPr>
@@ -3132,7 +4461,6 @@
           <w:b/>
           <w:bCs/>
         </w:rPr>
-        <w:lastRenderedPageBreak/>
         <w:t>Solution:</w:t>
       </w:r>
     </w:p>
@@ -3593,7 +4921,7 @@
         </w:rPr>
         <w:t>Create a new user John Doe and assign with “</w:t>
       </w:r>
-      <w:hyperlink r:id="rId10" w:history="1">
+      <w:hyperlink r:id="rId14" w:history="1">
         <w:r>
           <w:rPr>
             <w:rStyle w:val="Hyperlink"/>
@@ -3626,7 +4954,6 @@
           <w:b/>
           <w:bCs/>
         </w:rPr>
-        <w:lastRenderedPageBreak/>
         <w:t>Use “Permission Set” to give elevated or special access to John doe so that he can see marketing app in addition to Sales apps</w:t>
       </w:r>
     </w:p>
@@ -4204,284 +5531,284 @@
         </w:numPr>
       </w:pPr>
       <w:r>
+        <w:t>Seasonal Promotions with 10% discount</w:t>
+      </w:r>
+    </w:p>
+    <w:p>
+      <w:pPr>
+        <w:pStyle w:val="ListParagraph"/>
+        <w:numPr>
+          <w:ilvl w:val="1"/>
+          <w:numId w:val="1"/>
+        </w:numPr>
+      </w:pPr>
+      <w:r>
+        <w:t>Seasonal Promotions with 15% discount</w:t>
+      </w:r>
+    </w:p>
+    <w:p>
+      <w:pPr>
+        <w:pStyle w:val="ListParagraph"/>
+        <w:numPr>
+          <w:ilvl w:val="1"/>
+          <w:numId w:val="1"/>
+        </w:numPr>
+      </w:pPr>
+      <w:r>
+        <w:t>New Customer Onboarding discount</w:t>
+      </w:r>
+    </w:p>
+    <w:p/>
+    <w:p>
+      <w:r>
+        <w:t>Solution:</w:t>
+      </w:r>
+    </w:p>
+    <w:p>
+      <w:pPr>
+        <w:rPr>
+          <w:strike/>
+        </w:rPr>
+      </w:pPr>
+      <w:r>
+        <w:t xml:space="preserve">Option 1: </w:t>
+      </w:r>
+      <w:r>
+        <w:rPr>
+          <w:strike/>
+        </w:rPr>
+        <w:t>Roles</w:t>
+      </w:r>
+      <w:r>
+        <w:rPr>
+          <w:strike/>
+        </w:rPr>
+        <w:t xml:space="preserve"> . Roles can be used only to define data security </w:t>
+      </w:r>
+    </w:p>
+    <w:p>
+      <w:r>
+        <w:t xml:space="preserve">Option 2: Page Layout </w:t>
+      </w:r>
+    </w:p>
+    <w:p>
+      <w:pPr>
+        <w:pStyle w:val="ListParagraph"/>
+        <w:numPr>
+          <w:ilvl w:val="0"/>
+          <w:numId w:val="1"/>
+        </w:numPr>
+        <w:rPr>
+          <w:strike/>
+        </w:rPr>
+      </w:pPr>
+      <w:r>
+        <w:rPr>
+          <w:strike/>
+        </w:rPr>
+        <w:t>Can we create a new page layout and assign to John Doe</w:t>
+      </w:r>
+    </w:p>
+    <w:p>
+      <w:pPr>
+        <w:pStyle w:val="ListParagraph"/>
+        <w:numPr>
+          <w:ilvl w:val="0"/>
+          <w:numId w:val="1"/>
+        </w:numPr>
+        <w:rPr>
+          <w:strike/>
+        </w:rPr>
+      </w:pPr>
+      <w:r>
+        <w:rPr>
+          <w:strike/>
+        </w:rPr>
+        <w:t>Can we create a new page layout and assign to John Doe</w:t>
+      </w:r>
+      <w:r>
+        <w:rPr>
+          <w:strike/>
+        </w:rPr>
+        <w:t>’s profile</w:t>
+      </w:r>
+    </w:p>
+    <w:p>
+      <w:pPr>
+        <w:pStyle w:val="ListParagraph"/>
+      </w:pPr>
+    </w:p>
+    <w:p>
+      <w:pPr>
+        <w:pStyle w:val="ListParagraph"/>
+        <w:numPr>
+          <w:ilvl w:val="0"/>
+          <w:numId w:val="1"/>
+        </w:numPr>
+      </w:pPr>
+      <w:r>
+        <w:t>Can we use permission sets</w:t>
+      </w:r>
+      <w:r>
+        <w:t xml:space="preserve"> ?</w:t>
+      </w:r>
+    </w:p>
+    <w:p>
+      <w:r>
+        <w:rPr>
+          <w:b/>
+          <w:bCs/>
+          <w:u w:val="single"/>
+        </w:rPr>
+        <w:t xml:space="preserve">TIP : </w:t>
+      </w:r>
+      <w:r>
+        <w:rPr>
+          <w:b/>
+          <w:bCs/>
+          <w:u w:val="single"/>
+        </w:rPr>
+        <w:t>PAGE LAYOUT FIELDS SECURITY FLOW</w:t>
+      </w:r>
+    </w:p>
+    <w:p>
+      <w:r>
+        <w:t xml:space="preserve">PAGE LOADS </w:t>
+      </w:r>
+    </w:p>
+    <w:p>
+      <w:r>
+        <w:sym w:font="Wingdings" w:char="F0E0"/>
+      </w:r>
+      <w:r>
+        <w:t xml:space="preserve"> SYSTEM CHECKS THE USER PROFILE </w:t>
+      </w:r>
+      <w:r>
+        <w:sym w:font="Wingdings" w:char="F0E0"/>
+      </w:r>
+      <w:r>
+        <w:t xml:space="preserve"> THOSE FIELDS </w:t>
+      </w:r>
+      <w:r>
+        <w:t xml:space="preserve">THAT ARE </w:t>
+      </w:r>
+      <w:r>
+        <w:t xml:space="preserve">MARKED AS VISIBLE </w:t>
+      </w:r>
+      <w:r>
+        <w:t xml:space="preserve">OR READ ONLY </w:t>
+      </w:r>
+      <w:r>
+        <w:t xml:space="preserve">WILL BE SHOWN ON THE PAGE </w:t>
+      </w:r>
+    </w:p>
+    <w:p>
+      <w:r>
+        <w:sym w:font="Wingdings" w:char="F0E0"/>
+      </w:r>
+      <w:r>
+        <w:t xml:space="preserve"> SYSTEM CHECKS THE USER PERMISSION SET </w:t>
+      </w:r>
+      <w:r>
+        <w:sym w:font="Wingdings" w:char="F0E0"/>
+      </w:r>
+      <w:r>
+        <w:t xml:space="preserve"> IF THERE IS ANY PERMISSION SET DEFINING FIELD READ ONLY OR EDIT ACCESS THEN THOSE FIELD</w:t>
+      </w:r>
+      <w:r>
+        <w:t>S</w:t>
+      </w:r>
+      <w:r>
+        <w:t xml:space="preserve"> WILL BE SHOWN ON THE PAGE</w:t>
+      </w:r>
+    </w:p>
+    <w:p>
+      <w:r>
+        <w:rPr>
+          <w:b/>
+          <w:bCs/>
+        </w:rPr>
+        <w:t>Use case #10:</w:t>
+      </w:r>
+    </w:p>
+    <w:p>
+      <w:r>
+        <w:t>John Doe raises a concern that the system is showing lot of fields. For e.g agreement related fields should be shown only when agreement needed checkbox is selected.else it should be hidden from user view</w:t>
+      </w:r>
+    </w:p>
+    <w:p>
+      <w:pPr>
+        <w:rPr>
+          <w:b/>
+          <w:bCs/>
+        </w:rPr>
+      </w:pPr>
+      <w:r>
+        <w:rPr>
+          <w:b/>
+          <w:bCs/>
+        </w:rPr>
+        <w:t>Solution:</w:t>
+      </w:r>
+    </w:p>
+    <w:p>
+      <w:pPr>
+        <w:rPr>
+          <w:strike/>
+        </w:rPr>
+      </w:pPr>
+      <w:r>
+        <w:rPr>
+          <w:b/>
+          <w:bCs/>
+        </w:rPr>
+        <w:t>Option 1:</w:t>
+      </w:r>
+      <w:r>
+        <w:rPr>
+          <w:strike/>
+        </w:rPr>
+        <w:t xml:space="preserve"> Page Layout</w:t>
+      </w:r>
+      <w:r>
+        <w:rPr>
+          <w:strike/>
+        </w:rPr>
+        <w:t xml:space="preserve"> . Cannot be done as dynamic fields setup not possible in page layout feature</w:t>
+      </w:r>
+    </w:p>
+    <w:p>
+      <w:pPr>
+        <w:rPr>
+          <w:b/>
+          <w:bCs/>
+        </w:rPr>
+      </w:pPr>
+      <w:r>
+        <w:rPr>
+          <w:b/>
+          <w:bCs/>
+        </w:rPr>
+        <w:t>Option 2:</w:t>
+      </w:r>
+      <w:r>
+        <w:rPr>
+          <w:b/>
+          <w:bCs/>
+        </w:rPr>
+        <w:t xml:space="preserve"> Dynamic Forms</w:t>
+      </w:r>
+    </w:p>
+    <w:p>
+      <w:pPr>
+        <w:pStyle w:val="ListParagraph"/>
+        <w:numPr>
+          <w:ilvl w:val="0"/>
+          <w:numId w:val="1"/>
+        </w:numPr>
+      </w:pPr>
+      <w:r>
         <w:lastRenderedPageBreak/>
-        <w:t>Seasonal Promotions with 10% discount</w:t>
-      </w:r>
-    </w:p>
-    <w:p>
-      <w:pPr>
-        <w:pStyle w:val="ListParagraph"/>
-        <w:numPr>
-          <w:ilvl w:val="1"/>
-          <w:numId w:val="1"/>
-        </w:numPr>
-      </w:pPr>
-      <w:r>
-        <w:t>Seasonal Promotions with 15% discount</w:t>
-      </w:r>
-    </w:p>
-    <w:p>
-      <w:pPr>
-        <w:pStyle w:val="ListParagraph"/>
-        <w:numPr>
-          <w:ilvl w:val="1"/>
-          <w:numId w:val="1"/>
-        </w:numPr>
-      </w:pPr>
-      <w:r>
-        <w:t>New Customer Onboarding discount</w:t>
-      </w:r>
-    </w:p>
-    <w:p/>
-    <w:p>
-      <w:r>
-        <w:t>Solution:</w:t>
-      </w:r>
-    </w:p>
-    <w:p>
-      <w:pPr>
-        <w:rPr>
-          <w:strike/>
-        </w:rPr>
-      </w:pPr>
-      <w:r>
-        <w:t xml:space="preserve">Option 1: </w:t>
-      </w:r>
-      <w:r>
-        <w:rPr>
-          <w:strike/>
-        </w:rPr>
-        <w:t>Roles</w:t>
-      </w:r>
-      <w:r>
-        <w:rPr>
-          <w:strike/>
-        </w:rPr>
-        <w:t xml:space="preserve"> . Roles can be used only to define data security </w:t>
-      </w:r>
-    </w:p>
-    <w:p>
-      <w:r>
-        <w:t xml:space="preserve">Option 2: Page Layout </w:t>
-      </w:r>
-    </w:p>
-    <w:p>
-      <w:pPr>
-        <w:pStyle w:val="ListParagraph"/>
-        <w:numPr>
-          <w:ilvl w:val="0"/>
-          <w:numId w:val="1"/>
-        </w:numPr>
-        <w:rPr>
-          <w:strike/>
-        </w:rPr>
-      </w:pPr>
-      <w:r>
-        <w:rPr>
-          <w:strike/>
-        </w:rPr>
-        <w:t>Can we create a new page layout and assign to John Doe</w:t>
-      </w:r>
-    </w:p>
-    <w:p>
-      <w:pPr>
-        <w:pStyle w:val="ListParagraph"/>
-        <w:numPr>
-          <w:ilvl w:val="0"/>
-          <w:numId w:val="1"/>
-        </w:numPr>
-        <w:rPr>
-          <w:strike/>
-        </w:rPr>
-      </w:pPr>
-      <w:r>
-        <w:rPr>
-          <w:strike/>
-        </w:rPr>
-        <w:t>Can we create a new page layout and assign to John Doe</w:t>
-      </w:r>
-      <w:r>
-        <w:rPr>
-          <w:strike/>
-        </w:rPr>
-        <w:t>’s profile</w:t>
-      </w:r>
-    </w:p>
-    <w:p>
-      <w:pPr>
-        <w:pStyle w:val="ListParagraph"/>
-      </w:pPr>
-    </w:p>
-    <w:p>
-      <w:pPr>
-        <w:pStyle w:val="ListParagraph"/>
-        <w:numPr>
-          <w:ilvl w:val="0"/>
-          <w:numId w:val="1"/>
-        </w:numPr>
-      </w:pPr>
-      <w:r>
-        <w:t>Can we use permission sets</w:t>
-      </w:r>
-      <w:r>
-        <w:t xml:space="preserve"> ?</w:t>
-      </w:r>
-    </w:p>
-    <w:p>
-      <w:r>
-        <w:rPr>
-          <w:b/>
-          <w:bCs/>
-          <w:u w:val="single"/>
-        </w:rPr>
-        <w:t xml:space="preserve">TIP : </w:t>
-      </w:r>
-      <w:r>
-        <w:rPr>
-          <w:b/>
-          <w:bCs/>
-          <w:u w:val="single"/>
-        </w:rPr>
-        <w:t>PAGE LAYOUT FIELDS SECURITY FLOW</w:t>
-      </w:r>
-    </w:p>
-    <w:p>
-      <w:r>
-        <w:t xml:space="preserve">PAGE LOADS </w:t>
-      </w:r>
-    </w:p>
-    <w:p>
-      <w:r>
-        <w:sym w:font="Wingdings" w:char="F0E0"/>
-      </w:r>
-      <w:r>
-        <w:t xml:space="preserve"> SYSTEM CHECKS THE USER PROFILE </w:t>
-      </w:r>
-      <w:r>
-        <w:sym w:font="Wingdings" w:char="F0E0"/>
-      </w:r>
-      <w:r>
-        <w:t xml:space="preserve"> THOSE FIELDS </w:t>
-      </w:r>
-      <w:r>
-        <w:t xml:space="preserve">THAT ARE </w:t>
-      </w:r>
-      <w:r>
-        <w:t xml:space="preserve">MARKED AS VISIBLE </w:t>
-      </w:r>
-      <w:r>
-        <w:t xml:space="preserve">OR READ ONLY </w:t>
-      </w:r>
-      <w:r>
-        <w:t xml:space="preserve">WILL BE SHOWN ON THE PAGE </w:t>
-      </w:r>
-    </w:p>
-    <w:p>
-      <w:r>
-        <w:sym w:font="Wingdings" w:char="F0E0"/>
-      </w:r>
-      <w:r>
-        <w:t xml:space="preserve"> SYSTEM CHECKS THE USER PERMISSION SET </w:t>
-      </w:r>
-      <w:r>
-        <w:sym w:font="Wingdings" w:char="F0E0"/>
-      </w:r>
-      <w:r>
-        <w:t xml:space="preserve"> IF THERE IS ANY PERMISSION SET DEFINING FIELD READ ONLY OR EDIT ACCESS THEN THOSE FIELD</w:t>
-      </w:r>
-      <w:r>
-        <w:t>S</w:t>
-      </w:r>
-      <w:r>
-        <w:t xml:space="preserve"> WILL BE SHOWN ON THE PAGE</w:t>
-      </w:r>
-    </w:p>
-    <w:p>
-      <w:r>
-        <w:rPr>
-          <w:b/>
-          <w:bCs/>
-        </w:rPr>
-        <w:t>Use case #10:</w:t>
-      </w:r>
-    </w:p>
-    <w:p>
-      <w:r>
-        <w:t>John Doe raises a concern that the system is showing lot of fields. For e.g agreement related fields should be shown only when agreement needed checkbox is selected.else it should be hidden from user view</w:t>
-      </w:r>
-    </w:p>
-    <w:p>
-      <w:pPr>
-        <w:rPr>
-          <w:b/>
-          <w:bCs/>
-        </w:rPr>
-      </w:pPr>
-      <w:r>
-        <w:rPr>
-          <w:b/>
-          <w:bCs/>
-        </w:rPr>
-        <w:t>Solution:</w:t>
-      </w:r>
-    </w:p>
-    <w:p>
-      <w:pPr>
-        <w:rPr>
-          <w:strike/>
-        </w:rPr>
-      </w:pPr>
-      <w:r>
-        <w:rPr>
-          <w:b/>
-          <w:bCs/>
-        </w:rPr>
-        <w:t>Option 1:</w:t>
-      </w:r>
-      <w:r>
-        <w:rPr>
-          <w:strike/>
-        </w:rPr>
-        <w:t xml:space="preserve"> Page Layout</w:t>
-      </w:r>
-      <w:r>
-        <w:rPr>
-          <w:strike/>
-        </w:rPr>
-        <w:t xml:space="preserve"> . Cannot be done as dynamic fields setup not possible in page layout feature</w:t>
-      </w:r>
-    </w:p>
-    <w:p>
-      <w:pPr>
-        <w:rPr>
-          <w:b/>
-          <w:bCs/>
-        </w:rPr>
-      </w:pPr>
-      <w:r>
-        <w:rPr>
-          <w:b/>
-          <w:bCs/>
-        </w:rPr>
-        <w:t>Option 2:</w:t>
-      </w:r>
-      <w:r>
-        <w:rPr>
-          <w:b/>
-          <w:bCs/>
-        </w:rPr>
-        <w:t xml:space="preserve"> Dynamic Forms</w:t>
-      </w:r>
-    </w:p>
-    <w:p>
-      <w:pPr>
-        <w:pStyle w:val="ListParagraph"/>
-        <w:numPr>
-          <w:ilvl w:val="0"/>
-          <w:numId w:val="1"/>
-        </w:numPr>
-      </w:pPr>
-      <w:r>
         <w:t>Another functionality in SF helps to configure UI fields</w:t>
       </w:r>
     </w:p>
@@ -4602,17 +5929,125 @@
         <w:sym w:font="Wingdings" w:char="F0E0"/>
       </w:r>
       <w:r>
-        <w:t xml:space="preserve"> IF VISIBILTY CONDITION IS TRUR THEN FIELDS WILL BE SHOWN ON THE PAGE</w:t>
-      </w:r>
-    </w:p>
-    <w:p>
-      <w:pPr>
-        <w:rPr>
-          <w:b/>
-          <w:bCs/>
-        </w:rPr>
-      </w:pPr>
-    </w:p>
+        <w:t xml:space="preserve"> IF VISIBILTY CONDITION IS TRU</w:t>
+      </w:r>
+      <w:r>
+        <w:t>E</w:t>
+      </w:r>
+      <w:r>
+        <w:t xml:space="preserve"> THEN FIELDS WILL BE SHOWN ON THE PAGE</w:t>
+      </w:r>
+    </w:p>
+    <w:p>
+      <w:r>
+        <w:rPr>
+          <w:b/>
+          <w:bCs/>
+        </w:rPr>
+        <w:t>Use case #10:</w:t>
+      </w:r>
+    </w:p>
+    <w:p>
+      <w:r>
+        <w:t>John Doe would like to send promotional email to one of his customer from Salesforce directly</w:t>
+      </w:r>
+    </w:p>
+    <w:p>
+      <w:r>
+        <w:t>Solution:</w:t>
+      </w:r>
+    </w:p>
+    <w:p>
+      <w:pPr>
+        <w:pStyle w:val="ListParagraph"/>
+        <w:numPr>
+          <w:ilvl w:val="0"/>
+          <w:numId w:val="1"/>
+        </w:numPr>
+      </w:pPr>
+      <w:r>
+        <w:t>Send email option from activities</w:t>
+      </w:r>
+    </w:p>
+    <w:p>
+      <w:pPr>
+        <w:rPr>
+          <w:b/>
+          <w:bCs/>
+        </w:rPr>
+      </w:pPr>
+      <w:r>
+        <w:rPr>
+          <w:b/>
+          <w:bCs/>
+        </w:rPr>
+        <w:t>Use case #1</w:t>
+      </w:r>
+      <w:r>
+        <w:rPr>
+          <w:b/>
+          <w:bCs/>
+        </w:rPr>
+        <w:t>1</w:t>
+      </w:r>
+      <w:r>
+        <w:rPr>
+          <w:b/>
+          <w:bCs/>
+        </w:rPr>
+        <w:t>:</w:t>
+      </w:r>
+    </w:p>
+    <w:p>
+      <w:r>
+        <w:t xml:space="preserve">Say, </w:t>
+      </w:r>
+      <w:r>
+        <w:t xml:space="preserve">sales team has closed many new deals and wanting to create new hotel customers in bulk in one go. </w:t>
+      </w:r>
+    </w:p>
+    <w:p>
+      <w:r>
+        <w:t>Solution:</w:t>
+      </w:r>
+    </w:p>
+    <w:p>
+      <w:pPr>
+        <w:pStyle w:val="ListParagraph"/>
+        <w:numPr>
+          <w:ilvl w:val="0"/>
+          <w:numId w:val="1"/>
+        </w:numPr>
+      </w:pPr>
+      <w:r>
+        <w:t>2 options</w:t>
+      </w:r>
+    </w:p>
+    <w:p>
+      <w:pPr>
+        <w:pStyle w:val="ListParagraph"/>
+        <w:numPr>
+          <w:ilvl w:val="1"/>
+          <w:numId w:val="1"/>
+        </w:numPr>
+      </w:pPr>
+      <w:r>
+        <w:t>Data Import Wizard</w:t>
+      </w:r>
+    </w:p>
+    <w:p>
+      <w:pPr>
+        <w:pStyle w:val="ListParagraph"/>
+        <w:numPr>
+          <w:ilvl w:val="1"/>
+          <w:numId w:val="1"/>
+        </w:numPr>
+      </w:pPr>
+      <w:r>
+        <w:t>Data loader</w:t>
+      </w:r>
+    </w:p>
+    <w:p/>
     <w:p>
       <w:pPr>
         <w:rPr>
@@ -4675,7 +6110,22 @@
         </w:numPr>
       </w:pPr>
       <w:r>
-        <w:t xml:space="preserve">Can I associate same contact to multiple accounts? Ex: Same PRO can be part of more than one hotel. </w:t>
+        <w:t xml:space="preserve">Can I associate same contact to multiple accounts? </w:t>
+      </w:r>
+      <w:r>
+        <w:t>- DONE</w:t>
+      </w:r>
+    </w:p>
+    <w:p>
+      <w:pPr>
+        <w:pStyle w:val="ListParagraph"/>
+        <w:numPr>
+          <w:ilvl w:val="1"/>
+          <w:numId w:val="2"/>
+        </w:numPr>
+      </w:pPr>
+      <w:r>
+        <w:t xml:space="preserve">Ex: Same PRO can be part of more than one hotel. </w:t>
       </w:r>
     </w:p>
     <w:p>
@@ -4690,7 +6140,160 @@
         <w:t>Can I copy contact work phone to personal phone automatically?</w:t>
       </w:r>
     </w:p>
-    <w:p/>
+    <w:p>
+      <w:pPr>
+        <w:pStyle w:val="ListParagraph"/>
+        <w:numPr>
+          <w:ilvl w:val="0"/>
+          <w:numId w:val="2"/>
+        </w:numPr>
+      </w:pPr>
+      <w:r>
+        <w:t>How do I know where my org</w:t>
+      </w:r>
+      <w:r>
+        <w:t>’s data center</w:t>
+      </w:r>
+      <w:r>
+        <w:t xml:space="preserve"> is located </w:t>
+      </w:r>
+      <w:r>
+        <w:t xml:space="preserve"> - DONE</w:t>
+      </w:r>
+    </w:p>
+    <w:p>
+      <w:pPr>
+        <w:pStyle w:val="ListParagraph"/>
+        <w:numPr>
+          <w:ilvl w:val="0"/>
+          <w:numId w:val="2"/>
+        </w:numPr>
+      </w:pPr>
+      <w:r>
+        <w:t>Why don’t I see master-detail relationship option in an object ? - DONE</w:t>
+      </w:r>
+    </w:p>
+    <w:p>
+      <w:pPr>
+        <w:pStyle w:val="ListParagraph"/>
+        <w:numPr>
+          <w:ilvl w:val="1"/>
+          <w:numId w:val="2"/>
+        </w:numPr>
+      </w:pPr>
+      <w:r>
+        <w:t>2 reasons</w:t>
+      </w:r>
+    </w:p>
+    <w:p>
+      <w:pPr>
+        <w:pStyle w:val="ListParagraph"/>
+        <w:numPr>
+          <w:ilvl w:val="2"/>
+          <w:numId w:val="2"/>
+        </w:numPr>
+      </w:pPr>
+      <w:r>
+        <w:t>No std. object can be configured as child</w:t>
+      </w:r>
+    </w:p>
+    <w:p>
+      <w:pPr>
+        <w:pStyle w:val="ListParagraph"/>
+        <w:numPr>
+          <w:ilvl w:val="2"/>
+          <w:numId w:val="2"/>
+        </w:numPr>
+      </w:pPr>
+      <w:r>
+        <w:t>Max. 2 master detail relationship fields are allowed per object</w:t>
+      </w:r>
+    </w:p>
+    <w:p>
+      <w:pPr>
+        <w:pStyle w:val="ListParagraph"/>
+        <w:numPr>
+          <w:ilvl w:val="0"/>
+          <w:numId w:val="2"/>
+        </w:numPr>
+      </w:pPr>
+      <w:r>
+        <w:t>How do I enable communication between users and contacts within Salesforce ?</w:t>
+      </w:r>
+    </w:p>
+    <w:p>
+      <w:pPr>
+        <w:pStyle w:val="ListParagraph"/>
+        <w:numPr>
+          <w:ilvl w:val="0"/>
+          <w:numId w:val="2"/>
+        </w:numPr>
+      </w:pPr>
+      <w:r>
+        <w:t>How do I automate sending emails in Salesforce?</w:t>
+      </w:r>
+    </w:p>
+    <w:p>
+      <w:pPr>
+        <w:pStyle w:val="ListParagraph"/>
+        <w:numPr>
+          <w:ilvl w:val="0"/>
+          <w:numId w:val="2"/>
+        </w:numPr>
+      </w:pPr>
+      <w:r>
+        <w:lastRenderedPageBreak/>
+        <w:t xml:space="preserve">I have a data upload scenario to load account and opportunity. But, I don’t find any report type that helps me to build report fields having account and opportunities </w:t>
+      </w:r>
+      <w:r>
+        <w:t>together?</w:t>
+      </w:r>
+      <w:r>
+        <w:t xml:space="preserve"> - DONE</w:t>
+      </w:r>
+    </w:p>
+    <w:p>
+      <w:pPr>
+        <w:pStyle w:val="ListParagraph"/>
+        <w:numPr>
+          <w:ilvl w:val="1"/>
+          <w:numId w:val="2"/>
+        </w:numPr>
+      </w:pPr>
+      <w:r>
+        <w:t>Use Report Type</w:t>
+      </w:r>
+      <w:r>
+        <w:t xml:space="preserve"> feature</w:t>
+      </w:r>
+    </w:p>
+    <w:p>
+      <w:pPr>
+        <w:pStyle w:val="ListParagraph"/>
+        <w:numPr>
+          <w:ilvl w:val="0"/>
+          <w:numId w:val="2"/>
+        </w:numPr>
+      </w:pPr>
+      <w:r>
+        <w:t>How do I relate account , room type and contacts so that I can create a report?</w:t>
+      </w:r>
+      <w:r>
+        <w:t xml:space="preserve"> - DONE</w:t>
+      </w:r>
+    </w:p>
+    <w:p>
+      <w:pPr>
+        <w:pStyle w:val="ListParagraph"/>
+        <w:numPr>
+          <w:ilvl w:val="1"/>
+          <w:numId w:val="2"/>
+        </w:numPr>
+      </w:pPr>
+      <w:r>
+        <w:t>Not possible cos room type and contacts are not related to each other</w:t>
+      </w:r>
+    </w:p>
     <w:p>
       <w:r>
         <w:rPr>
@@ -4718,6 +6321,21 @@
       <w:r>
         <w:t>profiles?</w:t>
       </w:r>
+      <w:r>
+        <w:t xml:space="preserve"> – DONE </w:t>
+      </w:r>
+    </w:p>
+    <w:p>
+      <w:pPr>
+        <w:pStyle w:val="ListParagraph"/>
+        <w:numPr>
+          <w:ilvl w:val="1"/>
+          <w:numId w:val="3"/>
+        </w:numPr>
+      </w:pPr>
+      <w:r>
+        <w:t>Use Dynamic Forms</w:t>
+      </w:r>
     </w:p>
     <w:p>
       <w:pPr>
@@ -4729,6 +6347,61 @@
       </w:pPr>
       <w:r>
         <w:t>How do I customize links that are shown ‘All Items’ section inside App launcher</w:t>
+      </w:r>
+    </w:p>
+    <w:p>
+      <w:pPr>
+        <w:pStyle w:val="ListParagraph"/>
+        <w:numPr>
+          <w:ilvl w:val="0"/>
+          <w:numId w:val="3"/>
+        </w:numPr>
+      </w:pPr>
+      <w:r>
+        <w:t>Why are we seeing this error in Data loader?</w:t>
+      </w:r>
+    </w:p>
+    <w:p>
+      <w:pPr>
+        <w:pStyle w:val="ListParagraph"/>
+        <w:ind w:left="1440"/>
+      </w:pPr>
+      <w:r>
+        <w:drawing>
+          <wp:inline distT="0" distB="0" distL="0" distR="0" wp14:anchorId="307AA85A" wp14:editId="234140BA">
+            <wp:extent cx="3934794" cy="1116878"/>
+            <wp:effectExtent l="0" t="0" r="0" b="7620"/>
+            <wp:docPr id="88051687" name="Picture 1"/>
+            <wp:cNvGraphicFramePr>
+              <a:graphicFrameLocks xmlns:a="http://schemas.openxmlformats.org/drawingml/2006/main" noChangeAspect="1"/>
+            </wp:cNvGraphicFramePr>
+            <a:graphic xmlns:a="http://schemas.openxmlformats.org/drawingml/2006/main">
+              <a:graphicData uri="http://schemas.openxmlformats.org/drawingml/2006/picture">
+                <pic:pic xmlns:pic="http://schemas.openxmlformats.org/drawingml/2006/picture">
+                  <pic:nvPicPr>
+                    <pic:cNvPr id="88051687" name=""/>
+                    <pic:cNvPicPr/>
+                  </pic:nvPicPr>
+                  <pic:blipFill>
+                    <a:blip r:embed="rId15"/>
+                    <a:stretch>
+                      <a:fillRect/>
+                    </a:stretch>
+                  </pic:blipFill>
+                  <pic:spPr>
+                    <a:xfrm>
+                      <a:off x="0" y="0"/>
+                      <a:ext cx="3954956" cy="1122601"/>
+                    </a:xfrm>
+                    <a:prstGeom prst="rect">
+                      <a:avLst/>
+                    </a:prstGeom>
+                  </pic:spPr>
+                </pic:pic>
+              </a:graphicData>
+            </a:graphic>
+          </wp:inline>
+        </w:drawing>
       </w:r>
     </w:p>
     <w:p/>
@@ -4760,7 +6433,7 @@
         <w:rFonts w:hint="default"/>
       </w:rPr>
     </w:lvl>
-    <w:lvl w:ilvl="1" w:tplc="40090019" w:tentative="1">
+    <w:lvl w:ilvl="1" w:tplc="40090019">
       <w:start w:val="1"/>
       <w:numFmt w:val="lowerLetter"/>
       <w:lvlText w:val="%2."/>
@@ -4769,7 +6442,7 @@
         <w:ind w:left="1440" w:hanging="360"/>
       </w:pPr>
     </w:lvl>
-    <w:lvl w:ilvl="2" w:tplc="4009001B" w:tentative="1">
+    <w:lvl w:ilvl="2" w:tplc="4009001B">
       <w:start w:val="1"/>
       <w:numFmt w:val="lowerRoman"/>
       <w:lvlText w:val="%3."/>
@@ -4872,7 +6545,7 @@
         <w:rFonts w:ascii="Wingdings" w:hAnsi="Wingdings" w:hint="default"/>
       </w:rPr>
     </w:lvl>
-    <w:lvl w:ilvl="3" w:tplc="40090001" w:tentative="1">
+    <w:lvl w:ilvl="3" w:tplc="40090001">
       <w:start w:val="1"/>
       <w:numFmt w:val="bullet"/>
       <w:lvlText w:val=""/>
@@ -5074,7 +6747,7 @@
         <w:rFonts w:hint="default"/>
       </w:rPr>
     </w:lvl>
-    <w:lvl w:ilvl="1" w:tplc="40090019" w:tentative="1">
+    <w:lvl w:ilvl="1" w:tplc="40090019">
       <w:start w:val="1"/>
       <w:numFmt w:val="lowerLetter"/>
       <w:lvlText w:val="%2."/>

</xml_diff>

<commit_message>
added sep 10 2023
</commit_message>
<xml_diff>
--- a/Salesforce Notes .docx
+++ b/Salesforce Notes .docx
@@ -2467,7 +2467,7 @@
         </w:rPr>
         <w:lastRenderedPageBreak/>
         <w:drawing>
-          <wp:inline distT="0" distB="0" distL="0" distR="0" wp14:anchorId="43F10AA4" wp14:editId="3C91738B">
+          <wp:inline distT="0" distB="0" distL="0" distR="0" wp14:anchorId="43F10AA4" wp14:editId="354A607D">
             <wp:extent cx="5730240" cy="1960880"/>
             <wp:effectExtent l="0" t="0" r="3810" b="1270"/>
             <wp:docPr id="519443982" name="Picture 1"/>
@@ -3089,6 +3089,7 @@
         <w:rPr>
           <w:b/>
           <w:bCs/>
+          <w:noProof/>
           <w:u w:val="single"/>
         </w:rPr>
         <w:drawing>
@@ -3147,14 +3148,7 @@
           <w:bCs/>
         </w:rPr>
         <w:lastRenderedPageBreak/>
-        <w:t xml:space="preserve">Direct </w:t>
-      </w:r>
-      <w:r>
-        <w:rPr>
-          <w:b/>
-          <w:bCs/>
-        </w:rPr>
-        <w:t>Relationship</w:t>
+        <w:t>Direct Relationship</w:t>
       </w:r>
     </w:p>
     <w:p>
@@ -3431,6 +3425,7 @@
         <w:rPr>
           <w:b/>
           <w:bCs/>
+          <w:noProof/>
         </w:rPr>
         <w:drawing>
           <wp:inline distT="0" distB="0" distL="0" distR="0" wp14:anchorId="523AC3A5" wp14:editId="264A379E">
@@ -3546,28 +3541,7 @@
           <w:b/>
           <w:bCs/>
         </w:rPr>
-        <w:t xml:space="preserve">No </w:t>
-      </w:r>
-      <w:r>
-        <w:rPr>
-          <w:b/>
-          <w:bCs/>
-        </w:rPr>
-        <w:t xml:space="preserve">Add chart functionality </w:t>
-      </w:r>
-      <w:r>
-        <w:rPr>
-          <w:b/>
-          <w:bCs/>
-        </w:rPr>
-        <w:t xml:space="preserve">is </w:t>
-      </w:r>
-      <w:r>
-        <w:rPr>
-          <w:b/>
-          <w:bCs/>
-        </w:rPr>
-        <w:t>available</w:t>
+        <w:t>No Add chart functionality is available</w:t>
       </w:r>
     </w:p>
     <w:p>
@@ -3644,6 +3618,86 @@
       <w:pPr>
         <w:pStyle w:val="ListParagraph"/>
         <w:numPr>
+          <w:ilvl w:val="1"/>
+          <w:numId w:val="1"/>
+        </w:numPr>
+        <w:rPr>
+          <w:b/>
+          <w:bCs/>
+        </w:rPr>
+      </w:pPr>
+      <w:r>
+        <w:rPr>
+          <w:b/>
+          <w:bCs/>
+        </w:rPr>
+        <w:t>Joined Reports</w:t>
+      </w:r>
+    </w:p>
+    <w:p>
+      <w:pPr>
+        <w:pStyle w:val="ListParagraph"/>
+        <w:numPr>
+          <w:ilvl w:val="2"/>
+          <w:numId w:val="1"/>
+        </w:numPr>
+        <w:rPr>
+          <w:b/>
+          <w:bCs/>
+        </w:rPr>
+      </w:pPr>
+      <w:r>
+        <w:rPr>
+          <w:b/>
+          <w:bCs/>
+        </w:rPr>
+        <w:t>Use it to group data from multiple objects</w:t>
+      </w:r>
+    </w:p>
+    <w:p>
+      <w:pPr>
+        <w:pStyle w:val="ListParagraph"/>
+        <w:numPr>
+          <w:ilvl w:val="2"/>
+          <w:numId w:val="1"/>
+        </w:numPr>
+        <w:rPr>
+          <w:b/>
+          <w:bCs/>
+        </w:rPr>
+      </w:pPr>
+      <w:r>
+        <w:rPr>
+          <w:b/>
+          <w:bCs/>
+        </w:rPr>
+        <w:t>Records can be grouped by a common field that connects all the data</w:t>
+      </w:r>
+    </w:p>
+    <w:p>
+      <w:pPr>
+        <w:pStyle w:val="ListParagraph"/>
+        <w:numPr>
+          <w:ilvl w:val="2"/>
+          <w:numId w:val="1"/>
+        </w:numPr>
+        <w:rPr>
+          <w:b/>
+          <w:bCs/>
+        </w:rPr>
+      </w:pPr>
+      <w:r>
+        <w:rPr>
+          <w:b/>
+          <w:bCs/>
+        </w:rPr>
+        <w:t>E.g: Account Name can be used to group account &amp; contact; account &amp; roomtype ; account &amp; cases; account&amp; opportunities</w:t>
+      </w:r>
+    </w:p>
+    <w:p>
+      <w:pPr>
+        <w:pStyle w:val="ListParagraph"/>
+        <w:numPr>
           <w:ilvl w:val="0"/>
           <w:numId w:val="1"/>
         </w:numPr>
@@ -3657,31 +3711,995 @@
           <w:b/>
           <w:bCs/>
         </w:rPr>
-        <w:t xml:space="preserve">Custom </w:t>
-      </w:r>
-      <w:r>
-        <w:rPr>
-          <w:b/>
-          <w:bCs/>
-        </w:rPr>
-        <w:t>Report</w:t>
-      </w:r>
-      <w:r>
-        <w:rPr>
-          <w:b/>
-          <w:bCs/>
-        </w:rPr>
-        <w:t xml:space="preserve"> Type</w:t>
-      </w:r>
-    </w:p>
-    <w:p>
-      <w:pPr>
-        <w:pStyle w:val="ListParagraph"/>
-        <w:rPr>
-          <w:b/>
-          <w:bCs/>
-        </w:rPr>
-      </w:pPr>
+        <w:t>Custom Report Type</w:t>
+      </w:r>
+    </w:p>
+    <w:p>
+      <w:pPr>
+        <w:pStyle w:val="ListParagraph"/>
+        <w:numPr>
+          <w:ilvl w:val="0"/>
+          <w:numId w:val="1"/>
+        </w:numPr>
+        <w:rPr>
+          <w:b/>
+          <w:bCs/>
+        </w:rPr>
+      </w:pPr>
+      <w:r>
+        <w:rPr>
+          <w:b/>
+          <w:bCs/>
+        </w:rPr>
+        <w:t xml:space="preserve">Lightning Page / UI changes - </w:t>
+      </w:r>
+      <w:r>
+        <w:rPr>
+          <w:b/>
+          <w:bCs/>
+        </w:rPr>
+        <w:t>TIP</w:t>
+      </w:r>
+    </w:p>
+    <w:tbl>
+      <w:tblPr>
+        <w:tblStyle w:val="TableGrid"/>
+        <w:tblW w:w="0" w:type="auto"/>
+        <w:tblInd w:w="720" w:type="dxa"/>
+        <w:tblLook w:val="04A0" w:firstRow="1" w:lastRow="0" w:firstColumn="1" w:lastColumn="0" w:noHBand="0" w:noVBand="1"/>
+      </w:tblPr>
+      <w:tblGrid>
+        <w:gridCol w:w="1672"/>
+        <w:gridCol w:w="1671"/>
+        <w:gridCol w:w="1695"/>
+        <w:gridCol w:w="1669"/>
+      </w:tblGrid>
+      <w:tr>
+        <w:tc>
+          <w:tcPr>
+            <w:tcW w:w="1672" w:type="dxa"/>
+            <w:shd w:val="clear" w:color="auto" w:fill="A5A5A5" w:themeFill="accent3"/>
+          </w:tcPr>
+          <w:p>
+            <w:pPr>
+              <w:pStyle w:val="ListParagraph"/>
+              <w:ind w:left="0"/>
+              <w:rPr>
+                <w:b/>
+                <w:bCs/>
+              </w:rPr>
+            </w:pPr>
+            <w:r>
+              <w:rPr>
+                <w:b/>
+                <w:bCs/>
+              </w:rPr>
+              <w:t>Section</w:t>
+            </w:r>
+          </w:p>
+        </w:tc>
+        <w:tc>
+          <w:tcPr>
+            <w:tcW w:w="1671" w:type="dxa"/>
+            <w:shd w:val="clear" w:color="auto" w:fill="A5A5A5" w:themeFill="accent3"/>
+          </w:tcPr>
+          <w:p>
+            <w:pPr>
+              <w:pStyle w:val="ListParagraph"/>
+              <w:ind w:left="0"/>
+              <w:rPr>
+                <w:b/>
+                <w:bCs/>
+              </w:rPr>
+            </w:pPr>
+            <w:r>
+              <w:rPr>
+                <w:b/>
+                <w:bCs/>
+              </w:rPr>
+              <w:t>Page Layout</w:t>
+            </w:r>
+          </w:p>
+        </w:tc>
+        <w:tc>
+          <w:tcPr>
+            <w:tcW w:w="1695" w:type="dxa"/>
+            <w:shd w:val="clear" w:color="auto" w:fill="A5A5A5" w:themeFill="accent3"/>
+          </w:tcPr>
+          <w:p>
+            <w:pPr>
+              <w:pStyle w:val="ListParagraph"/>
+              <w:ind w:left="0"/>
+              <w:rPr>
+                <w:b/>
+                <w:bCs/>
+              </w:rPr>
+            </w:pPr>
+            <w:r>
+              <w:rPr>
+                <w:b/>
+                <w:bCs/>
+              </w:rPr>
+              <w:t>Dynamic Forms</w:t>
+            </w:r>
+          </w:p>
+        </w:tc>
+        <w:tc>
+          <w:tcPr>
+            <w:tcW w:w="1669" w:type="dxa"/>
+            <w:shd w:val="clear" w:color="auto" w:fill="A5A5A5" w:themeFill="accent3"/>
+          </w:tcPr>
+          <w:p>
+            <w:pPr>
+              <w:pStyle w:val="ListParagraph"/>
+              <w:ind w:left="0"/>
+              <w:rPr>
+                <w:b/>
+                <w:bCs/>
+              </w:rPr>
+            </w:pPr>
+            <w:r>
+              <w:rPr>
+                <w:b/>
+                <w:bCs/>
+              </w:rPr>
+              <w:t>Edit Page option</w:t>
+            </w:r>
+          </w:p>
+        </w:tc>
+      </w:tr>
+      <w:tr>
+        <w:tc>
+          <w:tcPr>
+            <w:tcW w:w="1672" w:type="dxa"/>
+          </w:tcPr>
+          <w:p>
+            <w:pPr>
+              <w:pStyle w:val="ListParagraph"/>
+              <w:ind w:left="0"/>
+              <w:rPr>
+                <w:b/>
+                <w:bCs/>
+              </w:rPr>
+            </w:pPr>
+            <w:r>
+              <w:rPr>
+                <w:b/>
+                <w:bCs/>
+              </w:rPr>
+              <w:t xml:space="preserve">Details </w:t>
+            </w:r>
+          </w:p>
+        </w:tc>
+        <w:tc>
+          <w:tcPr>
+            <w:tcW w:w="1671" w:type="dxa"/>
+          </w:tcPr>
+          <w:p>
+            <w:pPr>
+              <w:pStyle w:val="ListParagraph"/>
+              <w:ind w:left="0"/>
+              <w:rPr>
+                <w:b/>
+                <w:bCs/>
+              </w:rPr>
+            </w:pPr>
+            <w:r>
+              <w:rPr>
+                <w:b/>
+                <w:bCs/>
+              </w:rPr>
+              <w:t>Yes</w:t>
+            </w:r>
+          </w:p>
+        </w:tc>
+        <w:tc>
+          <w:tcPr>
+            <w:tcW w:w="1695" w:type="dxa"/>
+          </w:tcPr>
+          <w:p>
+            <w:pPr>
+              <w:pStyle w:val="ListParagraph"/>
+              <w:ind w:left="0"/>
+              <w:rPr>
+                <w:b/>
+                <w:bCs/>
+              </w:rPr>
+            </w:pPr>
+            <w:r>
+              <w:rPr>
+                <w:b/>
+                <w:bCs/>
+              </w:rPr>
+              <w:t>Yes</w:t>
+            </w:r>
+          </w:p>
+        </w:tc>
+        <w:tc>
+          <w:tcPr>
+            <w:tcW w:w="1669" w:type="dxa"/>
+          </w:tcPr>
+          <w:p>
+            <w:pPr>
+              <w:pStyle w:val="ListParagraph"/>
+              <w:ind w:left="0"/>
+              <w:rPr>
+                <w:b/>
+                <w:bCs/>
+              </w:rPr>
+            </w:pPr>
+            <w:r>
+              <w:rPr>
+                <w:b/>
+                <w:bCs/>
+              </w:rPr>
+              <w:t>No</w:t>
+            </w:r>
+          </w:p>
+        </w:tc>
+      </w:tr>
+      <w:tr>
+        <w:tc>
+          <w:tcPr>
+            <w:tcW w:w="1672" w:type="dxa"/>
+          </w:tcPr>
+          <w:p>
+            <w:pPr>
+              <w:pStyle w:val="ListParagraph"/>
+              <w:ind w:left="0"/>
+              <w:rPr>
+                <w:b/>
+                <w:bCs/>
+              </w:rPr>
+            </w:pPr>
+            <w:r>
+              <w:rPr>
+                <w:b/>
+                <w:bCs/>
+              </w:rPr>
+              <w:t>Related</w:t>
+            </w:r>
+            <w:r>
+              <w:rPr>
+                <w:b/>
+                <w:bCs/>
+              </w:rPr>
+              <w:t xml:space="preserve"> List</w:t>
+            </w:r>
+          </w:p>
+        </w:tc>
+        <w:tc>
+          <w:tcPr>
+            <w:tcW w:w="1671" w:type="dxa"/>
+          </w:tcPr>
+          <w:p>
+            <w:pPr>
+              <w:pStyle w:val="ListParagraph"/>
+              <w:ind w:left="0"/>
+              <w:rPr>
+                <w:b/>
+                <w:bCs/>
+              </w:rPr>
+            </w:pPr>
+            <w:r>
+              <w:rPr>
+                <w:b/>
+                <w:bCs/>
+              </w:rPr>
+              <w:t>Yes</w:t>
+            </w:r>
+          </w:p>
+        </w:tc>
+        <w:tc>
+          <w:tcPr>
+            <w:tcW w:w="1695" w:type="dxa"/>
+          </w:tcPr>
+          <w:p>
+            <w:pPr>
+              <w:pStyle w:val="ListParagraph"/>
+              <w:ind w:left="0"/>
+              <w:rPr>
+                <w:b/>
+                <w:bCs/>
+              </w:rPr>
+            </w:pPr>
+            <w:r>
+              <w:rPr>
+                <w:b/>
+                <w:bCs/>
+              </w:rPr>
+              <w:t>No</w:t>
+            </w:r>
+          </w:p>
+        </w:tc>
+        <w:tc>
+          <w:tcPr>
+            <w:tcW w:w="1669" w:type="dxa"/>
+          </w:tcPr>
+          <w:p>
+            <w:pPr>
+              <w:pStyle w:val="ListParagraph"/>
+              <w:ind w:left="0"/>
+              <w:rPr>
+                <w:b/>
+                <w:bCs/>
+              </w:rPr>
+            </w:pPr>
+            <w:r>
+              <w:rPr>
+                <w:b/>
+                <w:bCs/>
+              </w:rPr>
+              <w:t>No</w:t>
+            </w:r>
+          </w:p>
+        </w:tc>
+      </w:tr>
+      <w:tr>
+        <w:tc>
+          <w:tcPr>
+            <w:tcW w:w="1672" w:type="dxa"/>
+          </w:tcPr>
+          <w:p>
+            <w:pPr>
+              <w:pStyle w:val="ListParagraph"/>
+              <w:ind w:left="0"/>
+              <w:rPr>
+                <w:b/>
+                <w:bCs/>
+              </w:rPr>
+            </w:pPr>
+            <w:r>
+              <w:rPr>
+                <w:b/>
+                <w:bCs/>
+              </w:rPr>
+              <w:t xml:space="preserve">New Record Page Tabs </w:t>
+            </w:r>
+          </w:p>
+        </w:tc>
+        <w:tc>
+          <w:tcPr>
+            <w:tcW w:w="1671" w:type="dxa"/>
+          </w:tcPr>
+          <w:p>
+            <w:pPr>
+              <w:pStyle w:val="ListParagraph"/>
+              <w:ind w:left="0"/>
+              <w:rPr>
+                <w:b/>
+                <w:bCs/>
+              </w:rPr>
+            </w:pPr>
+            <w:r>
+              <w:rPr>
+                <w:b/>
+                <w:bCs/>
+              </w:rPr>
+              <w:t>No</w:t>
+            </w:r>
+          </w:p>
+        </w:tc>
+        <w:tc>
+          <w:tcPr>
+            <w:tcW w:w="1695" w:type="dxa"/>
+          </w:tcPr>
+          <w:p>
+            <w:pPr>
+              <w:pStyle w:val="ListParagraph"/>
+              <w:ind w:left="0"/>
+              <w:rPr>
+                <w:b/>
+                <w:bCs/>
+              </w:rPr>
+            </w:pPr>
+            <w:r>
+              <w:rPr>
+                <w:b/>
+                <w:bCs/>
+              </w:rPr>
+              <w:t>No</w:t>
+            </w:r>
+          </w:p>
+        </w:tc>
+        <w:tc>
+          <w:tcPr>
+            <w:tcW w:w="1669" w:type="dxa"/>
+          </w:tcPr>
+          <w:p>
+            <w:pPr>
+              <w:pStyle w:val="ListParagraph"/>
+              <w:ind w:left="0"/>
+              <w:rPr>
+                <w:b/>
+                <w:bCs/>
+              </w:rPr>
+            </w:pPr>
+            <w:r>
+              <w:rPr>
+                <w:b/>
+                <w:bCs/>
+              </w:rPr>
+              <w:t>Yes</w:t>
+            </w:r>
+          </w:p>
+        </w:tc>
+      </w:tr>
+      <w:tr>
+        <w:tc>
+          <w:tcPr>
+            <w:tcW w:w="1672" w:type="dxa"/>
+          </w:tcPr>
+          <w:p>
+            <w:pPr>
+              <w:pStyle w:val="ListParagraph"/>
+              <w:ind w:left="0"/>
+              <w:rPr>
+                <w:b/>
+                <w:bCs/>
+              </w:rPr>
+            </w:pPr>
+            <w:r>
+              <w:rPr>
+                <w:b/>
+                <w:bCs/>
+              </w:rPr>
+              <w:t>Add or Remove components</w:t>
+            </w:r>
+          </w:p>
+        </w:tc>
+        <w:tc>
+          <w:tcPr>
+            <w:tcW w:w="1671" w:type="dxa"/>
+          </w:tcPr>
+          <w:p>
+            <w:pPr>
+              <w:pStyle w:val="ListParagraph"/>
+              <w:ind w:left="0"/>
+              <w:rPr>
+                <w:b/>
+                <w:bCs/>
+              </w:rPr>
+            </w:pPr>
+            <w:r>
+              <w:rPr>
+                <w:b/>
+                <w:bCs/>
+              </w:rPr>
+              <w:t>No</w:t>
+            </w:r>
+          </w:p>
+        </w:tc>
+        <w:tc>
+          <w:tcPr>
+            <w:tcW w:w="1695" w:type="dxa"/>
+          </w:tcPr>
+          <w:p>
+            <w:pPr>
+              <w:pStyle w:val="ListParagraph"/>
+              <w:ind w:left="0"/>
+              <w:rPr>
+                <w:b/>
+                <w:bCs/>
+              </w:rPr>
+            </w:pPr>
+            <w:r>
+              <w:rPr>
+                <w:b/>
+                <w:bCs/>
+              </w:rPr>
+              <w:t>No</w:t>
+            </w:r>
+          </w:p>
+        </w:tc>
+        <w:tc>
+          <w:tcPr>
+            <w:tcW w:w="1669" w:type="dxa"/>
+          </w:tcPr>
+          <w:p>
+            <w:pPr>
+              <w:pStyle w:val="ListParagraph"/>
+              <w:ind w:left="0"/>
+              <w:rPr>
+                <w:b/>
+                <w:bCs/>
+              </w:rPr>
+            </w:pPr>
+            <w:r>
+              <w:rPr>
+                <w:b/>
+                <w:bCs/>
+              </w:rPr>
+              <w:t>Yes</w:t>
+            </w:r>
+          </w:p>
+        </w:tc>
+      </w:tr>
+      <w:tr>
+        <w:tc>
+          <w:tcPr>
+            <w:tcW w:w="1672" w:type="dxa"/>
+          </w:tcPr>
+          <w:p>
+            <w:pPr>
+              <w:pStyle w:val="ListParagraph"/>
+              <w:ind w:left="0"/>
+              <w:rPr>
+                <w:b/>
+                <w:bCs/>
+              </w:rPr>
+            </w:pPr>
+            <w:r>
+              <w:rPr>
+                <w:b/>
+                <w:bCs/>
+              </w:rPr>
+              <w:t>Highlights Panel</w:t>
+            </w:r>
+          </w:p>
+        </w:tc>
+        <w:tc>
+          <w:tcPr>
+            <w:tcW w:w="1671" w:type="dxa"/>
+          </w:tcPr>
+          <w:p>
+            <w:pPr>
+              <w:pStyle w:val="ListParagraph"/>
+              <w:ind w:left="0"/>
+              <w:rPr>
+                <w:b/>
+                <w:bCs/>
+              </w:rPr>
+            </w:pPr>
+            <w:r>
+              <w:rPr>
+                <w:b/>
+                <w:bCs/>
+              </w:rPr>
+              <w:t>Yes</w:t>
+            </w:r>
+          </w:p>
+        </w:tc>
+        <w:tc>
+          <w:tcPr>
+            <w:tcW w:w="1695" w:type="dxa"/>
+          </w:tcPr>
+          <w:p>
+            <w:pPr>
+              <w:pStyle w:val="ListParagraph"/>
+              <w:ind w:left="0"/>
+              <w:rPr>
+                <w:b/>
+                <w:bCs/>
+              </w:rPr>
+            </w:pPr>
+            <w:r>
+              <w:rPr>
+                <w:b/>
+                <w:bCs/>
+              </w:rPr>
+              <w:t>Yes</w:t>
+            </w:r>
+          </w:p>
+        </w:tc>
+        <w:tc>
+          <w:tcPr>
+            <w:tcW w:w="1669" w:type="dxa"/>
+          </w:tcPr>
+          <w:p>
+            <w:pPr>
+              <w:pStyle w:val="ListParagraph"/>
+              <w:ind w:left="0"/>
+              <w:rPr>
+                <w:b/>
+                <w:bCs/>
+              </w:rPr>
+            </w:pPr>
+            <w:r>
+              <w:rPr>
+                <w:b/>
+                <w:bCs/>
+              </w:rPr>
+              <w:t>No</w:t>
+            </w:r>
+          </w:p>
+        </w:tc>
+      </w:tr>
+    </w:tbl>
+    <w:p>
+      <w:pPr>
+        <w:pStyle w:val="ListParagraph"/>
+        <w:numPr>
+          <w:ilvl w:val="0"/>
+          <w:numId w:val="1"/>
+        </w:numPr>
+        <w:rPr>
+          <w:b/>
+          <w:bCs/>
+        </w:rPr>
+      </w:pPr>
+      <w:r>
+        <w:rPr>
+          <w:b/>
+          <w:bCs/>
+        </w:rPr>
+        <w:t>Public Groups</w:t>
+      </w:r>
+    </w:p>
+    <w:p>
+      <w:pPr>
+        <w:pStyle w:val="ListParagraph"/>
+        <w:numPr>
+          <w:ilvl w:val="0"/>
+          <w:numId w:val="1"/>
+        </w:numPr>
+        <w:rPr>
+          <w:b/>
+          <w:bCs/>
+        </w:rPr>
+      </w:pPr>
+      <w:r>
+        <w:rPr>
+          <w:b/>
+          <w:bCs/>
+        </w:rPr>
+        <w:t>Significance of share object</w:t>
+      </w:r>
+    </w:p>
+    <w:p>
+      <w:pPr>
+        <w:pStyle w:val="ListParagraph"/>
+        <w:numPr>
+          <w:ilvl w:val="0"/>
+          <w:numId w:val="1"/>
+        </w:numPr>
+        <w:rPr>
+          <w:b/>
+          <w:bCs/>
+        </w:rPr>
+      </w:pPr>
+      <w:r>
+        <w:rPr>
+          <w:b/>
+          <w:bCs/>
+        </w:rPr>
+        <w:t>Audit Trail</w:t>
+      </w:r>
+    </w:p>
+    <w:p>
+      <w:pPr>
+        <w:pStyle w:val="ListParagraph"/>
+        <w:numPr>
+          <w:ilvl w:val="0"/>
+          <w:numId w:val="1"/>
+        </w:numPr>
+        <w:rPr>
+          <w:b/>
+          <w:bCs/>
+        </w:rPr>
+      </w:pPr>
+      <w:r>
+        <w:rPr>
+          <w:b/>
+          <w:bCs/>
+        </w:rPr>
+        <w:lastRenderedPageBreak/>
+        <w:t>Data Visibility</w:t>
+      </w:r>
+      <w:r>
+        <w:rPr>
+          <w:b/>
+          <w:bCs/>
+        </w:rPr>
+        <w:t xml:space="preserve"> or Data Security</w:t>
+      </w:r>
+      <w:r>
+        <w:rPr>
+          <w:b/>
+          <w:bCs/>
+        </w:rPr>
+        <w:t xml:space="preserve"> or Data Sharing</w:t>
+      </w:r>
+    </w:p>
+    <w:p>
+      <w:pPr>
+        <w:pStyle w:val="ListParagraph"/>
+        <w:numPr>
+          <w:ilvl w:val="1"/>
+          <w:numId w:val="1"/>
+        </w:numPr>
+        <w:rPr>
+          <w:b/>
+          <w:bCs/>
+        </w:rPr>
+      </w:pPr>
+      <w:r>
+        <w:rPr>
+          <w:b/>
+          <w:bCs/>
+        </w:rPr>
+        <w:t xml:space="preserve">Underlying Principle </w:t>
+      </w:r>
+    </w:p>
+    <w:p>
+      <w:pPr>
+        <w:pStyle w:val="ListParagraph"/>
+        <w:numPr>
+          <w:ilvl w:val="2"/>
+          <w:numId w:val="1"/>
+        </w:numPr>
+        <w:rPr>
+          <w:b/>
+          <w:bCs/>
+        </w:rPr>
+      </w:pPr>
+      <w:r>
+        <w:rPr>
+          <w:b/>
+          <w:bCs/>
+        </w:rPr>
+        <w:t>Record Ownership</w:t>
+      </w:r>
+      <w:r>
+        <w:rPr>
+          <w:b/>
+          <w:bCs/>
+        </w:rPr>
+        <w:t xml:space="preserve"> </w:t>
+      </w:r>
+    </w:p>
+    <w:p>
+      <w:pPr>
+        <w:pStyle w:val="ListParagraph"/>
+        <w:numPr>
+          <w:ilvl w:val="3"/>
+          <w:numId w:val="1"/>
+        </w:numPr>
+        <w:rPr>
+          <w:b/>
+          <w:bCs/>
+        </w:rPr>
+      </w:pPr>
+      <w:r>
+        <w:rPr>
+          <w:b/>
+          <w:bCs/>
+        </w:rPr>
+        <w:t>The user that created a record becomes the owner of the record</w:t>
+      </w:r>
+    </w:p>
+    <w:p>
+      <w:pPr>
+        <w:pStyle w:val="ListParagraph"/>
+        <w:numPr>
+          <w:ilvl w:val="1"/>
+          <w:numId w:val="1"/>
+        </w:numPr>
+        <w:rPr>
+          <w:b/>
+          <w:bCs/>
+        </w:rPr>
+      </w:pPr>
+      <w:r>
+        <w:rPr>
+          <w:b/>
+          <w:bCs/>
+        </w:rPr>
+        <w:t>Per current setup for account object</w:t>
+      </w:r>
+    </w:p>
+    <w:p>
+      <w:pPr>
+        <w:pStyle w:val="ListParagraph"/>
+        <w:numPr>
+          <w:ilvl w:val="2"/>
+          <w:numId w:val="1"/>
+        </w:numPr>
+        <w:rPr>
+          <w:b/>
+          <w:bCs/>
+        </w:rPr>
+      </w:pPr>
+      <w:r>
+        <w:rPr>
+          <w:b/>
+          <w:bCs/>
+        </w:rPr>
+        <w:t>Rajesh - 19 Partner hotel records. In total 36 account records</w:t>
+      </w:r>
+    </w:p>
+    <w:p>
+      <w:pPr>
+        <w:pStyle w:val="ListParagraph"/>
+        <w:numPr>
+          <w:ilvl w:val="2"/>
+          <w:numId w:val="1"/>
+        </w:numPr>
+        <w:rPr>
+          <w:b/>
+          <w:bCs/>
+        </w:rPr>
+      </w:pPr>
+      <w:r>
+        <w:rPr>
+          <w:b/>
+          <w:bCs/>
+        </w:rPr>
+        <w:t>Sales Team - John Doe - 19 Partner hotel records. In total 36 account records</w:t>
+      </w:r>
+    </w:p>
+    <w:p>
+      <w:pPr>
+        <w:pStyle w:val="ListParagraph"/>
+        <w:numPr>
+          <w:ilvl w:val="2"/>
+          <w:numId w:val="1"/>
+        </w:numPr>
+        <w:rPr>
+          <w:b/>
+          <w:bCs/>
+        </w:rPr>
+      </w:pPr>
+      <w:r>
+        <w:rPr>
+          <w:b/>
+          <w:bCs/>
+        </w:rPr>
+        <w:t>Legal Team - Jimmy Carter - 19 Partner hotel records. In total 36 account records</w:t>
+      </w:r>
+    </w:p>
+    <w:p>
+      <w:pPr>
+        <w:pStyle w:val="ListParagraph"/>
+        <w:numPr>
+          <w:ilvl w:val="2"/>
+          <w:numId w:val="1"/>
+        </w:numPr>
+        <w:rPr>
+          <w:b/>
+          <w:bCs/>
+        </w:rPr>
+      </w:pPr>
+      <w:r>
+        <w:rPr>
+          <w:b/>
+          <w:bCs/>
+        </w:rPr>
+        <w:t xml:space="preserve">The above state of data visibility configuration is called </w:t>
+      </w:r>
+      <w:r>
+        <w:rPr>
+          <w:b/>
+          <w:bCs/>
+          <w:color w:val="C00000"/>
+          <w:u w:val="single"/>
+        </w:rPr>
+        <w:t>“Organization Wide Default</w:t>
+      </w:r>
+      <w:r>
+        <w:rPr>
+          <w:b/>
+          <w:bCs/>
+          <w:color w:val="C00000"/>
+          <w:u w:val="single"/>
+        </w:rPr>
+        <w:t>s</w:t>
+      </w:r>
+      <w:r>
+        <w:rPr>
+          <w:b/>
+          <w:bCs/>
+          <w:color w:val="C00000"/>
+          <w:u w:val="single"/>
+        </w:rPr>
+        <w:t xml:space="preserve"> (OWD)</w:t>
+      </w:r>
+      <w:r>
+        <w:rPr>
+          <w:b/>
+          <w:bCs/>
+        </w:rPr>
+        <w:t>”</w:t>
+      </w:r>
+    </w:p>
+    <w:p>
+      <w:pPr>
+        <w:pStyle w:val="ListParagraph"/>
+        <w:numPr>
+          <w:ilvl w:val="2"/>
+          <w:numId w:val="1"/>
+        </w:numPr>
+        <w:rPr>
+          <w:b/>
+          <w:bCs/>
+          <w:color w:val="C00000"/>
+          <w:u w:val="single"/>
+        </w:rPr>
+      </w:pPr>
+      <w:r>
+        <w:rPr>
+          <w:b/>
+          <w:bCs/>
+          <w:color w:val="C00000"/>
+          <w:u w:val="single"/>
+        </w:rPr>
+        <w:t>“</w:t>
+      </w:r>
+      <w:r>
+        <w:rPr>
+          <w:b/>
+          <w:bCs/>
+          <w:color w:val="C00000"/>
+          <w:u w:val="single"/>
+        </w:rPr>
+        <w:t>Profile level Data administration</w:t>
+      </w:r>
+      <w:r>
+        <w:rPr>
+          <w:b/>
+          <w:bCs/>
+          <w:color w:val="C00000"/>
+          <w:u w:val="single"/>
+        </w:rPr>
+        <w:t xml:space="preserve"> Or Permission set level data administration</w:t>
+      </w:r>
+      <w:r>
+        <w:rPr>
+          <w:b/>
+          <w:bCs/>
+          <w:color w:val="C00000"/>
+          <w:u w:val="single"/>
+        </w:rPr>
+        <w:t>”</w:t>
+      </w:r>
+    </w:p>
+    <w:p>
+      <w:pPr>
+        <w:pStyle w:val="ListParagraph"/>
+        <w:numPr>
+          <w:ilvl w:val="2"/>
+          <w:numId w:val="1"/>
+        </w:numPr>
+        <w:rPr>
+          <w:b/>
+          <w:bCs/>
+          <w:color w:val="C00000"/>
+          <w:u w:val="single"/>
+        </w:rPr>
+      </w:pPr>
+      <w:r>
+        <w:rPr>
+          <w:b/>
+          <w:bCs/>
+          <w:color w:val="C00000"/>
+          <w:u w:val="single"/>
+        </w:rPr>
+        <w:t>Manual Sharing</w:t>
+      </w:r>
+    </w:p>
+    <w:p>
+      <w:pPr>
+        <w:pStyle w:val="ListParagraph"/>
+        <w:numPr>
+          <w:ilvl w:val="2"/>
+          <w:numId w:val="1"/>
+        </w:numPr>
+        <w:rPr>
+          <w:b/>
+          <w:bCs/>
+          <w:color w:val="C00000"/>
+          <w:u w:val="single"/>
+        </w:rPr>
+      </w:pPr>
+      <w:r>
+        <w:rPr>
+          <w:b/>
+          <w:bCs/>
+          <w:color w:val="C00000"/>
+          <w:u w:val="single"/>
+        </w:rPr>
+        <w:t>Sharing Rules</w:t>
+      </w:r>
     </w:p>
     <w:p>
       <w:pPr>
@@ -3690,9 +4708,246 @@
         <w:rPr>
           <w:b/>
           <w:bCs/>
+          <w:color w:val="C00000"/>
           <w:u w:val="single"/>
         </w:rPr>
       </w:pPr>
+      <w:r>
+        <w:rPr>
+          <w:b/>
+          <w:bCs/>
+          <w:color w:val="C00000"/>
+          <w:u w:val="single"/>
+        </w:rPr>
+        <w:drawing>
+          <wp:inline distT="0" distB="0" distL="0" distR="0" wp14:anchorId="71E853B0" wp14:editId="4D2E54E1">
+            <wp:extent cx="2834638" cy="641902"/>
+            <wp:effectExtent l="0" t="0" r="4445" b="6350"/>
+            <wp:docPr id="530913089" name="Picture 1"/>
+            <wp:cNvGraphicFramePr>
+              <a:graphicFrameLocks xmlns:a="http://schemas.openxmlformats.org/drawingml/2006/main" noChangeAspect="1"/>
+            </wp:cNvGraphicFramePr>
+            <a:graphic xmlns:a="http://schemas.openxmlformats.org/drawingml/2006/main">
+              <a:graphicData uri="http://schemas.openxmlformats.org/drawingml/2006/picture">
+                <pic:pic xmlns:pic="http://schemas.openxmlformats.org/drawingml/2006/picture">
+                  <pic:nvPicPr>
+                    <pic:cNvPr id="530913089" name=""/>
+                    <pic:cNvPicPr/>
+                  </pic:nvPicPr>
+                  <pic:blipFill>
+                    <a:blip r:embed="rId14"/>
+                    <a:stretch>
+                      <a:fillRect/>
+                    </a:stretch>
+                  </pic:blipFill>
+                  <pic:spPr>
+                    <a:xfrm>
+                      <a:off x="0" y="0"/>
+                      <a:ext cx="2850647" cy="645527"/>
+                    </a:xfrm>
+                    <a:prstGeom prst="rect">
+                      <a:avLst/>
+                    </a:prstGeom>
+                  </pic:spPr>
+                </pic:pic>
+              </a:graphicData>
+            </a:graphic>
+          </wp:inline>
+        </w:drawing>
+      </w:r>
+    </w:p>
+    <w:p>
+      <w:pPr>
+        <w:pStyle w:val="ListParagraph"/>
+        <w:numPr>
+          <w:ilvl w:val="2"/>
+          <w:numId w:val="1"/>
+        </w:numPr>
+        <w:rPr>
+          <w:b/>
+          <w:bCs/>
+          <w:color w:val="C00000"/>
+          <w:u w:val="single"/>
+        </w:rPr>
+      </w:pPr>
+      <w:r>
+        <w:rPr>
+          <w:b/>
+          <w:bCs/>
+          <w:color w:val="C00000"/>
+          <w:u w:val="single"/>
+        </w:rPr>
+        <w:t>Role Hierarchy</w:t>
+      </w:r>
+    </w:p>
+    <w:p>
+      <w:pPr>
+        <w:pStyle w:val="ListParagraph"/>
+        <w:numPr>
+          <w:ilvl w:val="2"/>
+          <w:numId w:val="1"/>
+        </w:numPr>
+        <w:rPr>
+          <w:b/>
+          <w:bCs/>
+          <w:color w:val="C00000"/>
+          <w:u w:val="single"/>
+        </w:rPr>
+      </w:pPr>
+      <w:r>
+        <w:rPr>
+          <w:b/>
+          <w:bCs/>
+          <w:color w:val="C00000"/>
+          <w:u w:val="single"/>
+        </w:rPr>
+        <w:drawing>
+          <wp:inline distT="0" distB="0" distL="0" distR="0" wp14:anchorId="555F45BE" wp14:editId="13DD2B8D">
+            <wp:extent cx="2667468" cy="1511348"/>
+            <wp:effectExtent l="0" t="0" r="0" b="0"/>
+            <wp:docPr id="569603478" name="Picture 1"/>
+            <wp:cNvGraphicFramePr>
+              <a:graphicFrameLocks xmlns:a="http://schemas.openxmlformats.org/drawingml/2006/main" noChangeAspect="1"/>
+            </wp:cNvGraphicFramePr>
+            <a:graphic xmlns:a="http://schemas.openxmlformats.org/drawingml/2006/main">
+              <a:graphicData uri="http://schemas.openxmlformats.org/drawingml/2006/picture">
+                <pic:pic xmlns:pic="http://schemas.openxmlformats.org/drawingml/2006/picture">
+                  <pic:nvPicPr>
+                    <pic:cNvPr id="569603478" name=""/>
+                    <pic:cNvPicPr/>
+                  </pic:nvPicPr>
+                  <pic:blipFill>
+                    <a:blip r:embed="rId15"/>
+                    <a:stretch>
+                      <a:fillRect/>
+                    </a:stretch>
+                  </pic:blipFill>
+                  <pic:spPr>
+                    <a:xfrm>
+                      <a:off x="0" y="0"/>
+                      <a:ext cx="2676840" cy="1516658"/>
+                    </a:xfrm>
+                    <a:prstGeom prst="rect">
+                      <a:avLst/>
+                    </a:prstGeom>
+                  </pic:spPr>
+                </pic:pic>
+              </a:graphicData>
+            </a:graphic>
+          </wp:inline>
+        </w:drawing>
+      </w:r>
+    </w:p>
+    <w:p>
+      <w:pPr>
+        <w:pStyle w:val="ListParagraph"/>
+        <w:numPr>
+          <w:ilvl w:val="1"/>
+          <w:numId w:val="1"/>
+        </w:numPr>
+        <w:rPr>
+          <w:b/>
+          <w:bCs/>
+          <w:color w:val="C00000"/>
+          <w:u w:val="single"/>
+        </w:rPr>
+      </w:pPr>
+      <w:r>
+        <w:rPr>
+          <w:b/>
+          <w:bCs/>
+          <w:color w:val="C00000"/>
+          <w:u w:val="single"/>
+        </w:rPr>
+        <w:drawing>
+          <wp:inline distT="0" distB="0" distL="0" distR="0" wp14:anchorId="6C5A282F" wp14:editId="2FC23FF3">
+            <wp:extent cx="3297121" cy="1948830"/>
+            <wp:effectExtent l="0" t="0" r="0" b="0"/>
+            <wp:docPr id="609149358" name="Picture 1"/>
+            <wp:cNvGraphicFramePr>
+              <a:graphicFrameLocks xmlns:a="http://schemas.openxmlformats.org/drawingml/2006/main" noChangeAspect="1"/>
+            </wp:cNvGraphicFramePr>
+            <a:graphic xmlns:a="http://schemas.openxmlformats.org/drawingml/2006/main">
+              <a:graphicData uri="http://schemas.openxmlformats.org/drawingml/2006/picture">
+                <pic:pic xmlns:pic="http://schemas.openxmlformats.org/drawingml/2006/picture">
+                  <pic:nvPicPr>
+                    <pic:cNvPr id="609149358" name=""/>
+                    <pic:cNvPicPr/>
+                  </pic:nvPicPr>
+                  <pic:blipFill>
+                    <a:blip r:embed="rId16"/>
+                    <a:stretch>
+                      <a:fillRect/>
+                    </a:stretch>
+                  </pic:blipFill>
+                  <pic:spPr>
+                    <a:xfrm>
+                      <a:off x="0" y="0"/>
+                      <a:ext cx="3302333" cy="1951911"/>
+                    </a:xfrm>
+                    <a:prstGeom prst="rect">
+                      <a:avLst/>
+                    </a:prstGeom>
+                  </pic:spPr>
+                </pic:pic>
+              </a:graphicData>
+            </a:graphic>
+          </wp:inline>
+        </w:drawing>
+      </w:r>
+    </w:p>
+    <w:p>
+      <w:pPr>
+        <w:jc w:val="center"/>
+        <w:rPr>
+          <w:b/>
+          <w:bCs/>
+          <w:u w:val="single"/>
+        </w:rPr>
+      </w:pPr>
+      <w:r>
+        <w:rPr>
+          <w:b/>
+          <w:bCs/>
+          <w:u w:val="single"/>
+        </w:rPr>
+        <w:lastRenderedPageBreak/>
+        <w:drawing>
+          <wp:inline distT="0" distB="0" distL="0" distR="0" wp14:anchorId="5A21506B" wp14:editId="5B3E6708">
+            <wp:extent cx="1928793" cy="1370011"/>
+            <wp:effectExtent l="0" t="0" r="0" b="1905"/>
+            <wp:docPr id="355576825" name="Picture 1"/>
+            <wp:cNvGraphicFramePr>
+              <a:graphicFrameLocks xmlns:a="http://schemas.openxmlformats.org/drawingml/2006/main" noChangeAspect="1"/>
+            </wp:cNvGraphicFramePr>
+            <a:graphic xmlns:a="http://schemas.openxmlformats.org/drawingml/2006/main">
+              <a:graphicData uri="http://schemas.openxmlformats.org/drawingml/2006/picture">
+                <pic:pic xmlns:pic="http://schemas.openxmlformats.org/drawingml/2006/picture">
+                  <pic:nvPicPr>
+                    <pic:cNvPr id="355576825" name=""/>
+                    <pic:cNvPicPr/>
+                  </pic:nvPicPr>
+                  <pic:blipFill>
+                    <a:blip r:embed="rId17"/>
+                    <a:stretch>
+                      <a:fillRect/>
+                    </a:stretch>
+                  </pic:blipFill>
+                  <pic:spPr>
+                    <a:xfrm>
+                      <a:off x="0" y="0"/>
+                      <a:ext cx="1937491" cy="1376189"/>
+                    </a:xfrm>
+                    <a:prstGeom prst="rect">
+                      <a:avLst/>
+                    </a:prstGeom>
+                  </pic:spPr>
+                </pic:pic>
+              </a:graphicData>
+            </a:graphic>
+          </wp:inline>
+        </w:drawing>
+      </w:r>
     </w:p>
     <w:p>
       <w:pPr>
@@ -4536,6 +5791,7 @@
           <w:b/>
           <w:bCs/>
         </w:rPr>
+        <w:lastRenderedPageBreak/>
         <w:t>Use case #3:</w:t>
       </w:r>
     </w:p>
@@ -4921,7 +6177,7 @@
         </w:rPr>
         <w:t>Create a new user John Doe and assign with “</w:t>
       </w:r>
-      <w:hyperlink r:id="rId14" w:history="1">
+      <w:hyperlink r:id="rId18" w:history="1">
         <w:r>
           <w:rPr>
             <w:rStyle w:val="Hyperlink"/>
@@ -4999,6 +6255,7 @@
           <w:b/>
           <w:bCs/>
         </w:rPr>
+        <w:lastRenderedPageBreak/>
         <w:t>CEO and Sales Director would like to ensure only relevant fields are displayed on account / customer page. So that, Sales team can enter only the information related to hotel partner and resorts</w:t>
       </w:r>
     </w:p>
@@ -5571,6 +6828,7 @@
         </w:rPr>
       </w:pPr>
       <w:r>
+        <w:lastRenderedPageBreak/>
         <w:t xml:space="preserve">Option 1: </w:t>
       </w:r>
       <w:r>
@@ -5808,7 +7066,6 @@
         </w:numPr>
       </w:pPr>
       <w:r>
-        <w:lastRenderedPageBreak/>
         <w:t>Another functionality in SF helps to configure UI fields</w:t>
       </w:r>
     </w:p>
@@ -5981,6 +7238,7 @@
           <w:b/>
           <w:bCs/>
         </w:rPr>
+        <w:lastRenderedPageBreak/>
         <w:t>Use case #1</w:t>
       </w:r>
       <w:r>
@@ -6046,6 +7304,456 @@
       <w:r>
         <w:t>Data loader</w:t>
       </w:r>
+    </w:p>
+    <w:p>
+      <w:pPr>
+        <w:rPr>
+          <w:b/>
+          <w:bCs/>
+        </w:rPr>
+      </w:pPr>
+      <w:r>
+        <w:rPr>
+          <w:b/>
+          <w:bCs/>
+        </w:rPr>
+        <w:t>Use case #11:</w:t>
+      </w:r>
+    </w:p>
+    <w:p>
+      <w:r>
+        <w:t xml:space="preserve">Say, </w:t>
+      </w:r>
+      <w:r>
+        <w:t>Data team has requested to see all the account and contact and opportunities exported to review offline</w:t>
+      </w:r>
+    </w:p>
+    <w:p>
+      <w:r>
+        <w:t>Solution:</w:t>
+      </w:r>
+    </w:p>
+    <w:p>
+      <w:r>
+        <w:t>Option 1 : Create a report with account, contact &amp; opp. Use export option to download</w:t>
+      </w:r>
+    </w:p>
+    <w:p>
+      <w:pPr>
+        <w:rPr>
+          <w:strike/>
+        </w:rPr>
+      </w:pPr>
+      <w:r>
+        <w:rPr>
+          <w:strike/>
+        </w:rPr>
+        <w:t>Option 2:  Query Editor??</w:t>
+      </w:r>
+    </w:p>
+    <w:p>
+      <w:r>
+        <w:t xml:space="preserve">Option 3:  </w:t>
+      </w:r>
+      <w:r>
+        <w:t>Use Data Loader . However, it will export one object data at a time</w:t>
+      </w:r>
+    </w:p>
+    <w:p>
+      <w:r>
+        <w:t xml:space="preserve">Option 4: </w:t>
+      </w:r>
+      <w:r>
+        <w:t xml:space="preserve"> Use Data Export option</w:t>
+      </w:r>
+    </w:p>
+    <w:p/>
+    <w:p/>
+    <w:p>
+      <w:pPr>
+        <w:rPr>
+          <w:b/>
+          <w:bCs/>
+        </w:rPr>
+      </w:pPr>
+      <w:r>
+        <w:rPr>
+          <w:b/>
+          <w:bCs/>
+        </w:rPr>
+        <w:t>Use case #1</w:t>
+      </w:r>
+      <w:r>
+        <w:rPr>
+          <w:b/>
+          <w:bCs/>
+        </w:rPr>
+        <w:t>2</w:t>
+      </w:r>
+      <w:r>
+        <w:rPr>
+          <w:b/>
+          <w:bCs/>
+        </w:rPr>
+        <w:t>:</w:t>
+      </w:r>
+    </w:p>
+    <w:p>
+      <w:r>
+        <w:t xml:space="preserve">CEO of TravelHut would like only the </w:t>
+      </w:r>
+      <w:r>
+        <w:t xml:space="preserve">Data team </w:t>
+      </w:r>
+      <w:r>
+        <w:t>in the system should have access to export data from reports. Other users should not be able to export or should not see export option in report</w:t>
+      </w:r>
+    </w:p>
+    <w:p>
+      <w:r>
+        <w:t>Solution:</w:t>
+      </w:r>
+    </w:p>
+    <w:p>
+      <w:pPr>
+        <w:pStyle w:val="ListParagraph"/>
+        <w:numPr>
+          <w:ilvl w:val="0"/>
+          <w:numId w:val="1"/>
+        </w:numPr>
+      </w:pPr>
+      <w:r>
+        <w:t>TODO</w:t>
+      </w:r>
+    </w:p>
+    <w:p>
+      <w:pPr>
+        <w:rPr>
+          <w:b/>
+          <w:bCs/>
+        </w:rPr>
+      </w:pPr>
+    </w:p>
+    <w:p>
+      <w:pPr>
+        <w:rPr>
+          <w:b/>
+          <w:bCs/>
+        </w:rPr>
+      </w:pPr>
+    </w:p>
+    <w:p>
+      <w:pPr>
+        <w:rPr>
+          <w:b/>
+          <w:bCs/>
+        </w:rPr>
+      </w:pPr>
+    </w:p>
+    <w:p>
+      <w:pPr>
+        <w:rPr>
+          <w:b/>
+          <w:bCs/>
+        </w:rPr>
+      </w:pPr>
+      <w:r>
+        <w:rPr>
+          <w:b/>
+          <w:bCs/>
+        </w:rPr>
+        <w:t>Use case #1</w:t>
+      </w:r>
+      <w:r>
+        <w:rPr>
+          <w:b/>
+          <w:bCs/>
+        </w:rPr>
+        <w:t>3</w:t>
+      </w:r>
+      <w:r>
+        <w:rPr>
+          <w:b/>
+          <w:bCs/>
+        </w:rPr>
+        <w:t>:</w:t>
+      </w:r>
+    </w:p>
+    <w:p>
+      <w:pPr>
+        <w:rPr>
+          <w:b/>
+          <w:bCs/>
+        </w:rPr>
+      </w:pPr>
+    </w:p>
+    <w:p>
+      <w:pPr>
+        <w:rPr>
+          <w:b/>
+          <w:bCs/>
+        </w:rPr>
+      </w:pPr>
+      <w:r>
+        <w:rPr>
+          <w:b/>
+          <w:bCs/>
+        </w:rPr>
+        <w:t>CEO would like to ensure Data team has access to all accounts in the system. However, data team should not have edit access to account records that they do not own.</w:t>
+      </w:r>
+    </w:p>
+    <w:p>
+      <w:pPr>
+        <w:rPr>
+          <w:b/>
+          <w:bCs/>
+        </w:rPr>
+      </w:pPr>
+    </w:p>
+    <w:p>
+      <w:pPr>
+        <w:rPr>
+          <w:b/>
+          <w:bCs/>
+        </w:rPr>
+      </w:pPr>
+      <w:r>
+        <w:rPr>
+          <w:b/>
+          <w:bCs/>
+        </w:rPr>
+        <w:t>Solution:</w:t>
+      </w:r>
+    </w:p>
+    <w:p>
+      <w:pPr>
+        <w:pStyle w:val="ListParagraph"/>
+        <w:numPr>
+          <w:ilvl w:val="0"/>
+          <w:numId w:val="1"/>
+        </w:numPr>
+        <w:rPr>
+          <w:b/>
+          <w:bCs/>
+        </w:rPr>
+      </w:pPr>
+      <w:r>
+        <w:rPr>
+          <w:b/>
+          <w:bCs/>
+        </w:rPr>
+        <w:t>Per setup, account is private</w:t>
+      </w:r>
+      <w:r>
+        <w:rPr>
+          <w:b/>
+          <w:bCs/>
+        </w:rPr>
+        <w:t>’</w:t>
+      </w:r>
+    </w:p>
+    <w:p>
+      <w:pPr>
+        <w:pStyle w:val="ListParagraph"/>
+        <w:numPr>
+          <w:ilvl w:val="0"/>
+          <w:numId w:val="1"/>
+        </w:numPr>
+        <w:rPr>
+          <w:b/>
+          <w:bCs/>
+        </w:rPr>
+      </w:pPr>
+      <w:r>
+        <w:rPr>
+          <w:b/>
+          <w:bCs/>
+        </w:rPr>
+        <w:t>Use profile level data administration and enable “View all” access so that any user part of data team can see all accounts</w:t>
+      </w:r>
+    </w:p>
+    <w:p>
+      <w:pPr>
+        <w:rPr>
+          <w:b/>
+          <w:bCs/>
+        </w:rPr>
+      </w:pPr>
+    </w:p>
+    <w:p>
+      <w:pPr>
+        <w:rPr>
+          <w:b/>
+          <w:bCs/>
+        </w:rPr>
+      </w:pPr>
+      <w:r>
+        <w:rPr>
+          <w:b/>
+          <w:bCs/>
+        </w:rPr>
+        <w:t>Use case #1</w:t>
+      </w:r>
+      <w:r>
+        <w:rPr>
+          <w:b/>
+          <w:bCs/>
+        </w:rPr>
+        <w:t>4</w:t>
+      </w:r>
+      <w:r>
+        <w:rPr>
+          <w:b/>
+          <w:bCs/>
+        </w:rPr>
+        <w:t>:</w:t>
+      </w:r>
+    </w:p>
+    <w:p>
+      <w:r>
+        <w:t xml:space="preserve">Sales user John Doe would require assistance from legal team member to review contract clauses for a newly created hotel named ‘Green Coconut Resort’. </w:t>
+      </w:r>
+    </w:p>
+    <w:p>
+      <w:r>
+        <w:t>Solution:</w:t>
+      </w:r>
+    </w:p>
+    <w:p>
+      <w:pPr>
+        <w:pStyle w:val="ListParagraph"/>
+        <w:numPr>
+          <w:ilvl w:val="0"/>
+          <w:numId w:val="1"/>
+        </w:numPr>
+      </w:pPr>
+      <w:r>
+        <w:t>Per OWD setup, account is private</w:t>
+      </w:r>
+    </w:p>
+    <w:p>
+      <w:pPr>
+        <w:pStyle w:val="ListParagraph"/>
+        <w:numPr>
+          <w:ilvl w:val="0"/>
+          <w:numId w:val="1"/>
+        </w:numPr>
+      </w:pPr>
+      <w:r>
+        <w:t>Per profile data setup for legal team, View all is disabled</w:t>
+      </w:r>
+    </w:p>
+    <w:p>
+      <w:pPr>
+        <w:pStyle w:val="ListParagraph"/>
+        <w:numPr>
+          <w:ilvl w:val="0"/>
+          <w:numId w:val="1"/>
+        </w:numPr>
+      </w:pPr>
+      <w:r>
+        <w:t>Use “Manual Sharing” to manually override OWD and profile data configuration and share record to the specific user</w:t>
+      </w:r>
+    </w:p>
+    <w:p/>
+    <w:p/>
+    <w:p>
+      <w:pPr>
+        <w:rPr>
+          <w:b/>
+          <w:bCs/>
+        </w:rPr>
+      </w:pPr>
+      <w:r>
+        <w:rPr>
+          <w:b/>
+          <w:bCs/>
+        </w:rPr>
+        <w:t>Use case #1</w:t>
+      </w:r>
+      <w:r>
+        <w:rPr>
+          <w:b/>
+          <w:bCs/>
+        </w:rPr>
+        <w:t>5</w:t>
+      </w:r>
+      <w:r>
+        <w:rPr>
+          <w:b/>
+          <w:bCs/>
+        </w:rPr>
+        <w:t>:</w:t>
+      </w:r>
+    </w:p>
+    <w:p>
+      <w:r>
+        <w:t>CEO would like to manage accounts for sales users in a better way.</w:t>
+      </w:r>
+    </w:p>
+    <w:p>
+      <w:r>
+        <w:t xml:space="preserve">Sales user John Doe </w:t>
+      </w:r>
+      <w:r>
+        <w:t>should manage hotel partners in APAC</w:t>
+      </w:r>
+    </w:p>
+    <w:p>
+      <w:r>
+        <w:t>Sales user Malcom should manage hotel partners ROW</w:t>
+      </w:r>
+    </w:p>
+    <w:p/>
+    <w:p>
+      <w:r>
+        <w:t>Solution:</w:t>
+      </w:r>
+    </w:p>
+    <w:p>
+      <w:pPr>
+        <w:pStyle w:val="ListParagraph"/>
+        <w:numPr>
+          <w:ilvl w:val="0"/>
+          <w:numId w:val="1"/>
+        </w:numPr>
+      </w:pPr>
+      <w:r>
+        <w:t>Automated way to share records based on a condition or ownership</w:t>
+      </w:r>
+    </w:p>
+    <w:p>
+      <w:pPr>
+        <w:pStyle w:val="ListParagraph"/>
+        <w:numPr>
+          <w:ilvl w:val="0"/>
+          <w:numId w:val="1"/>
+        </w:numPr>
+      </w:pPr>
+      <w:r>
+        <w:t>Sharing Rules</w:t>
+      </w:r>
+    </w:p>
+    <w:p>
+      <w:pPr>
+        <w:pStyle w:val="ListParagraph"/>
+        <w:numPr>
+          <w:ilvl w:val="1"/>
+          <w:numId w:val="1"/>
+        </w:numPr>
+      </w:pPr>
+      <w:r>
+        <w:t>Can have more than one sharing rule for an object</w:t>
+      </w:r>
+    </w:p>
+    <w:p>
+      <w:pPr>
+        <w:pStyle w:val="ListParagraph"/>
+        <w:numPr>
+          <w:ilvl w:val="1"/>
+          <w:numId w:val="1"/>
+        </w:numPr>
+      </w:pPr>
     </w:p>
     <w:p/>
     <w:p>
@@ -6242,7 +7950,6 @@
         </w:numPr>
       </w:pPr>
       <w:r>
-        <w:lastRenderedPageBreak/>
         <w:t xml:space="preserve">I have a data upload scenario to load account and opportunity. But, I don’t find any report type that helps me to build report fields having account and opportunities </w:t>
       </w:r>
       <w:r>
@@ -6291,7 +7998,35 @@
         </w:numPr>
       </w:pPr>
       <w:r>
+        <w:lastRenderedPageBreak/>
         <w:t>Not possible cos room type and contacts are not related to each other</w:t>
+      </w:r>
+    </w:p>
+    <w:p>
+      <w:pPr>
+        <w:pStyle w:val="ListParagraph"/>
+        <w:numPr>
+          <w:ilvl w:val="0"/>
+          <w:numId w:val="2"/>
+        </w:numPr>
+      </w:pPr>
+      <w:r>
+        <w:t>Can system admin be automatically notified when manually a record is shared ? – Use automation process</w:t>
+      </w:r>
+    </w:p>
+    <w:p>
+      <w:pPr>
+        <w:pStyle w:val="ListParagraph"/>
+        <w:numPr>
+          <w:ilvl w:val="0"/>
+          <w:numId w:val="2"/>
+        </w:numPr>
+      </w:pPr>
+      <w:r>
+        <w:t xml:space="preserve">How are we tracking activities performed by sys. Admin. </w:t>
+      </w:r>
+      <w:r>
+        <w:t xml:space="preserve"> – Use Audit trail</w:t>
       </w:r>
     </w:p>
     <w:p>
@@ -6367,6 +8102,9 @@
         <w:ind w:left="1440"/>
       </w:pPr>
       <w:r>
+        <w:rPr>
+          <w:noProof/>
+        </w:rPr>
         <w:drawing>
           <wp:inline distT="0" distB="0" distL="0" distR="0" wp14:anchorId="307AA85A" wp14:editId="234140BA">
             <wp:extent cx="3934794" cy="1116878"/>
@@ -6383,7 +8121,7 @@
                     <pic:cNvPicPr/>
                   </pic:nvPicPr>
                   <pic:blipFill>
-                    <a:blip r:embed="rId15"/>
+                    <a:blip r:embed="rId19"/>
                     <a:stretch>
                       <a:fillRect/>
                     </a:stretch>
@@ -6402,6 +8140,18 @@
             </a:graphic>
           </wp:inline>
         </w:drawing>
+      </w:r>
+    </w:p>
+    <w:p>
+      <w:pPr>
+        <w:pStyle w:val="ListParagraph"/>
+        <w:numPr>
+          <w:ilvl w:val="0"/>
+          <w:numId w:val="3"/>
+        </w:numPr>
+      </w:pPr>
+      <w:r>
+        <w:t>How to disable export option for users in Salesforce</w:t>
       </w:r>
     </w:p>
     <w:p/>

</xml_diff>

<commit_message>
Added notes Sep 30 2023
</commit_message>
<xml_diff>
--- a/Salesforce Notes .docx
+++ b/Salesforce Notes .docx
@@ -2467,7 +2467,7 @@
         </w:rPr>
         <w:lastRenderedPageBreak/>
         <w:drawing>
-          <wp:inline distT="0" distB="0" distL="0" distR="0" wp14:anchorId="43F10AA4" wp14:editId="1BA4042F">
+          <wp:inline distT="0" distB="0" distL="0" distR="0" wp14:anchorId="43F10AA4" wp14:editId="4BEFE14C">
             <wp:extent cx="5730240" cy="1960880"/>
             <wp:effectExtent l="0" t="0" r="3810" b="1270"/>
             <wp:docPr id="519443982" name="Picture 1"/>
@@ -5421,6 +5421,26 @@
           <w:b/>
           <w:bCs/>
         </w:rPr>
+        <w:t>Approval process</w:t>
+      </w:r>
+    </w:p>
+    <w:p>
+      <w:pPr>
+        <w:pStyle w:val="ListParagraph"/>
+        <w:numPr>
+          <w:ilvl w:val="0"/>
+          <w:numId w:val="1"/>
+        </w:numPr>
+        <w:rPr>
+          <w:b/>
+          <w:bCs/>
+        </w:rPr>
+      </w:pPr>
+      <w:r>
+        <w:rPr>
+          <w:b/>
+          <w:bCs/>
+        </w:rPr>
         <w:t>Multi-language support</w:t>
       </w:r>
     </w:p>
@@ -5428,6 +5448,287 @@
       <w:pPr>
         <w:pStyle w:val="ListParagraph"/>
         <w:numPr>
+          <w:ilvl w:val="1"/>
+          <w:numId w:val="1"/>
+        </w:numPr>
+        <w:rPr>
+          <w:b/>
+          <w:bCs/>
+        </w:rPr>
+      </w:pPr>
+      <w:r>
+        <w:rPr>
+          <w:b/>
+          <w:bCs/>
+        </w:rPr>
+        <w:t xml:space="preserve">Fully supported language </w:t>
+      </w:r>
+    </w:p>
+    <w:p>
+      <w:pPr>
+        <w:pStyle w:val="ListParagraph"/>
+        <w:numPr>
+          <w:ilvl w:val="2"/>
+          <w:numId w:val="1"/>
+        </w:numPr>
+        <w:rPr>
+          <w:b/>
+          <w:bCs/>
+        </w:rPr>
+      </w:pPr>
+      <w:r>
+        <w:rPr>
+          <w:b/>
+          <w:bCs/>
+        </w:rPr>
+        <w:t>Overall</w:t>
+      </w:r>
+    </w:p>
+    <w:p>
+      <w:pPr>
+        <w:pStyle w:val="ListParagraph"/>
+        <w:numPr>
+          <w:ilvl w:val="2"/>
+          <w:numId w:val="1"/>
+        </w:numPr>
+        <w:rPr>
+          <w:b/>
+          <w:bCs/>
+        </w:rPr>
+      </w:pPr>
+      <w:r>
+        <w:rPr>
+          <w:b/>
+          <w:bCs/>
+        </w:rPr>
+        <w:t>Available out of the box for all std. objects and field, set up menu and help articles</w:t>
+      </w:r>
+    </w:p>
+    <w:p>
+      <w:pPr>
+        <w:pStyle w:val="ListParagraph"/>
+        <w:numPr>
+          <w:ilvl w:val="1"/>
+          <w:numId w:val="1"/>
+        </w:numPr>
+        <w:rPr>
+          <w:b/>
+          <w:bCs/>
+        </w:rPr>
+      </w:pPr>
+      <w:r>
+        <w:rPr>
+          <w:b/>
+          <w:bCs/>
+        </w:rPr>
+        <w:t xml:space="preserve">End user language </w:t>
+      </w:r>
+    </w:p>
+    <w:p>
+      <w:pPr>
+        <w:pStyle w:val="ListParagraph"/>
+        <w:numPr>
+          <w:ilvl w:val="2"/>
+          <w:numId w:val="1"/>
+        </w:numPr>
+        <w:rPr>
+          <w:b/>
+          <w:bCs/>
+        </w:rPr>
+      </w:pPr>
+      <w:r>
+        <w:rPr>
+          <w:b/>
+          <w:bCs/>
+        </w:rPr>
+        <w:t>user specific</w:t>
+      </w:r>
+    </w:p>
+    <w:p>
+      <w:pPr>
+        <w:pStyle w:val="ListParagraph"/>
+        <w:numPr>
+          <w:ilvl w:val="2"/>
+          <w:numId w:val="1"/>
+        </w:numPr>
+        <w:rPr>
+          <w:b/>
+          <w:bCs/>
+        </w:rPr>
+      </w:pPr>
+      <w:r>
+        <w:rPr>
+          <w:b/>
+          <w:bCs/>
+        </w:rPr>
+        <w:t xml:space="preserve">salesforce provides translated labels for all std. objects and pages. Except admin setup and help </w:t>
+      </w:r>
+    </w:p>
+    <w:p>
+      <w:pPr>
+        <w:pStyle w:val="ListParagraph"/>
+        <w:numPr>
+          <w:ilvl w:val="1"/>
+          <w:numId w:val="1"/>
+        </w:numPr>
+        <w:rPr>
+          <w:b/>
+          <w:bCs/>
+        </w:rPr>
+      </w:pPr>
+      <w:r>
+        <w:rPr>
+          <w:b/>
+          <w:bCs/>
+        </w:rPr>
+        <w:t>Platform only language</w:t>
+      </w:r>
+    </w:p>
+    <w:p>
+      <w:pPr>
+        <w:pStyle w:val="ListParagraph"/>
+        <w:numPr>
+          <w:ilvl w:val="2"/>
+          <w:numId w:val="1"/>
+        </w:numPr>
+        <w:rPr>
+          <w:b/>
+          <w:bCs/>
+        </w:rPr>
+      </w:pPr>
+      <w:r>
+        <w:rPr>
+          <w:b/>
+          <w:bCs/>
+        </w:rPr>
+        <w:t>No OOB translation available</w:t>
+      </w:r>
+    </w:p>
+    <w:p>
+      <w:pPr>
+        <w:pStyle w:val="ListParagraph"/>
+        <w:numPr>
+          <w:ilvl w:val="2"/>
+          <w:numId w:val="1"/>
+        </w:numPr>
+        <w:rPr>
+          <w:b/>
+          <w:bCs/>
+        </w:rPr>
+      </w:pPr>
+      <w:r>
+        <w:rPr>
+          <w:b/>
+          <w:bCs/>
+        </w:rPr>
+        <w:t>Can translate items custom fields, labels picklist</w:t>
+      </w:r>
+    </w:p>
+    <w:p>
+      <w:pPr>
+        <w:pStyle w:val="ListParagraph"/>
+        <w:numPr>
+          <w:ilvl w:val="2"/>
+          <w:numId w:val="1"/>
+        </w:numPr>
+        <w:rPr>
+          <w:b/>
+          <w:bCs/>
+        </w:rPr>
+      </w:pPr>
+      <w:r>
+        <w:rPr>
+          <w:b/>
+          <w:bCs/>
+        </w:rPr>
+        <w:t>Std. obj and field can not be translated</w:t>
+      </w:r>
+    </w:p>
+    <w:p>
+      <w:pPr>
+        <w:pStyle w:val="ListParagraph"/>
+        <w:numPr>
+          <w:ilvl w:val="1"/>
+          <w:numId w:val="1"/>
+        </w:numPr>
+        <w:rPr>
+          <w:b/>
+          <w:bCs/>
+        </w:rPr>
+      </w:pPr>
+      <w:r>
+        <w:rPr>
+          <w:b/>
+          <w:bCs/>
+        </w:rPr>
+        <w:lastRenderedPageBreak/>
+        <w:t>Sub Features</w:t>
+      </w:r>
+    </w:p>
+    <w:p>
+      <w:pPr>
+        <w:pStyle w:val="ListParagraph"/>
+        <w:numPr>
+          <w:ilvl w:val="2"/>
+          <w:numId w:val="1"/>
+        </w:numPr>
+        <w:rPr>
+          <w:b/>
+          <w:bCs/>
+        </w:rPr>
+      </w:pPr>
+      <w:r>
+        <w:rPr>
+          <w:b/>
+          <w:bCs/>
+        </w:rPr>
+        <w:t>Translation work bench</w:t>
+      </w:r>
+    </w:p>
+    <w:p>
+      <w:pPr>
+        <w:pStyle w:val="ListParagraph"/>
+        <w:numPr>
+          <w:ilvl w:val="2"/>
+          <w:numId w:val="1"/>
+        </w:numPr>
+        <w:rPr>
+          <w:b/>
+          <w:bCs/>
+        </w:rPr>
+      </w:pPr>
+      <w:r>
+        <w:rPr>
+          <w:b/>
+          <w:bCs/>
+        </w:rPr>
+        <w:t>Custom labels</w:t>
+      </w:r>
+    </w:p>
+    <w:p>
+      <w:pPr>
+        <w:pStyle w:val="ListParagraph"/>
+        <w:numPr>
+          <w:ilvl w:val="2"/>
+          <w:numId w:val="1"/>
+        </w:numPr>
+        <w:rPr>
+          <w:b/>
+          <w:bCs/>
+        </w:rPr>
+      </w:pPr>
+      <w:r>
+        <w:rPr>
+          <w:b/>
+          <w:bCs/>
+        </w:rPr>
+        <w:t>Rename tab and fields</w:t>
+      </w:r>
+    </w:p>
+    <w:p>
+      <w:pPr>
+        <w:pStyle w:val="ListParagraph"/>
+        <w:numPr>
           <w:ilvl w:val="0"/>
           <w:numId w:val="1"/>
         </w:numPr>
@@ -5448,6 +5749,210 @@
       <w:pPr>
         <w:pStyle w:val="ListParagraph"/>
         <w:numPr>
+          <w:ilvl w:val="1"/>
+          <w:numId w:val="1"/>
+        </w:numPr>
+        <w:rPr>
+          <w:b/>
+          <w:bCs/>
+        </w:rPr>
+      </w:pPr>
+      <w:r>
+        <w:rPr>
+          <w:b/>
+          <w:bCs/>
+        </w:rPr>
+        <w:t xml:space="preserve">Enable / Activate Multi currency </w:t>
+      </w:r>
+      <w:r>
+        <w:rPr>
+          <w:b/>
+          <w:bCs/>
+        </w:rPr>
+        <w:t>| Once enabled u cant disable</w:t>
+      </w:r>
+    </w:p>
+    <w:p>
+      <w:pPr>
+        <w:pStyle w:val="ListParagraph"/>
+        <w:numPr>
+          <w:ilvl w:val="1"/>
+          <w:numId w:val="1"/>
+        </w:numPr>
+        <w:rPr>
+          <w:b/>
+          <w:bCs/>
+        </w:rPr>
+      </w:pPr>
+      <w:r>
+        <w:rPr>
+          <w:b/>
+          <w:bCs/>
+        </w:rPr>
+        <w:t>Currency can be set at 3 levels</w:t>
+      </w:r>
+    </w:p>
+    <w:p>
+      <w:pPr>
+        <w:pStyle w:val="ListParagraph"/>
+        <w:numPr>
+          <w:ilvl w:val="2"/>
+          <w:numId w:val="1"/>
+        </w:numPr>
+        <w:rPr>
+          <w:b/>
+          <w:bCs/>
+        </w:rPr>
+      </w:pPr>
+      <w:r>
+        <w:rPr>
+          <w:b/>
+          <w:bCs/>
+        </w:rPr>
+        <w:t>Org level default currency</w:t>
+      </w:r>
+    </w:p>
+    <w:p>
+      <w:pPr>
+        <w:pStyle w:val="ListParagraph"/>
+        <w:numPr>
+          <w:ilvl w:val="2"/>
+          <w:numId w:val="1"/>
+        </w:numPr>
+        <w:rPr>
+          <w:b/>
+          <w:bCs/>
+        </w:rPr>
+      </w:pPr>
+      <w:r>
+        <w:rPr>
+          <w:b/>
+          <w:bCs/>
+        </w:rPr>
+        <w:t>Record Level</w:t>
+      </w:r>
+    </w:p>
+    <w:p>
+      <w:pPr>
+        <w:pStyle w:val="ListParagraph"/>
+        <w:numPr>
+          <w:ilvl w:val="2"/>
+          <w:numId w:val="1"/>
+        </w:numPr>
+        <w:rPr>
+          <w:b/>
+          <w:bCs/>
+        </w:rPr>
+      </w:pPr>
+      <w:r>
+        <w:rPr>
+          <w:b/>
+          <w:bCs/>
+        </w:rPr>
+        <w:t>User level</w:t>
+      </w:r>
+    </w:p>
+    <w:p>
+      <w:pPr>
+        <w:pStyle w:val="ListParagraph"/>
+        <w:numPr>
+          <w:ilvl w:val="1"/>
+          <w:numId w:val="1"/>
+        </w:numPr>
+        <w:rPr>
+          <w:b/>
+          <w:bCs/>
+        </w:rPr>
+      </w:pPr>
+      <w:r>
+        <w:rPr>
+          <w:b/>
+          <w:bCs/>
+        </w:rPr>
+        <w:t>Parenthetical notation</w:t>
+      </w:r>
+    </w:p>
+    <w:p>
+      <w:pPr>
+        <w:pStyle w:val="ListParagraph"/>
+        <w:numPr>
+          <w:ilvl w:val="2"/>
+          <w:numId w:val="1"/>
+        </w:numPr>
+        <w:rPr>
+          <w:b/>
+          <w:bCs/>
+        </w:rPr>
+      </w:pPr>
+      <w:r>
+        <w:rPr>
+          <w:b/>
+          <w:bCs/>
+        </w:rPr>
+        <w:t xml:space="preserve">Converted numbers based on user currency setup will always show in parenthesis </w:t>
+      </w:r>
+    </w:p>
+    <w:p>
+      <w:pPr>
+        <w:pStyle w:val="ListParagraph"/>
+        <w:numPr>
+          <w:ilvl w:val="1"/>
+          <w:numId w:val="1"/>
+        </w:numPr>
+        <w:rPr>
+          <w:b/>
+          <w:bCs/>
+        </w:rPr>
+      </w:pPr>
+      <w:r>
+        <w:rPr>
+          <w:b/>
+          <w:bCs/>
+        </w:rPr>
+        <w:t>Advanced Currency management</w:t>
+      </w:r>
+    </w:p>
+    <w:p>
+      <w:pPr>
+        <w:pStyle w:val="ListParagraph"/>
+        <w:numPr>
+          <w:ilvl w:val="2"/>
+          <w:numId w:val="1"/>
+        </w:numPr>
+        <w:rPr>
+          <w:b/>
+          <w:bCs/>
+        </w:rPr>
+      </w:pPr>
+      <w:r>
+        <w:rPr>
+          <w:b/>
+          <w:bCs/>
+        </w:rPr>
+        <w:t>Enables system to define exchange rates to a specific date range</w:t>
+      </w:r>
+    </w:p>
+    <w:p>
+      <w:pPr>
+        <w:pStyle w:val="ListParagraph"/>
+        <w:ind w:left="2160"/>
+        <w:rPr>
+          <w:b/>
+          <w:bCs/>
+        </w:rPr>
+      </w:pPr>
+      <w:r>
+        <w:rPr>
+          <w:b/>
+          <w:bCs/>
+        </w:rPr>
+        <w:tab/>
+      </w:r>
+    </w:p>
+    <w:p>
+      <w:pPr>
+        <w:pStyle w:val="ListParagraph"/>
+        <w:numPr>
           <w:ilvl w:val="0"/>
           <w:numId w:val="1"/>
         </w:numPr>
@@ -5461,7 +5966,7 @@
           <w:b/>
           <w:bCs/>
         </w:rPr>
-        <w:t>Approval process</w:t>
+        <w:t>Record Types</w:t>
       </w:r>
     </w:p>
     <w:p>
@@ -5481,7 +5986,147 @@
           <w:b/>
           <w:bCs/>
         </w:rPr>
-        <w:t>Record Types</w:t>
+        <w:t>Field tracking</w:t>
+      </w:r>
+    </w:p>
+    <w:p>
+      <w:pPr>
+        <w:pStyle w:val="ListParagraph"/>
+        <w:numPr>
+          <w:ilvl w:val="1"/>
+          <w:numId w:val="1"/>
+        </w:numPr>
+        <w:rPr>
+          <w:b/>
+          <w:bCs/>
+        </w:rPr>
+      </w:pPr>
+      <w:r>
+        <w:rPr>
+          <w:b/>
+          <w:bCs/>
+        </w:rPr>
+        <w:t>Option 1: Use Field History tracking from Object Fields and Relationship</w:t>
+      </w:r>
+    </w:p>
+    <w:p>
+      <w:pPr>
+        <w:pStyle w:val="ListParagraph"/>
+        <w:numPr>
+          <w:ilvl w:val="2"/>
+          <w:numId w:val="1"/>
+        </w:numPr>
+        <w:rPr>
+          <w:b/>
+          <w:bCs/>
+        </w:rPr>
+      </w:pPr>
+      <w:r>
+        <w:rPr>
+          <w:b/>
+          <w:bCs/>
+        </w:rPr>
+        <w:t>Limitation | Max. 20 fields can be tracked</w:t>
+      </w:r>
+    </w:p>
+    <w:p>
+      <w:pPr>
+        <w:pStyle w:val="ListParagraph"/>
+        <w:numPr>
+          <w:ilvl w:val="2"/>
+          <w:numId w:val="1"/>
+        </w:numPr>
+        <w:rPr>
+          <w:b/>
+          <w:bCs/>
+        </w:rPr>
+      </w:pPr>
+      <w:r>
+        <w:rPr>
+          <w:b/>
+          <w:bCs/>
+        </w:rPr>
+        <w:t>Reportable</w:t>
+      </w:r>
+    </w:p>
+    <w:p>
+      <w:pPr>
+        <w:pStyle w:val="ListParagraph"/>
+        <w:numPr>
+          <w:ilvl w:val="2"/>
+          <w:numId w:val="1"/>
+        </w:numPr>
+        <w:rPr>
+          <w:b/>
+          <w:bCs/>
+        </w:rPr>
+      </w:pPr>
+      <w:r>
+        <w:rPr>
+          <w:b/>
+          <w:bCs/>
+        </w:rPr>
+        <w:t>Related List available for doing review in UI</w:t>
+      </w:r>
+    </w:p>
+    <w:p>
+      <w:pPr>
+        <w:pStyle w:val="ListParagraph"/>
+        <w:numPr>
+          <w:ilvl w:val="1"/>
+          <w:numId w:val="1"/>
+        </w:numPr>
+        <w:rPr>
+          <w:b/>
+          <w:bCs/>
+        </w:rPr>
+      </w:pPr>
+      <w:r>
+        <w:rPr>
+          <w:b/>
+          <w:bCs/>
+        </w:rPr>
+        <w:t>Option 2: Chatter Feed</w:t>
+      </w:r>
+    </w:p>
+    <w:p>
+      <w:pPr>
+        <w:pStyle w:val="ListParagraph"/>
+        <w:numPr>
+          <w:ilvl w:val="2"/>
+          <w:numId w:val="1"/>
+        </w:numPr>
+        <w:rPr>
+          <w:b/>
+          <w:bCs/>
+        </w:rPr>
+      </w:pPr>
+      <w:r>
+        <w:rPr>
+          <w:b/>
+          <w:bCs/>
+        </w:rPr>
+        <w:t>Non reportable</w:t>
+      </w:r>
+    </w:p>
+    <w:p>
+      <w:pPr>
+        <w:pStyle w:val="ListParagraph"/>
+        <w:numPr>
+          <w:ilvl w:val="2"/>
+          <w:numId w:val="1"/>
+        </w:numPr>
+        <w:rPr>
+          <w:b/>
+          <w:bCs/>
+        </w:rPr>
+      </w:pPr>
+      <w:r>
+        <w:rPr>
+          <w:b/>
+          <w:bCs/>
+        </w:rPr>
+        <w:t>Related list not available</w:t>
       </w:r>
     </w:p>
     <w:p>
@@ -5501,7 +6146,7 @@
           <w:b/>
           <w:bCs/>
         </w:rPr>
-        <w:t>Field tracking</w:t>
+        <w:t xml:space="preserve">Automation </w:t>
       </w:r>
     </w:p>
     <w:p>
@@ -5521,7 +6166,7 @@
           <w:b/>
           <w:bCs/>
         </w:rPr>
-        <w:t>Option 1: Use Field History tracking from Object Fields and Relationship</w:t>
+        <w:t xml:space="preserve">Option 1: Work Flow </w:t>
       </w:r>
     </w:p>
     <w:p>
@@ -5541,7 +6186,27 @@
           <w:b/>
           <w:bCs/>
         </w:rPr>
-        <w:t>Limitation | Max. 20 fields can be tracked</w:t>
+        <w:t>Cannot be used as its in sunset path</w:t>
+      </w:r>
+    </w:p>
+    <w:p>
+      <w:pPr>
+        <w:pStyle w:val="ListParagraph"/>
+        <w:numPr>
+          <w:ilvl w:val="1"/>
+          <w:numId w:val="1"/>
+        </w:numPr>
+        <w:rPr>
+          <w:b/>
+          <w:bCs/>
+        </w:rPr>
+      </w:pPr>
+      <w:r>
+        <w:rPr>
+          <w:b/>
+          <w:bCs/>
+        </w:rPr>
+        <w:t>Option 2: Process builder</w:t>
       </w:r>
     </w:p>
     <w:p>
@@ -5561,7 +6226,34 @@
           <w:b/>
           <w:bCs/>
         </w:rPr>
-        <w:t>Reportable</w:t>
+        <w:t>Cannot be used as its in sunset path</w:t>
+      </w:r>
+    </w:p>
+    <w:p>
+      <w:pPr>
+        <w:pStyle w:val="ListParagraph"/>
+        <w:numPr>
+          <w:ilvl w:val="1"/>
+          <w:numId w:val="1"/>
+        </w:numPr>
+        <w:rPr>
+          <w:b/>
+          <w:bCs/>
+        </w:rPr>
+      </w:pPr>
+      <w:r>
+        <w:rPr>
+          <w:b/>
+          <w:bCs/>
+        </w:rPr>
+        <w:t xml:space="preserve">Option 3: </w:t>
+      </w:r>
+      <w:r>
+        <w:rPr>
+          <w:b/>
+          <w:bCs/>
+        </w:rPr>
+        <w:t>Salesforce Flow</w:t>
       </w:r>
     </w:p>
     <w:p>
@@ -5581,27 +6273,7 @@
           <w:b/>
           <w:bCs/>
         </w:rPr>
-        <w:t>Related List available for doing review in UI</w:t>
-      </w:r>
-    </w:p>
-    <w:p>
-      <w:pPr>
-        <w:pStyle w:val="ListParagraph"/>
-        <w:numPr>
-          <w:ilvl w:val="1"/>
-          <w:numId w:val="1"/>
-        </w:numPr>
-        <w:rPr>
-          <w:b/>
-          <w:bCs/>
-        </w:rPr>
-      </w:pPr>
-      <w:r>
-        <w:rPr>
-          <w:b/>
-          <w:bCs/>
-        </w:rPr>
-        <w:t>Option 2: Chatter Feed</w:t>
+        <w:t>Type of Flow</w:t>
       </w:r>
     </w:p>
     <w:p>
@@ -5621,342 +6293,236 @@
           <w:b/>
           <w:bCs/>
         </w:rPr>
-        <w:t>Non reportable</w:t>
-      </w:r>
-    </w:p>
-    <w:p>
-      <w:pPr>
-        <w:pStyle w:val="ListParagraph"/>
-        <w:numPr>
-          <w:ilvl w:val="2"/>
-          <w:numId w:val="1"/>
-        </w:numPr>
-        <w:rPr>
-          <w:b/>
-          <w:bCs/>
-        </w:rPr>
-      </w:pPr>
-      <w:r>
-        <w:rPr>
-          <w:b/>
-          <w:bCs/>
-        </w:rPr>
-        <w:t>Related list not available</w:t>
-      </w:r>
-    </w:p>
-    <w:p>
-      <w:pPr>
-        <w:pStyle w:val="ListParagraph"/>
-        <w:numPr>
-          <w:ilvl w:val="0"/>
-          <w:numId w:val="1"/>
-        </w:numPr>
-        <w:rPr>
-          <w:b/>
-          <w:bCs/>
-        </w:rPr>
-      </w:pPr>
-      <w:r>
-        <w:rPr>
-          <w:b/>
-          <w:bCs/>
-        </w:rPr>
-        <w:t xml:space="preserve">Automation </w:t>
-      </w:r>
-    </w:p>
-    <w:p>
-      <w:pPr>
-        <w:pStyle w:val="ListParagraph"/>
-        <w:numPr>
-          <w:ilvl w:val="1"/>
-          <w:numId w:val="1"/>
-        </w:numPr>
-        <w:rPr>
-          <w:b/>
-          <w:bCs/>
-        </w:rPr>
-      </w:pPr>
-      <w:r>
-        <w:rPr>
-          <w:b/>
-          <w:bCs/>
-        </w:rPr>
-        <w:t xml:space="preserve">Option 1: Work Flow </w:t>
-      </w:r>
-    </w:p>
-    <w:p>
-      <w:pPr>
-        <w:pStyle w:val="ListParagraph"/>
-        <w:numPr>
-          <w:ilvl w:val="2"/>
-          <w:numId w:val="1"/>
-        </w:numPr>
-        <w:rPr>
-          <w:b/>
-          <w:bCs/>
-        </w:rPr>
-      </w:pPr>
-      <w:r>
-        <w:rPr>
-          <w:b/>
-          <w:bCs/>
+        <w:t>Key Pillars</w:t>
+      </w:r>
+    </w:p>
+    <w:p>
+      <w:pPr>
+        <w:pStyle w:val="ListParagraph"/>
+        <w:numPr>
+          <w:ilvl w:val="3"/>
+          <w:numId w:val="1"/>
+        </w:numPr>
+        <w:rPr>
+          <w:b/>
+          <w:bCs/>
+        </w:rPr>
+      </w:pPr>
+      <w:r>
+        <w:rPr>
+          <w:b/>
+          <w:bCs/>
+        </w:rPr>
+        <w:t>Resource</w:t>
+      </w:r>
+    </w:p>
+    <w:p>
+      <w:pPr>
+        <w:pStyle w:val="ListParagraph"/>
+        <w:numPr>
+          <w:ilvl w:val="4"/>
+          <w:numId w:val="1"/>
+        </w:numPr>
+        <w:rPr>
+          <w:b/>
+          <w:bCs/>
+        </w:rPr>
+      </w:pPr>
+      <w:r>
+        <w:rPr>
+          <w:b/>
+          <w:bCs/>
+        </w:rPr>
+        <w:t>Variables</w:t>
+      </w:r>
+    </w:p>
+    <w:p>
+      <w:pPr>
+        <w:pStyle w:val="ListParagraph"/>
+        <w:numPr>
+          <w:ilvl w:val="4"/>
+          <w:numId w:val="1"/>
+        </w:numPr>
+        <w:rPr>
+          <w:b/>
+          <w:bCs/>
+        </w:rPr>
+      </w:pPr>
+      <w:r>
+        <w:rPr>
+          <w:b/>
+          <w:bCs/>
+        </w:rPr>
+        <w:t>String szName = ‘VAnji’</w:t>
+      </w:r>
+    </w:p>
+    <w:p>
+      <w:pPr>
+        <w:pStyle w:val="ListParagraph"/>
+        <w:numPr>
+          <w:ilvl w:val="4"/>
+          <w:numId w:val="1"/>
+        </w:numPr>
+        <w:rPr>
+          <w:b/>
+          <w:bCs/>
+        </w:rPr>
+      </w:pPr>
+      <w:r>
+        <w:rPr>
+          <w:b/>
+          <w:bCs/>
+        </w:rPr>
+        <w:t>Number x =4 ; Number y = 3; string azName = ‘Rajesh; Number z = x + y;</w:t>
+      </w:r>
+    </w:p>
+    <w:p>
+      <w:pPr>
+        <w:pStyle w:val="ListParagraph"/>
+        <w:numPr>
+          <w:ilvl w:val="3"/>
+          <w:numId w:val="1"/>
+        </w:numPr>
+        <w:rPr>
+          <w:b/>
+          <w:bCs/>
+        </w:rPr>
+      </w:pPr>
+      <w:r>
+        <w:rPr>
+          <w:b/>
+          <w:bCs/>
+        </w:rPr>
+        <w:t>Data Elements</w:t>
+      </w:r>
+    </w:p>
+    <w:p>
+      <w:pPr>
+        <w:pStyle w:val="ListParagraph"/>
+        <w:numPr>
+          <w:ilvl w:val="3"/>
+          <w:numId w:val="1"/>
+        </w:numPr>
+        <w:rPr>
+          <w:b/>
+          <w:bCs/>
+        </w:rPr>
+      </w:pPr>
+      <w:r>
+        <w:rPr>
+          <w:b/>
+          <w:bCs/>
+        </w:rPr>
+        <w:t>Interaction Elements</w:t>
+      </w:r>
+    </w:p>
+    <w:p>
+      <w:pPr>
+        <w:pStyle w:val="ListParagraph"/>
+        <w:numPr>
+          <w:ilvl w:val="3"/>
+          <w:numId w:val="1"/>
+        </w:numPr>
+        <w:rPr>
+          <w:b/>
+          <w:bCs/>
+        </w:rPr>
+      </w:pPr>
+      <w:r>
+        <w:rPr>
+          <w:b/>
+          <w:bCs/>
+        </w:rPr>
+        <w:t>Logic Elements</w:t>
+      </w:r>
+    </w:p>
+    <w:p>
+      <w:pPr>
+        <w:pStyle w:val="ListParagraph"/>
+        <w:numPr>
+          <w:ilvl w:val="3"/>
+          <w:numId w:val="1"/>
+        </w:numPr>
+        <w:rPr>
+          <w:b/>
+          <w:bCs/>
+        </w:rPr>
+      </w:pPr>
+      <w:r>
+        <w:rPr>
+          <w:b/>
+          <w:bCs/>
+        </w:rPr>
+        <w:t>Significance of $record</w:t>
+      </w:r>
+    </w:p>
+    <w:p>
+      <w:pPr>
+        <w:pStyle w:val="ListParagraph"/>
+        <w:numPr>
+          <w:ilvl w:val="3"/>
+          <w:numId w:val="1"/>
+        </w:numPr>
+        <w:rPr>
+          <w:b/>
+          <w:bCs/>
+        </w:rPr>
+      </w:pPr>
+      <w:r>
+        <w:rPr>
+          <w:b/>
+          <w:bCs/>
+          <w:noProof/>
         </w:rPr>
         <w:lastRenderedPageBreak/>
-        <w:t>Cannot be used as its in sunset path</w:t>
-      </w:r>
-    </w:p>
-    <w:p>
-      <w:pPr>
-        <w:pStyle w:val="ListParagraph"/>
-        <w:numPr>
-          <w:ilvl w:val="1"/>
-          <w:numId w:val="1"/>
-        </w:numPr>
-        <w:rPr>
-          <w:b/>
-          <w:bCs/>
-        </w:rPr>
-      </w:pPr>
-      <w:r>
-        <w:rPr>
-          <w:b/>
-          <w:bCs/>
-        </w:rPr>
-        <w:t>Option 2: Process builder</w:t>
-      </w:r>
-    </w:p>
-    <w:p>
-      <w:pPr>
-        <w:pStyle w:val="ListParagraph"/>
-        <w:numPr>
-          <w:ilvl w:val="2"/>
-          <w:numId w:val="1"/>
-        </w:numPr>
-        <w:rPr>
-          <w:b/>
-          <w:bCs/>
-        </w:rPr>
-      </w:pPr>
-      <w:r>
-        <w:rPr>
-          <w:b/>
-          <w:bCs/>
-        </w:rPr>
-        <w:t>Cannot be used as its in sunset path</w:t>
-      </w:r>
-    </w:p>
-    <w:p>
-      <w:pPr>
-        <w:pStyle w:val="ListParagraph"/>
-        <w:numPr>
-          <w:ilvl w:val="1"/>
-          <w:numId w:val="1"/>
-        </w:numPr>
-        <w:rPr>
-          <w:b/>
-          <w:bCs/>
-        </w:rPr>
-      </w:pPr>
-      <w:r>
-        <w:rPr>
-          <w:b/>
-          <w:bCs/>
-        </w:rPr>
-        <w:t xml:space="preserve">Option 3: </w:t>
-      </w:r>
-      <w:r>
-        <w:rPr>
-          <w:b/>
-          <w:bCs/>
-        </w:rPr>
-        <w:t>Salesforce Flow</w:t>
-      </w:r>
-    </w:p>
-    <w:p>
-      <w:pPr>
-        <w:pStyle w:val="ListParagraph"/>
-        <w:numPr>
-          <w:ilvl w:val="2"/>
-          <w:numId w:val="1"/>
-        </w:numPr>
-        <w:rPr>
-          <w:b/>
-          <w:bCs/>
-        </w:rPr>
-      </w:pPr>
-      <w:r>
-        <w:rPr>
-          <w:b/>
-          <w:bCs/>
-        </w:rPr>
-        <w:t>Type of Flow</w:t>
-      </w:r>
-    </w:p>
-    <w:p>
-      <w:pPr>
-        <w:pStyle w:val="ListParagraph"/>
-        <w:numPr>
-          <w:ilvl w:val="2"/>
-          <w:numId w:val="1"/>
-        </w:numPr>
-        <w:rPr>
-          <w:b/>
-          <w:bCs/>
-        </w:rPr>
-      </w:pPr>
-      <w:r>
-        <w:rPr>
-          <w:b/>
-          <w:bCs/>
-        </w:rPr>
-        <w:t>Key Pillars</w:t>
-      </w:r>
-    </w:p>
-    <w:p>
-      <w:pPr>
-        <w:pStyle w:val="ListParagraph"/>
-        <w:numPr>
-          <w:ilvl w:val="3"/>
-          <w:numId w:val="1"/>
-        </w:numPr>
-        <w:rPr>
-          <w:b/>
-          <w:bCs/>
-        </w:rPr>
-      </w:pPr>
-      <w:r>
-        <w:rPr>
-          <w:b/>
-          <w:bCs/>
-        </w:rPr>
-        <w:t>Resource</w:t>
-      </w:r>
-    </w:p>
-    <w:p>
-      <w:pPr>
-        <w:pStyle w:val="ListParagraph"/>
-        <w:numPr>
-          <w:ilvl w:val="4"/>
-          <w:numId w:val="1"/>
-        </w:numPr>
-        <w:rPr>
-          <w:b/>
-          <w:bCs/>
-        </w:rPr>
-      </w:pPr>
-      <w:r>
-        <w:rPr>
-          <w:b/>
-          <w:bCs/>
-        </w:rPr>
-        <w:t>Variables</w:t>
-      </w:r>
-    </w:p>
-    <w:p>
-      <w:pPr>
-        <w:pStyle w:val="ListParagraph"/>
-        <w:numPr>
-          <w:ilvl w:val="4"/>
-          <w:numId w:val="1"/>
-        </w:numPr>
-        <w:rPr>
-          <w:b/>
-          <w:bCs/>
-        </w:rPr>
-      </w:pPr>
-      <w:r>
-        <w:rPr>
-          <w:b/>
-          <w:bCs/>
-        </w:rPr>
-        <w:t>String szName = ‘VAnji’</w:t>
-      </w:r>
-    </w:p>
-    <w:p>
-      <w:pPr>
-        <w:pStyle w:val="ListParagraph"/>
-        <w:numPr>
-          <w:ilvl w:val="4"/>
-          <w:numId w:val="1"/>
-        </w:numPr>
-        <w:rPr>
-          <w:b/>
-          <w:bCs/>
-        </w:rPr>
-      </w:pPr>
-      <w:r>
-        <w:rPr>
-          <w:b/>
-          <w:bCs/>
-        </w:rPr>
-        <w:t xml:space="preserve">Number x =4 ; Number y = 3; string azName = ‘Rajesh; </w:t>
-      </w:r>
-      <w:r>
-        <w:rPr>
-          <w:b/>
-          <w:bCs/>
-        </w:rPr>
-        <w:t>Number z = x + y;</w:t>
-      </w:r>
-    </w:p>
-    <w:p>
-      <w:pPr>
-        <w:pStyle w:val="ListParagraph"/>
-        <w:numPr>
-          <w:ilvl w:val="3"/>
-          <w:numId w:val="1"/>
-        </w:numPr>
-        <w:rPr>
-          <w:b/>
-          <w:bCs/>
-        </w:rPr>
-      </w:pPr>
-      <w:r>
-        <w:rPr>
-          <w:b/>
-          <w:bCs/>
-        </w:rPr>
-        <w:t>Data Elements</w:t>
-      </w:r>
-    </w:p>
-    <w:p>
-      <w:pPr>
-        <w:pStyle w:val="ListParagraph"/>
-        <w:numPr>
-          <w:ilvl w:val="3"/>
-          <w:numId w:val="1"/>
-        </w:numPr>
-        <w:rPr>
-          <w:b/>
-          <w:bCs/>
-        </w:rPr>
-      </w:pPr>
-      <w:r>
-        <w:rPr>
-          <w:b/>
-          <w:bCs/>
-        </w:rPr>
-        <w:t>Interaction Elements</w:t>
-      </w:r>
-    </w:p>
-    <w:p>
-      <w:pPr>
-        <w:pStyle w:val="ListParagraph"/>
-        <w:numPr>
-          <w:ilvl w:val="3"/>
-          <w:numId w:val="1"/>
-        </w:numPr>
-        <w:rPr>
-          <w:b/>
-          <w:bCs/>
-        </w:rPr>
-      </w:pPr>
-      <w:r>
-        <w:rPr>
-          <w:b/>
-          <w:bCs/>
-        </w:rPr>
-        <w:t>Logic Elements</w:t>
+        <w:drawing>
+          <wp:inline distT="0" distB="0" distL="0" distR="0" wp14:anchorId="4C9E368C" wp14:editId="644FC5EC">
+            <wp:extent cx="4546600" cy="1401280"/>
+            <wp:effectExtent l="0" t="0" r="6350" b="8890"/>
+            <wp:docPr id="1328020919" name="Picture 1"/>
+            <wp:cNvGraphicFramePr>
+              <a:graphicFrameLocks xmlns:a="http://schemas.openxmlformats.org/drawingml/2006/main" noChangeAspect="1"/>
+            </wp:cNvGraphicFramePr>
+            <a:graphic xmlns:a="http://schemas.openxmlformats.org/drawingml/2006/main">
+              <a:graphicData uri="http://schemas.openxmlformats.org/drawingml/2006/picture">
+                <pic:pic xmlns:pic="http://schemas.openxmlformats.org/drawingml/2006/picture">
+                  <pic:nvPicPr>
+                    <pic:cNvPr id="0" name="Picture 1"/>
+                    <pic:cNvPicPr>
+                      <a:picLocks noChangeAspect="1" noChangeArrowheads="1"/>
+                    </pic:cNvPicPr>
+                  </pic:nvPicPr>
+                  <pic:blipFill>
+                    <a:blip r:embed="rId18" cstate="print">
+                      <a:extLst>
+                        <a:ext uri="{28A0092B-C50C-407E-A947-70E740481C1C}">
+                          <a14:useLocalDpi xmlns:a14="http://schemas.microsoft.com/office/drawing/2010/main" val="0"/>
+                        </a:ext>
+                      </a:extLst>
+                    </a:blip>
+                    <a:srcRect/>
+                    <a:stretch>
+                      <a:fillRect/>
+                    </a:stretch>
+                  </pic:blipFill>
+                  <pic:spPr bwMode="auto">
+                    <a:xfrm>
+                      <a:off x="0" y="0"/>
+                      <a:ext cx="4552092" cy="1402973"/>
+                    </a:xfrm>
+                    <a:prstGeom prst="rect">
+                      <a:avLst/>
+                    </a:prstGeom>
+                    <a:noFill/>
+                    <a:ln>
+                      <a:noFill/>
+                    </a:ln>
+                  </pic:spPr>
+                </pic:pic>
+              </a:graphicData>
+            </a:graphic>
+          </wp:inline>
+        </w:drawing>
       </w:r>
     </w:p>
     <w:p>
@@ -6729,74 +7295,74 @@
           <w:b/>
           <w:bCs/>
         </w:rPr>
+        <w:t>Use app manager from setup</w:t>
+      </w:r>
+    </w:p>
+    <w:p>
+      <w:pPr>
+        <w:rPr>
+          <w:b/>
+          <w:bCs/>
+        </w:rPr>
+      </w:pPr>
+      <w:r>
+        <w:rPr>
+          <w:b/>
+          <w:bCs/>
+        </w:rPr>
+        <w:t>Use case #2:</w:t>
+      </w:r>
+    </w:p>
+    <w:p>
+      <w:pPr>
+        <w:rPr>
+          <w:b/>
+          <w:bCs/>
+          <w:lang w:val="en-US"/>
+        </w:rPr>
+      </w:pPr>
+      <w:r>
+        <w:rPr>
+          <w:b/>
+          <w:bCs/>
+        </w:rPr>
+        <w:t>CEO of travel hut has identified a Sales Manager named ‘</w:t>
+      </w:r>
+      <w:r>
+        <w:rPr>
+          <w:b/>
+          <w:bCs/>
+        </w:rPr>
+        <w:t>Malcom</w:t>
+      </w:r>
+      <w:r>
+        <w:rPr>
+          <w:b/>
+          <w:bCs/>
+        </w:rPr>
+        <w:t>’</w:t>
+      </w:r>
+      <w:r>
+        <w:rPr>
+          <w:b/>
+          <w:bCs/>
+        </w:rPr>
+        <w:t>. You have been tasked to onboard the Sales Manager</w:t>
+      </w:r>
+    </w:p>
+    <w:p>
+      <w:pPr>
+        <w:rPr>
+          <w:b/>
+          <w:bCs/>
+        </w:rPr>
+      </w:pPr>
+      <w:r>
+        <w:rPr>
+          <w:b/>
+          <w:bCs/>
+        </w:rPr>
         <w:lastRenderedPageBreak/>
-        <w:t>Use app manager from setup</w:t>
-      </w:r>
-    </w:p>
-    <w:p>
-      <w:pPr>
-        <w:rPr>
-          <w:b/>
-          <w:bCs/>
-        </w:rPr>
-      </w:pPr>
-      <w:r>
-        <w:rPr>
-          <w:b/>
-          <w:bCs/>
-        </w:rPr>
-        <w:t>Use case #2:</w:t>
-      </w:r>
-    </w:p>
-    <w:p>
-      <w:pPr>
-        <w:rPr>
-          <w:b/>
-          <w:bCs/>
-          <w:lang w:val="en-US"/>
-        </w:rPr>
-      </w:pPr>
-      <w:r>
-        <w:rPr>
-          <w:b/>
-          <w:bCs/>
-        </w:rPr>
-        <w:t>CEO of travel hut has identified a Sales Manager named ‘</w:t>
-      </w:r>
-      <w:r>
-        <w:rPr>
-          <w:b/>
-          <w:bCs/>
-        </w:rPr>
-        <w:t>Malcom</w:t>
-      </w:r>
-      <w:r>
-        <w:rPr>
-          <w:b/>
-          <w:bCs/>
-        </w:rPr>
-        <w:t>’</w:t>
-      </w:r>
-      <w:r>
-        <w:rPr>
-          <w:b/>
-          <w:bCs/>
-        </w:rPr>
-        <w:t>. You have been tasked to onboard the Sales Manager</w:t>
-      </w:r>
-    </w:p>
-    <w:p>
-      <w:pPr>
-        <w:rPr>
-          <w:b/>
-          <w:bCs/>
-        </w:rPr>
-      </w:pPr>
-      <w:r>
-        <w:rPr>
-          <w:b/>
-          <w:bCs/>
-        </w:rPr>
         <w:t>Solution:</w:t>
       </w:r>
     </w:p>
@@ -7257,7 +7823,7 @@
         </w:rPr>
         <w:t>Create a new user John Doe and assign with “</w:t>
       </w:r>
-      <w:hyperlink r:id="rId18" w:history="1">
+      <w:hyperlink r:id="rId19" w:history="1">
         <w:r>
           <w:rPr>
             <w:rStyle w:val="Hyperlink"/>
@@ -7290,6 +7856,7 @@
           <w:b/>
           <w:bCs/>
         </w:rPr>
+        <w:lastRenderedPageBreak/>
         <w:t>Use “Permission Set” to give elevated or special access to John doe so that he can see marketing app in addition to Sales apps</w:t>
       </w:r>
     </w:p>
@@ -7819,8 +8386,56 @@
         </w:numPr>
       </w:pPr>
       <w:r>
+        <w:t>Start date , End date, Description</w:t>
+      </w:r>
+    </w:p>
+    <w:p>
+      <w:pPr>
+        <w:pStyle w:val="ListParagraph"/>
+        <w:numPr>
+          <w:ilvl w:val="1"/>
+          <w:numId w:val="1"/>
+        </w:numPr>
+      </w:pPr>
+      <w:r>
+        <w:t>Marketing Collabration Agreement</w:t>
+      </w:r>
+    </w:p>
+    <w:p>
+      <w:pPr>
+        <w:pStyle w:val="ListParagraph"/>
+        <w:numPr>
+          <w:ilvl w:val="2"/>
+          <w:numId w:val="1"/>
+        </w:numPr>
+      </w:pPr>
+      <w:r>
+        <w:t>Start date , End date, Description</w:t>
+      </w:r>
+    </w:p>
+    <w:p>
+      <w:pPr>
+        <w:pStyle w:val="ListParagraph"/>
+        <w:numPr>
+          <w:ilvl w:val="0"/>
+          <w:numId w:val="1"/>
+        </w:numPr>
+      </w:pPr>
+      <w:r>
+        <w:t>Eligible for Discounts &amp; Promotions</w:t>
+      </w:r>
+    </w:p>
+    <w:p>
+      <w:pPr>
+        <w:pStyle w:val="ListParagraph"/>
+        <w:numPr>
+          <w:ilvl w:val="1"/>
+          <w:numId w:val="1"/>
+        </w:numPr>
+      </w:pPr>
+      <w:r>
         <w:lastRenderedPageBreak/>
-        <w:t>Start date , End date, Description</w:t>
+        <w:t>Seasonal Promotions with 10% discount</w:t>
       </w:r>
     </w:p>
     <w:p>
@@ -7832,19 +8447,52 @@
         </w:numPr>
       </w:pPr>
       <w:r>
-        <w:t>Marketing Collabration Agreement</w:t>
-      </w:r>
-    </w:p>
-    <w:p>
-      <w:pPr>
-        <w:pStyle w:val="ListParagraph"/>
-        <w:numPr>
-          <w:ilvl w:val="2"/>
-          <w:numId w:val="1"/>
-        </w:numPr>
-      </w:pPr>
-      <w:r>
-        <w:t>Start date , End date, Description</w:t>
+        <w:t>Seasonal Promotions with 15% discount</w:t>
+      </w:r>
+    </w:p>
+    <w:p>
+      <w:pPr>
+        <w:pStyle w:val="ListParagraph"/>
+        <w:numPr>
+          <w:ilvl w:val="1"/>
+          <w:numId w:val="1"/>
+        </w:numPr>
+      </w:pPr>
+      <w:r>
+        <w:t>New Customer Onboarding discount</w:t>
+      </w:r>
+    </w:p>
+    <w:p/>
+    <w:p>
+      <w:r>
+        <w:t>Solution:</w:t>
+      </w:r>
+    </w:p>
+    <w:p>
+      <w:pPr>
+        <w:rPr>
+          <w:strike/>
+        </w:rPr>
+      </w:pPr>
+      <w:r>
+        <w:t xml:space="preserve">Option 1: </w:t>
+      </w:r>
+      <w:r>
+        <w:rPr>
+          <w:strike/>
+        </w:rPr>
+        <w:t>Roles</w:t>
+      </w:r>
+      <w:r>
+        <w:rPr>
+          <w:strike/>
+        </w:rPr>
+        <w:t xml:space="preserve"> . Roles can be used only to define data security </w:t>
+      </w:r>
+    </w:p>
+    <w:p>
+      <w:r>
+        <w:t xml:space="preserve">Option 2: Page Layout </w:t>
       </w:r>
     </w:p>
     <w:p>
@@ -7854,50 +8502,156 @@
           <w:ilvl w:val="0"/>
           <w:numId w:val="1"/>
         </w:numPr>
-      </w:pPr>
-      <w:r>
-        <w:t>Eligible for Discounts &amp; Promotions</w:t>
-      </w:r>
-    </w:p>
-    <w:p>
-      <w:pPr>
-        <w:pStyle w:val="ListParagraph"/>
-        <w:numPr>
-          <w:ilvl w:val="1"/>
-          <w:numId w:val="1"/>
-        </w:numPr>
-      </w:pPr>
-      <w:r>
-        <w:t>Seasonal Promotions with 10% discount</w:t>
-      </w:r>
-    </w:p>
-    <w:p>
-      <w:pPr>
-        <w:pStyle w:val="ListParagraph"/>
-        <w:numPr>
-          <w:ilvl w:val="1"/>
-          <w:numId w:val="1"/>
-        </w:numPr>
-      </w:pPr>
-      <w:r>
-        <w:t>Seasonal Promotions with 15% discount</w:t>
-      </w:r>
-    </w:p>
-    <w:p>
-      <w:pPr>
-        <w:pStyle w:val="ListParagraph"/>
-        <w:numPr>
-          <w:ilvl w:val="1"/>
-          <w:numId w:val="1"/>
-        </w:numPr>
-      </w:pPr>
-      <w:r>
-        <w:t>New Customer Onboarding discount</w:t>
-      </w:r>
-    </w:p>
-    <w:p/>
-    <w:p>
-      <w:r>
+        <w:rPr>
+          <w:strike/>
+        </w:rPr>
+      </w:pPr>
+      <w:r>
+        <w:rPr>
+          <w:strike/>
+        </w:rPr>
+        <w:t>Can we create a new page layout and assign to John Doe</w:t>
+      </w:r>
+    </w:p>
+    <w:p>
+      <w:pPr>
+        <w:pStyle w:val="ListParagraph"/>
+        <w:numPr>
+          <w:ilvl w:val="0"/>
+          <w:numId w:val="1"/>
+        </w:numPr>
+        <w:rPr>
+          <w:strike/>
+        </w:rPr>
+      </w:pPr>
+      <w:r>
+        <w:rPr>
+          <w:strike/>
+        </w:rPr>
+        <w:t>Can we create a new page layout and assign to John Doe</w:t>
+      </w:r>
+      <w:r>
+        <w:rPr>
+          <w:strike/>
+        </w:rPr>
+        <w:t>’s profile</w:t>
+      </w:r>
+    </w:p>
+    <w:p>
+      <w:pPr>
+        <w:pStyle w:val="ListParagraph"/>
+      </w:pPr>
+    </w:p>
+    <w:p>
+      <w:pPr>
+        <w:pStyle w:val="ListParagraph"/>
+        <w:numPr>
+          <w:ilvl w:val="0"/>
+          <w:numId w:val="1"/>
+        </w:numPr>
+      </w:pPr>
+      <w:r>
+        <w:t>Can we use permission sets</w:t>
+      </w:r>
+      <w:r>
+        <w:t xml:space="preserve"> ?</w:t>
+      </w:r>
+    </w:p>
+    <w:p>
+      <w:r>
+        <w:rPr>
+          <w:b/>
+          <w:bCs/>
+          <w:u w:val="single"/>
+        </w:rPr>
+        <w:t xml:space="preserve">TIP : </w:t>
+      </w:r>
+      <w:r>
+        <w:rPr>
+          <w:b/>
+          <w:bCs/>
+          <w:u w:val="single"/>
+        </w:rPr>
+        <w:t>PAGE LAYOUT FIELDS SECURITY FLOW</w:t>
+      </w:r>
+    </w:p>
+    <w:p>
+      <w:r>
+        <w:t xml:space="preserve">PAGE LOADS </w:t>
+      </w:r>
+    </w:p>
+    <w:p>
+      <w:r>
+        <w:sym w:font="Wingdings" w:char="F0E0"/>
+      </w:r>
+      <w:r>
+        <w:t xml:space="preserve"> SYSTEM CHECKS THE USER PROFILE </w:t>
+      </w:r>
+      <w:r>
+        <w:sym w:font="Wingdings" w:char="F0E0"/>
+      </w:r>
+      <w:r>
+        <w:t xml:space="preserve"> THOSE FIELDS </w:t>
+      </w:r>
+      <w:r>
+        <w:t xml:space="preserve">THAT ARE </w:t>
+      </w:r>
+      <w:r>
+        <w:t xml:space="preserve">MARKED AS VISIBLE </w:t>
+      </w:r>
+      <w:r>
+        <w:t xml:space="preserve">OR READ ONLY </w:t>
+      </w:r>
+      <w:r>
+        <w:t xml:space="preserve">WILL BE SHOWN ON THE PAGE </w:t>
+      </w:r>
+    </w:p>
+    <w:p>
+      <w:r>
+        <w:sym w:font="Wingdings" w:char="F0E0"/>
+      </w:r>
+      <w:r>
+        <w:t xml:space="preserve"> SYSTEM CHECKS THE USER PERMISSION SET </w:t>
+      </w:r>
+      <w:r>
+        <w:sym w:font="Wingdings" w:char="F0E0"/>
+      </w:r>
+      <w:r>
+        <w:t xml:space="preserve"> IF THERE IS ANY PERMISSION SET DEFINING FIELD READ ONLY OR EDIT ACCESS THEN THOSE FIELD</w:t>
+      </w:r>
+      <w:r>
+        <w:t>S</w:t>
+      </w:r>
+      <w:r>
+        <w:t xml:space="preserve"> WILL BE SHOWN ON THE PAGE</w:t>
+      </w:r>
+    </w:p>
+    <w:p>
+      <w:r>
+        <w:rPr>
+          <w:b/>
+          <w:bCs/>
+        </w:rPr>
+        <w:t>Use case #10:</w:t>
+      </w:r>
+    </w:p>
+    <w:p>
+      <w:r>
+        <w:t>John Doe raises a concern that the system is showing lot of fields. For e.g agreement related fields should be shown only when agreement needed checkbox is selected.else it should be hidden from user view</w:t>
+      </w:r>
+    </w:p>
+    <w:p>
+      <w:pPr>
+        <w:rPr>
+          <w:b/>
+          <w:bCs/>
+        </w:rPr>
+      </w:pPr>
+      <w:r>
+        <w:rPr>
+          <w:b/>
+          <w:bCs/>
+        </w:rPr>
         <w:t>Solution:</w:t>
       </w:r>
     </w:p>
@@ -7908,24 +8662,45 @@
         </w:rPr>
       </w:pPr>
       <w:r>
-        <w:t xml:space="preserve">Option 1: </w:t>
+        <w:rPr>
+          <w:b/>
+          <w:bCs/>
+        </w:rPr>
+        <w:t>Option 1:</w:t>
       </w:r>
       <w:r>
         <w:rPr>
           <w:strike/>
         </w:rPr>
-        <w:t>Roles</w:t>
+        <w:t xml:space="preserve"> Page Layout</w:t>
       </w:r>
       <w:r>
         <w:rPr>
           <w:strike/>
         </w:rPr>
-        <w:t xml:space="preserve"> . Roles can be used only to define data security </w:t>
-      </w:r>
-    </w:p>
-    <w:p>
-      <w:r>
-        <w:t xml:space="preserve">Option 2: Page Layout </w:t>
+        <w:t xml:space="preserve"> . Cannot be done as dynamic fields setup not possible in page layout feature</w:t>
+      </w:r>
+    </w:p>
+    <w:p>
+      <w:pPr>
+        <w:rPr>
+          <w:b/>
+          <w:bCs/>
+        </w:rPr>
+      </w:pPr>
+      <w:r>
+        <w:rPr>
+          <w:b/>
+          <w:bCs/>
+        </w:rPr>
+        <w:t>Option 2:</w:t>
+      </w:r>
+      <w:r>
+        <w:rPr>
+          <w:b/>
+          <w:bCs/>
+        </w:rPr>
+        <w:t xml:space="preserve"> Dynamic Forms</w:t>
       </w:r>
     </w:p>
     <w:p>
@@ -7935,15 +8710,9 @@
           <w:ilvl w:val="0"/>
           <w:numId w:val="1"/>
         </w:numPr>
-        <w:rPr>
-          <w:strike/>
-        </w:rPr>
-      </w:pPr>
-      <w:r>
-        <w:rPr>
-          <w:strike/>
-        </w:rPr>
-        <w:t>Can we create a new page layout and assign to John Doe</w:t>
+      </w:pPr>
+      <w:r>
+        <w:t>Another functionality in SF helps to configure UI fields</w:t>
       </w:r>
     </w:p>
     <w:p>
@@ -7954,41 +8723,24 @@
           <w:numId w:val="1"/>
         </w:numPr>
         <w:rPr>
-          <w:strike/>
-        </w:rPr>
-      </w:pPr>
-      <w:r>
-        <w:rPr>
-          <w:strike/>
-        </w:rPr>
-        <w:t>Can we create a new page layout and assign to John Doe</w:t>
-      </w:r>
-      <w:r>
-        <w:rPr>
-          <w:strike/>
-        </w:rPr>
-        <w:t>’s profile</w:t>
-      </w:r>
-    </w:p>
-    <w:p>
-      <w:pPr>
-        <w:pStyle w:val="ListParagraph"/>
-      </w:pPr>
-    </w:p>
-    <w:p>
-      <w:pPr>
-        <w:pStyle w:val="ListParagraph"/>
-        <w:numPr>
-          <w:ilvl w:val="0"/>
-          <w:numId w:val="1"/>
-        </w:numPr>
-      </w:pPr>
-      <w:r>
-        <w:t>Can we use permission sets</w:t>
-      </w:r>
-      <w:r>
-        <w:t xml:space="preserve"> ?</w:t>
-      </w:r>
+          <w:b/>
+          <w:bCs/>
+        </w:rPr>
+      </w:pPr>
+      <w:r>
+        <w:t xml:space="preserve">Helps to </w:t>
+      </w:r>
+      <w:r>
+        <w:t>configure fields that will show or hide based on visibility filters</w:t>
+      </w:r>
+    </w:p>
+    <w:p>
+      <w:pPr>
+        <w:rPr>
+          <w:b/>
+          <w:bCs/>
+        </w:rPr>
+      </w:pPr>
     </w:p>
     <w:p>
       <w:r>
@@ -8005,7 +8757,23 @@
           <w:bCs/>
           <w:u w:val="single"/>
         </w:rPr>
-        <w:t>PAGE LAYOUT FIELDS SECURITY FLOW</w:t>
+        <w:t xml:space="preserve">PAGE LAYOUT </w:t>
+      </w:r>
+      <w:r>
+        <w:rPr>
+          <w:b/>
+          <w:bCs/>
+          <w:u w:val="single"/>
+        </w:rPr>
+        <w:t xml:space="preserve">+ DYNAMIC FORMS </w:t>
+      </w:r>
+      <w:r>
+        <w:rPr>
+          <w:b/>
+          <w:bCs/>
+          <w:u w:val="single"/>
+        </w:rPr>
+        <w:t>FIELDS SECURITY FLOW</w:t>
       </w:r>
     </w:p>
     <w:p>
@@ -8024,19 +8792,7 @@
         <w:sym w:font="Wingdings" w:char="F0E0"/>
       </w:r>
       <w:r>
-        <w:t xml:space="preserve"> THOSE FIELDS </w:t>
-      </w:r>
-      <w:r>
-        <w:t xml:space="preserve">THAT ARE </w:t>
-      </w:r>
-      <w:r>
-        <w:t xml:space="preserve">MARKED AS VISIBLE </w:t>
-      </w:r>
-      <w:r>
-        <w:t xml:space="preserve">OR READ ONLY </w:t>
-      </w:r>
-      <w:r>
-        <w:t xml:space="preserve">WILL BE SHOWN ON THE PAGE </w:t>
+        <w:t xml:space="preserve"> THOSE FIELDS THAT ARE MARKED AS VISIBLE OR READ ONLY WILL BE SHOWN ON THE PAGE </w:t>
       </w:r>
     </w:p>
     <w:p>
@@ -8050,201 +8806,11 @@
         <w:sym w:font="Wingdings" w:char="F0E0"/>
       </w:r>
       <w:r>
-        <w:t xml:space="preserve"> IF THERE IS ANY PERMISSION SET DEFINING FIELD READ ONLY OR EDIT ACCESS THEN THOSE FIELD</w:t>
-      </w:r>
-      <w:r>
-        <w:t>S</w:t>
-      </w:r>
-      <w:r>
-        <w:t xml:space="preserve"> WILL BE SHOWN ON THE PAGE</w:t>
-      </w:r>
-    </w:p>
-    <w:p>
-      <w:r>
-        <w:rPr>
-          <w:b/>
-          <w:bCs/>
-        </w:rPr>
-        <w:t>Use case #10:</w:t>
-      </w:r>
-    </w:p>
-    <w:p>
-      <w:r>
-        <w:t>John Doe raises a concern that the system is showing lot of fields. For e.g agreement related fields should be shown only when agreement needed checkbox is selected.else it should be hidden from user view</w:t>
-      </w:r>
-    </w:p>
-    <w:p>
-      <w:pPr>
-        <w:rPr>
-          <w:b/>
-          <w:bCs/>
-        </w:rPr>
-      </w:pPr>
-      <w:r>
-        <w:rPr>
-          <w:b/>
-          <w:bCs/>
-        </w:rPr>
-        <w:t>Solution:</w:t>
-      </w:r>
-    </w:p>
-    <w:p>
-      <w:pPr>
-        <w:rPr>
-          <w:strike/>
-        </w:rPr>
-      </w:pPr>
-      <w:r>
-        <w:rPr>
-          <w:b/>
-          <w:bCs/>
-        </w:rPr>
-        <w:t>Option 1:</w:t>
-      </w:r>
-      <w:r>
-        <w:rPr>
-          <w:strike/>
-        </w:rPr>
-        <w:t xml:space="preserve"> Page Layout</w:t>
-      </w:r>
-      <w:r>
-        <w:rPr>
-          <w:strike/>
-        </w:rPr>
-        <w:t xml:space="preserve"> . Cannot be done as dynamic fields setup not possible in page layout feature</w:t>
-      </w:r>
-    </w:p>
-    <w:p>
-      <w:pPr>
-        <w:rPr>
-          <w:b/>
-          <w:bCs/>
-        </w:rPr>
-      </w:pPr>
-      <w:r>
-        <w:rPr>
-          <w:b/>
-          <w:bCs/>
-        </w:rPr>
-        <w:t>Option 2:</w:t>
-      </w:r>
-      <w:r>
-        <w:rPr>
-          <w:b/>
-          <w:bCs/>
-        </w:rPr>
-        <w:t xml:space="preserve"> Dynamic Forms</w:t>
-      </w:r>
-    </w:p>
-    <w:p>
-      <w:pPr>
-        <w:pStyle w:val="ListParagraph"/>
-        <w:numPr>
-          <w:ilvl w:val="0"/>
-          <w:numId w:val="1"/>
-        </w:numPr>
-      </w:pPr>
-      <w:r>
-        <w:t>Another functionality in SF helps to configure UI fields</w:t>
-      </w:r>
-    </w:p>
-    <w:p>
-      <w:pPr>
-        <w:pStyle w:val="ListParagraph"/>
-        <w:numPr>
-          <w:ilvl w:val="0"/>
-          <w:numId w:val="1"/>
-        </w:numPr>
-        <w:rPr>
-          <w:b/>
-          <w:bCs/>
-        </w:rPr>
-      </w:pPr>
-      <w:r>
-        <w:t xml:space="preserve">Helps to </w:t>
-      </w:r>
-      <w:r>
-        <w:t>configure fields that will show or hide based on visibility filters</w:t>
-      </w:r>
-    </w:p>
-    <w:p>
-      <w:pPr>
-        <w:rPr>
-          <w:b/>
-          <w:bCs/>
-        </w:rPr>
-      </w:pPr>
-    </w:p>
-    <w:p>
-      <w:r>
-        <w:rPr>
-          <w:b/>
-          <w:bCs/>
-          <w:u w:val="single"/>
-        </w:rPr>
-        <w:t xml:space="preserve">TIP : </w:t>
-      </w:r>
-      <w:r>
-        <w:rPr>
-          <w:b/>
-          <w:bCs/>
-          <w:u w:val="single"/>
-        </w:rPr>
-        <w:t xml:space="preserve">PAGE LAYOUT </w:t>
-      </w:r>
-      <w:r>
-        <w:rPr>
-          <w:b/>
-          <w:bCs/>
-          <w:u w:val="single"/>
-        </w:rPr>
-        <w:t xml:space="preserve">+ DYNAMIC FORMS </w:t>
-      </w:r>
-      <w:r>
-        <w:rPr>
-          <w:b/>
-          <w:bCs/>
-          <w:u w:val="single"/>
-        </w:rPr>
-        <w:t>FIELDS SECURITY FLOW</w:t>
-      </w:r>
-    </w:p>
-    <w:p>
-      <w:r>
-        <w:t xml:space="preserve">PAGE LOADS </w:t>
-      </w:r>
-    </w:p>
-    <w:p>
-      <w:r>
-        <w:sym w:font="Wingdings" w:char="F0E0"/>
-      </w:r>
-      <w:r>
-        <w:t xml:space="preserve"> SYSTEM CHECKS THE USER PROFILE </w:t>
-      </w:r>
-      <w:r>
-        <w:sym w:font="Wingdings" w:char="F0E0"/>
-      </w:r>
-      <w:r>
-        <w:t xml:space="preserve"> THOSE FIELDS THAT ARE MARKED AS VISIBLE OR READ ONLY WILL BE SHOWN ON THE PAGE </w:t>
-      </w:r>
-    </w:p>
-    <w:p>
-      <w:r>
-        <w:sym w:font="Wingdings" w:char="F0E0"/>
-      </w:r>
-      <w:r>
-        <w:t xml:space="preserve"> SYSTEM CHECKS THE USER PERMISSION SET </w:t>
-      </w:r>
-      <w:r>
-        <w:sym w:font="Wingdings" w:char="F0E0"/>
-      </w:r>
-      <w:r>
         <w:t xml:space="preserve"> IF THERE IS ANY PERMISSION SET DEFINING FIELD READ ONLY OR EDIT ACCESS THEN THOSE FIELDS WILL BE SHOWN ON THE PAGE</w:t>
       </w:r>
     </w:p>
     <w:p>
       <w:r>
-        <w:lastRenderedPageBreak/>
         <w:sym w:font="Wingdings" w:char="F0E0"/>
       </w:r>
       <w:r>
@@ -8281,6 +8847,7 @@
           <w:b/>
           <w:bCs/>
         </w:rPr>
+        <w:lastRenderedPageBreak/>
         <w:t>Use case #10:</w:t>
       </w:r>
     </w:p>
@@ -8907,60 +9474,60 @@
         </w:numPr>
       </w:pPr>
       <w:r>
+        <w:t xml:space="preserve">Configuring a flow </w:t>
+      </w:r>
+    </w:p>
+    <w:p>
+      <w:pPr>
+        <w:pStyle w:val="ListParagraph"/>
+        <w:numPr>
+          <w:ilvl w:val="3"/>
+          <w:numId w:val="1"/>
+        </w:numPr>
+      </w:pPr>
+      <w:r>
+        <w:t>with start conditions</w:t>
+      </w:r>
+    </w:p>
+    <w:p>
+      <w:pPr>
+        <w:pStyle w:val="ListParagraph"/>
+        <w:numPr>
+          <w:ilvl w:val="3"/>
+          <w:numId w:val="1"/>
+        </w:numPr>
+      </w:pPr>
+      <w:r>
+        <w:t>with decision element</w:t>
+      </w:r>
+    </w:p>
+    <w:p>
+      <w:pPr>
+        <w:pStyle w:val="ListParagraph"/>
+        <w:numPr>
+          <w:ilvl w:val="3"/>
+          <w:numId w:val="1"/>
+        </w:numPr>
+      </w:pPr>
+      <w:r>
+        <w:t>with variables and its significance</w:t>
+      </w:r>
+    </w:p>
+    <w:p>
+      <w:pPr>
+        <w:pStyle w:val="ListParagraph"/>
+        <w:numPr>
+          <w:ilvl w:val="2"/>
+          <w:numId w:val="1"/>
+        </w:numPr>
+        <w:rPr>
+          <w:b/>
+          <w:bCs/>
+          <w:u w:val="single"/>
+        </w:rPr>
+      </w:pPr>
+      <w:r>
         <w:lastRenderedPageBreak/>
-        <w:t xml:space="preserve">Configuring a flow </w:t>
-      </w:r>
-    </w:p>
-    <w:p>
-      <w:pPr>
-        <w:pStyle w:val="ListParagraph"/>
-        <w:numPr>
-          <w:ilvl w:val="3"/>
-          <w:numId w:val="1"/>
-        </w:numPr>
-      </w:pPr>
-      <w:r>
-        <w:t>with start conditions</w:t>
-      </w:r>
-    </w:p>
-    <w:p>
-      <w:pPr>
-        <w:pStyle w:val="ListParagraph"/>
-        <w:numPr>
-          <w:ilvl w:val="3"/>
-          <w:numId w:val="1"/>
-        </w:numPr>
-      </w:pPr>
-      <w:r>
-        <w:t>with decision element</w:t>
-      </w:r>
-    </w:p>
-    <w:p>
-      <w:pPr>
-        <w:pStyle w:val="ListParagraph"/>
-        <w:numPr>
-          <w:ilvl w:val="3"/>
-          <w:numId w:val="1"/>
-        </w:numPr>
-      </w:pPr>
-      <w:r>
-        <w:t>with variables and its significance</w:t>
-      </w:r>
-    </w:p>
-    <w:p>
-      <w:pPr>
-        <w:pStyle w:val="ListParagraph"/>
-        <w:numPr>
-          <w:ilvl w:val="2"/>
-          <w:numId w:val="1"/>
-        </w:numPr>
-        <w:rPr>
-          <w:b/>
-          <w:bCs/>
-          <w:u w:val="single"/>
-        </w:rPr>
-      </w:pPr>
-      <w:r>
         <w:t>Use of update records data element</w:t>
       </w:r>
     </w:p>
@@ -9359,7 +9926,6 @@
         </w:numPr>
       </w:pPr>
       <w:r>
-        <w:lastRenderedPageBreak/>
         <w:t xml:space="preserve">I have a data upload scenario to load account and opportunity. But, I don’t find any report type that helps me to build report fields having account and opportunities </w:t>
       </w:r>
       <w:r>
@@ -9420,6 +9986,7 @@
         </w:numPr>
       </w:pPr>
       <w:r>
+        <w:lastRenderedPageBreak/>
         <w:t>Can system admin be automatically notified when manually a record is shared ? – Use automation process</w:t>
       </w:r>
     </w:p>
@@ -9542,7 +10109,7 @@
                     <pic:cNvPicPr/>
                   </pic:nvPicPr>
                   <pic:blipFill>
-                    <a:blip r:embed="rId19"/>
+                    <a:blip r:embed="rId20"/>
                     <a:stretch>
                       <a:fillRect/>
                     </a:stretch>

</xml_diff>

<commit_message>
Notes and uses cases
</commit_message>
<xml_diff>
--- a/Salesforce Notes .docx
+++ b/Salesforce Notes .docx
@@ -2467,7 +2467,7 @@
         </w:rPr>
         <w:lastRenderedPageBreak/>
         <w:drawing>
-          <wp:inline distT="0" distB="0" distL="0" distR="0" wp14:anchorId="43F10AA4" wp14:editId="48E36CEB">
+          <wp:inline distT="0" distB="0" distL="0" distR="0" wp14:anchorId="43F10AA4" wp14:editId="643DE5D2">
             <wp:extent cx="5730240" cy="1960880"/>
             <wp:effectExtent l="0" t="0" r="3810" b="1270"/>
             <wp:docPr id="519443982" name="Picture 1"/>
@@ -6549,6 +6549,46 @@
       <w:pPr>
         <w:pStyle w:val="ListParagraph"/>
         <w:numPr>
+          <w:ilvl w:val="1"/>
+          <w:numId w:val="1"/>
+        </w:numPr>
+        <w:rPr>
+          <w:b/>
+          <w:bCs/>
+        </w:rPr>
+      </w:pPr>
+      <w:r>
+        <w:rPr>
+          <w:b/>
+          <w:bCs/>
+        </w:rPr>
+        <w:t>Helps to create a lead form that can be used in any websites</w:t>
+      </w:r>
+    </w:p>
+    <w:p>
+      <w:pPr>
+        <w:pStyle w:val="ListParagraph"/>
+        <w:numPr>
+          <w:ilvl w:val="1"/>
+          <w:numId w:val="1"/>
+        </w:numPr>
+        <w:rPr>
+          <w:b/>
+          <w:bCs/>
+        </w:rPr>
+      </w:pPr>
+      <w:r>
+        <w:rPr>
+          <w:b/>
+          <w:bCs/>
+        </w:rPr>
+        <w:t>Data from lead form goes directly into salesforce as a lead. From there, follows up can be systematically tracked</w:t>
+      </w:r>
+    </w:p>
+    <w:p>
+      <w:pPr>
+        <w:pStyle w:val="ListParagraph"/>
+        <w:numPr>
           <w:ilvl w:val="0"/>
           <w:numId w:val="1"/>
         </w:numPr>
@@ -7326,6 +7366,7 @@
           <w:b/>
           <w:bCs/>
         </w:rPr>
+        <w:lastRenderedPageBreak/>
         <w:t>CEO of travel hut has identified a Sales Manager named ‘</w:t>
       </w:r>
       <w:r>
@@ -7362,465 +7403,465 @@
           <w:b/>
           <w:bCs/>
         </w:rPr>
+        <w:t>Solution:</w:t>
+      </w:r>
+    </w:p>
+    <w:p>
+      <w:pPr>
+        <w:pStyle w:val="ListParagraph"/>
+        <w:numPr>
+          <w:ilvl w:val="0"/>
+          <w:numId w:val="1"/>
+        </w:numPr>
+        <w:rPr>
+          <w:b/>
+          <w:bCs/>
+        </w:rPr>
+      </w:pPr>
+      <w:r>
+        <w:rPr>
+          <w:b/>
+          <w:bCs/>
+        </w:rPr>
+        <w:t>From setup use ‘Users’ option</w:t>
+      </w:r>
+    </w:p>
+    <w:p>
+      <w:pPr>
+        <w:pStyle w:val="ListParagraph"/>
+        <w:numPr>
+          <w:ilvl w:val="0"/>
+          <w:numId w:val="1"/>
+        </w:numPr>
+        <w:rPr>
+          <w:b/>
+          <w:bCs/>
+        </w:rPr>
+      </w:pPr>
+      <w:r>
+        <w:rPr>
+          <w:b/>
+          <w:bCs/>
+        </w:rPr>
+        <w:t>‘Users’ feature will help to create and manage org. users</w:t>
+      </w:r>
+    </w:p>
+    <w:p>
+      <w:pPr>
+        <w:pStyle w:val="ListParagraph"/>
+        <w:numPr>
+          <w:ilvl w:val="0"/>
+          <w:numId w:val="1"/>
+        </w:numPr>
+        <w:rPr>
+          <w:b/>
+          <w:bCs/>
+        </w:rPr>
+      </w:pPr>
+      <w:r>
+        <w:rPr>
+          <w:b/>
+          <w:bCs/>
+        </w:rPr>
+        <w:t>Create Sales profile and add user to it</w:t>
+      </w:r>
+    </w:p>
+    <w:p>
+      <w:pPr>
+        <w:rPr>
+          <w:b/>
+          <w:bCs/>
+        </w:rPr>
+      </w:pPr>
+      <w:r>
+        <w:rPr>
+          <w:b/>
+          <w:bCs/>
+        </w:rPr>
+        <w:t>Use case #3:</w:t>
+      </w:r>
+    </w:p>
+    <w:p>
+      <w:pPr>
+        <w:rPr>
+          <w:b/>
+          <w:bCs/>
+        </w:rPr>
+      </w:pPr>
+      <w:r>
+        <w:rPr>
+          <w:b/>
+          <w:bCs/>
+        </w:rPr>
+        <w:t>Malcom has raised a concern that his UI is not very friendly . Also, he is not seeing Sales app for him to manages customers, contacts etc</w:t>
+      </w:r>
+    </w:p>
+    <w:p>
+      <w:pPr>
+        <w:rPr>
+          <w:b/>
+          <w:bCs/>
+        </w:rPr>
+      </w:pPr>
+      <w:r>
+        <w:rPr>
+          <w:b/>
+          <w:bCs/>
+        </w:rPr>
+        <w:t>Solution:</w:t>
+      </w:r>
+    </w:p>
+    <w:p>
+      <w:pPr>
+        <w:pStyle w:val="ListParagraph"/>
+        <w:numPr>
+          <w:ilvl w:val="0"/>
+          <w:numId w:val="1"/>
+        </w:numPr>
+        <w:rPr>
+          <w:b/>
+          <w:bCs/>
+        </w:rPr>
+      </w:pPr>
+      <w:r>
+        <w:rPr>
+          <w:b/>
+          <w:bCs/>
+        </w:rPr>
+        <w:t>Enable access to Lightning UI to the Sales profile</w:t>
+      </w:r>
+    </w:p>
+    <w:p>
+      <w:pPr>
+        <w:rPr>
+          <w:b/>
+          <w:bCs/>
+        </w:rPr>
+      </w:pPr>
+      <w:r>
+        <w:rPr>
+          <w:b/>
+          <w:bCs/>
+        </w:rPr>
+        <w:t>Use case #:</w:t>
+      </w:r>
+      <w:r>
+        <w:rPr>
+          <w:b/>
+          <w:bCs/>
+        </w:rPr>
+        <w:t xml:space="preserve"> 4</w:t>
+      </w:r>
+    </w:p>
+    <w:p>
+      <w:pPr>
+        <w:rPr>
+          <w:b/>
+          <w:bCs/>
+        </w:rPr>
+      </w:pPr>
+      <w:r>
+        <w:rPr>
+          <w:b/>
+          <w:bCs/>
+        </w:rPr>
+        <w:t>CEO of travel hut would like to ensure ‘Malcom’ is able to manage hotel partner customers and customer point of contacts &amp; reports alone when logged into the system</w:t>
+      </w:r>
+    </w:p>
+    <w:p>
+      <w:pPr>
+        <w:rPr>
+          <w:b/>
+          <w:bCs/>
+        </w:rPr>
+      </w:pPr>
+    </w:p>
+    <w:p>
+      <w:pPr>
+        <w:rPr>
+          <w:b/>
+          <w:bCs/>
+        </w:rPr>
+      </w:pPr>
+      <w:r>
+        <w:rPr>
+          <w:b/>
+          <w:bCs/>
+        </w:rPr>
+        <w:t>Solution:</w:t>
+      </w:r>
+    </w:p>
+    <w:p>
+      <w:pPr>
+        <w:pStyle w:val="ListParagraph"/>
+        <w:numPr>
+          <w:ilvl w:val="0"/>
+          <w:numId w:val="1"/>
+        </w:numPr>
+        <w:rPr>
+          <w:b/>
+          <w:bCs/>
+        </w:rPr>
+      </w:pPr>
+      <w:r>
+        <w:rPr>
+          <w:b/>
+          <w:bCs/>
+        </w:rPr>
+        <w:t>Use app manager and create a new custom app</w:t>
+      </w:r>
+    </w:p>
+    <w:p>
+      <w:pPr>
+        <w:rPr>
+          <w:b/>
+          <w:bCs/>
+        </w:rPr>
+      </w:pPr>
+    </w:p>
+    <w:p>
+      <w:pPr>
+        <w:rPr>
+          <w:b/>
+          <w:bCs/>
+        </w:rPr>
+      </w:pPr>
+    </w:p>
+    <w:p>
+      <w:pPr>
+        <w:rPr>
+          <w:b/>
+          <w:bCs/>
+        </w:rPr>
+      </w:pPr>
+      <w:r>
+        <w:rPr>
+          <w:b/>
+          <w:bCs/>
+        </w:rPr>
+        <w:t>Use case #: 5</w:t>
+      </w:r>
+    </w:p>
+    <w:p>
+      <w:pPr>
+        <w:rPr>
+          <w:b/>
+          <w:bCs/>
+        </w:rPr>
+      </w:pPr>
+      <w:r>
+        <w:rPr>
+          <w:b/>
+          <w:bCs/>
+        </w:rPr>
+        <w:t xml:space="preserve">Malcom has raised a concern that in his UI he is able to more apps besides “Sales Insights”. </w:t>
+      </w:r>
+    </w:p>
+    <w:p>
+      <w:pPr>
+        <w:rPr>
+          <w:b/>
+          <w:bCs/>
+        </w:rPr>
+      </w:pPr>
+      <w:r>
+        <w:rPr>
+          <w:b/>
+          <w:bCs/>
+        </w:rPr>
+        <w:t>How as a sys admin you will configure the app launcher UI for Malcom?</w:t>
+      </w:r>
+    </w:p>
+    <w:p>
+      <w:pPr>
+        <w:rPr>
+          <w:b/>
+          <w:bCs/>
+        </w:rPr>
+      </w:pPr>
+    </w:p>
+    <w:p>
+      <w:pPr>
+        <w:rPr>
+          <w:b/>
+          <w:bCs/>
+        </w:rPr>
+      </w:pPr>
+      <w:r>
+        <w:rPr>
+          <w:b/>
+          <w:bCs/>
+        </w:rPr>
+        <w:t>Solution:</w:t>
+      </w:r>
+    </w:p>
+    <w:p>
+      <w:pPr>
+        <w:pStyle w:val="ListParagraph"/>
+        <w:numPr>
+          <w:ilvl w:val="0"/>
+          <w:numId w:val="1"/>
+        </w:numPr>
+        <w:rPr>
+          <w:b/>
+          <w:bCs/>
+        </w:rPr>
+      </w:pPr>
+      <w:r>
+        <w:rPr>
+          <w:b/>
+          <w:bCs/>
+        </w:rPr>
+        <w:t>Login as Malcom and check on his App launcher apps</w:t>
+      </w:r>
+    </w:p>
+    <w:p>
+      <w:pPr>
+        <w:pStyle w:val="ListParagraph"/>
+        <w:numPr>
+          <w:ilvl w:val="1"/>
+          <w:numId w:val="1"/>
+        </w:numPr>
+        <w:rPr>
+          <w:b/>
+          <w:bCs/>
+        </w:rPr>
+      </w:pPr>
+      <w:r>
+        <w:rPr>
+          <w:b/>
+          <w:bCs/>
+        </w:rPr>
+        <w:t>Pre-req: Enable Login as user policy from setup and Uncheck force relogin after login-As-user</w:t>
+      </w:r>
+    </w:p>
+    <w:p>
+      <w:pPr>
+        <w:pStyle w:val="ListParagraph"/>
+        <w:numPr>
+          <w:ilvl w:val="0"/>
+          <w:numId w:val="1"/>
+        </w:numPr>
+        <w:rPr>
+          <w:b/>
+          <w:bCs/>
+        </w:rPr>
+      </w:pPr>
+      <w:r>
+        <w:rPr>
+          <w:b/>
+          <w:bCs/>
+        </w:rPr>
+        <w:t xml:space="preserve">Use </w:t>
+      </w:r>
+      <w:r>
+        <w:rPr>
+          <w:b/>
+          <w:bCs/>
+        </w:rPr>
+        <w:t>“</w:t>
+      </w:r>
+      <w:r>
+        <w:rPr>
+          <w:b/>
+          <w:bCs/>
+        </w:rPr>
+        <w:t>Profile</w:t>
+      </w:r>
+      <w:r>
+        <w:rPr>
+          <w:b/>
+          <w:bCs/>
+        </w:rPr>
+        <w:t>”</w:t>
+      </w:r>
+      <w:r>
+        <w:rPr>
+          <w:b/>
+          <w:bCs/>
+        </w:rPr>
+        <w:t xml:space="preserve"> to set app security for Malcom</w:t>
+      </w:r>
+    </w:p>
+    <w:p>
+      <w:pPr>
+        <w:rPr>
+          <w:b/>
+          <w:bCs/>
+        </w:rPr>
+      </w:pPr>
+    </w:p>
+    <w:p>
+      <w:pPr>
+        <w:rPr>
+          <w:b/>
+          <w:bCs/>
+        </w:rPr>
+      </w:pPr>
+      <w:r>
+        <w:rPr>
+          <w:b/>
+          <w:bCs/>
+        </w:rPr>
+        <w:t>Use case #: 6</w:t>
+      </w:r>
+    </w:p>
+    <w:p>
+      <w:pPr>
+        <w:rPr>
+          <w:b/>
+          <w:bCs/>
+        </w:rPr>
+      </w:pPr>
+      <w:r>
+        <w:rPr>
+          <w:b/>
+          <w:bCs/>
+        </w:rPr>
+        <w:t>CEO of Travel Hut would like to onboard a new Sales Director named ‘John Doe’ who will oversee Sales Operations. Sales Director must have access to Sales Insights, Sales and Marketing apps</w:t>
+      </w:r>
+    </w:p>
+    <w:p>
+      <w:pPr>
+        <w:rPr>
+          <w:b/>
+          <w:bCs/>
+        </w:rPr>
+      </w:pPr>
+    </w:p>
+    <w:p>
+      <w:pPr>
+        <w:rPr>
+          <w:b/>
+          <w:bCs/>
+        </w:rPr>
+      </w:pPr>
+      <w:r>
+        <w:rPr>
+          <w:b/>
+          <w:bCs/>
+        </w:rPr>
+        <w:t>Solution:</w:t>
+      </w:r>
+    </w:p>
+    <w:p>
+      <w:pPr>
+        <w:pStyle w:val="ListParagraph"/>
+        <w:numPr>
+          <w:ilvl w:val="0"/>
+          <w:numId w:val="1"/>
+        </w:numPr>
+        <w:rPr>
+          <w:b/>
+          <w:bCs/>
+        </w:rPr>
+      </w:pPr>
+      <w:r>
+        <w:rPr>
+          <w:b/>
+          <w:bCs/>
+        </w:rPr>
         <w:lastRenderedPageBreak/>
-        <w:t>Solution:</w:t>
-      </w:r>
-    </w:p>
-    <w:p>
-      <w:pPr>
-        <w:pStyle w:val="ListParagraph"/>
-        <w:numPr>
-          <w:ilvl w:val="0"/>
-          <w:numId w:val="1"/>
-        </w:numPr>
-        <w:rPr>
-          <w:b/>
-          <w:bCs/>
-        </w:rPr>
-      </w:pPr>
-      <w:r>
-        <w:rPr>
-          <w:b/>
-          <w:bCs/>
-        </w:rPr>
-        <w:t>From setup use ‘Users’ option</w:t>
-      </w:r>
-    </w:p>
-    <w:p>
-      <w:pPr>
-        <w:pStyle w:val="ListParagraph"/>
-        <w:numPr>
-          <w:ilvl w:val="0"/>
-          <w:numId w:val="1"/>
-        </w:numPr>
-        <w:rPr>
-          <w:b/>
-          <w:bCs/>
-        </w:rPr>
-      </w:pPr>
-      <w:r>
-        <w:rPr>
-          <w:b/>
-          <w:bCs/>
-        </w:rPr>
-        <w:t>‘Users’ feature will help to create and manage org. users</w:t>
-      </w:r>
-    </w:p>
-    <w:p>
-      <w:pPr>
-        <w:pStyle w:val="ListParagraph"/>
-        <w:numPr>
-          <w:ilvl w:val="0"/>
-          <w:numId w:val="1"/>
-        </w:numPr>
-        <w:rPr>
-          <w:b/>
-          <w:bCs/>
-        </w:rPr>
-      </w:pPr>
-      <w:r>
-        <w:rPr>
-          <w:b/>
-          <w:bCs/>
-        </w:rPr>
-        <w:t>Create Sales profile and add user to it</w:t>
-      </w:r>
-    </w:p>
-    <w:p>
-      <w:pPr>
-        <w:rPr>
-          <w:b/>
-          <w:bCs/>
-        </w:rPr>
-      </w:pPr>
-      <w:r>
-        <w:rPr>
-          <w:b/>
-          <w:bCs/>
-        </w:rPr>
-        <w:t>Use case #3:</w:t>
-      </w:r>
-    </w:p>
-    <w:p>
-      <w:pPr>
-        <w:rPr>
-          <w:b/>
-          <w:bCs/>
-        </w:rPr>
-      </w:pPr>
-      <w:r>
-        <w:rPr>
-          <w:b/>
-          <w:bCs/>
-        </w:rPr>
-        <w:t>Malcom has raised a concern that his UI is not very friendly . Also, he is not seeing Sales app for him to manages customers, contacts etc</w:t>
-      </w:r>
-    </w:p>
-    <w:p>
-      <w:pPr>
-        <w:rPr>
-          <w:b/>
-          <w:bCs/>
-        </w:rPr>
-      </w:pPr>
-      <w:r>
-        <w:rPr>
-          <w:b/>
-          <w:bCs/>
-        </w:rPr>
-        <w:t>Solution:</w:t>
-      </w:r>
-    </w:p>
-    <w:p>
-      <w:pPr>
-        <w:pStyle w:val="ListParagraph"/>
-        <w:numPr>
-          <w:ilvl w:val="0"/>
-          <w:numId w:val="1"/>
-        </w:numPr>
-        <w:rPr>
-          <w:b/>
-          <w:bCs/>
-        </w:rPr>
-      </w:pPr>
-      <w:r>
-        <w:rPr>
-          <w:b/>
-          <w:bCs/>
-        </w:rPr>
-        <w:t>Enable access to Lightning UI to the Sales profile</w:t>
-      </w:r>
-    </w:p>
-    <w:p>
-      <w:pPr>
-        <w:rPr>
-          <w:b/>
-          <w:bCs/>
-        </w:rPr>
-      </w:pPr>
-      <w:r>
-        <w:rPr>
-          <w:b/>
-          <w:bCs/>
-        </w:rPr>
-        <w:t>Use case #:</w:t>
-      </w:r>
-      <w:r>
-        <w:rPr>
-          <w:b/>
-          <w:bCs/>
-        </w:rPr>
-        <w:t xml:space="preserve"> 4</w:t>
-      </w:r>
-    </w:p>
-    <w:p>
-      <w:pPr>
-        <w:rPr>
-          <w:b/>
-          <w:bCs/>
-        </w:rPr>
-      </w:pPr>
-      <w:r>
-        <w:rPr>
-          <w:b/>
-          <w:bCs/>
-        </w:rPr>
-        <w:t>CEO of travel hut would like to ensure ‘Malcom’ is able to manage hotel partner customers and customer point of contacts &amp; reports alone when logged into the system</w:t>
-      </w:r>
-    </w:p>
-    <w:p>
-      <w:pPr>
-        <w:rPr>
-          <w:b/>
-          <w:bCs/>
-        </w:rPr>
-      </w:pPr>
-    </w:p>
-    <w:p>
-      <w:pPr>
-        <w:rPr>
-          <w:b/>
-          <w:bCs/>
-        </w:rPr>
-      </w:pPr>
-      <w:r>
-        <w:rPr>
-          <w:b/>
-          <w:bCs/>
-        </w:rPr>
-        <w:t>Solution:</w:t>
-      </w:r>
-    </w:p>
-    <w:p>
-      <w:pPr>
-        <w:pStyle w:val="ListParagraph"/>
-        <w:numPr>
-          <w:ilvl w:val="0"/>
-          <w:numId w:val="1"/>
-        </w:numPr>
-        <w:rPr>
-          <w:b/>
-          <w:bCs/>
-        </w:rPr>
-      </w:pPr>
-      <w:r>
-        <w:rPr>
-          <w:b/>
-          <w:bCs/>
-        </w:rPr>
-        <w:t>Use app manager and create a new custom app</w:t>
-      </w:r>
-    </w:p>
-    <w:p>
-      <w:pPr>
-        <w:rPr>
-          <w:b/>
-          <w:bCs/>
-        </w:rPr>
-      </w:pPr>
-    </w:p>
-    <w:p>
-      <w:pPr>
-        <w:rPr>
-          <w:b/>
-          <w:bCs/>
-        </w:rPr>
-      </w:pPr>
-    </w:p>
-    <w:p>
-      <w:pPr>
-        <w:rPr>
-          <w:b/>
-          <w:bCs/>
-        </w:rPr>
-      </w:pPr>
-      <w:r>
-        <w:rPr>
-          <w:b/>
-          <w:bCs/>
-        </w:rPr>
-        <w:t>Use case #: 5</w:t>
-      </w:r>
-    </w:p>
-    <w:p>
-      <w:pPr>
-        <w:rPr>
-          <w:b/>
-          <w:bCs/>
-        </w:rPr>
-      </w:pPr>
-      <w:r>
-        <w:rPr>
-          <w:b/>
-          <w:bCs/>
-        </w:rPr>
-        <w:t xml:space="preserve">Malcom has raised a concern that in his UI he is able to more apps besides “Sales Insights”. </w:t>
-      </w:r>
-    </w:p>
-    <w:p>
-      <w:pPr>
-        <w:rPr>
-          <w:b/>
-          <w:bCs/>
-        </w:rPr>
-      </w:pPr>
-      <w:r>
-        <w:rPr>
-          <w:b/>
-          <w:bCs/>
-        </w:rPr>
-        <w:t>How as a sys admin you will configure the app launcher UI for Malcom?</w:t>
-      </w:r>
-    </w:p>
-    <w:p>
-      <w:pPr>
-        <w:rPr>
-          <w:b/>
-          <w:bCs/>
-        </w:rPr>
-      </w:pPr>
-    </w:p>
-    <w:p>
-      <w:pPr>
-        <w:rPr>
-          <w:b/>
-          <w:bCs/>
-        </w:rPr>
-      </w:pPr>
-      <w:r>
-        <w:rPr>
-          <w:b/>
-          <w:bCs/>
-        </w:rPr>
-        <w:t>Solution:</w:t>
-      </w:r>
-    </w:p>
-    <w:p>
-      <w:pPr>
-        <w:pStyle w:val="ListParagraph"/>
-        <w:numPr>
-          <w:ilvl w:val="0"/>
-          <w:numId w:val="1"/>
-        </w:numPr>
-        <w:rPr>
-          <w:b/>
-          <w:bCs/>
-        </w:rPr>
-      </w:pPr>
-      <w:r>
-        <w:rPr>
-          <w:b/>
-          <w:bCs/>
-        </w:rPr>
-        <w:t>Login as Malcom and check on his App launcher apps</w:t>
-      </w:r>
-    </w:p>
-    <w:p>
-      <w:pPr>
-        <w:pStyle w:val="ListParagraph"/>
-        <w:numPr>
-          <w:ilvl w:val="1"/>
-          <w:numId w:val="1"/>
-        </w:numPr>
-        <w:rPr>
-          <w:b/>
-          <w:bCs/>
-        </w:rPr>
-      </w:pPr>
-      <w:r>
-        <w:rPr>
-          <w:b/>
-          <w:bCs/>
-        </w:rPr>
-        <w:t>Pre-req: Enable Login as user policy from setup and Uncheck force relogin after login-As-user</w:t>
-      </w:r>
-    </w:p>
-    <w:p>
-      <w:pPr>
-        <w:pStyle w:val="ListParagraph"/>
-        <w:numPr>
-          <w:ilvl w:val="0"/>
-          <w:numId w:val="1"/>
-        </w:numPr>
-        <w:rPr>
-          <w:b/>
-          <w:bCs/>
-        </w:rPr>
-      </w:pPr>
-      <w:r>
-        <w:rPr>
-          <w:b/>
-          <w:bCs/>
-        </w:rPr>
-        <w:t xml:space="preserve">Use </w:t>
-      </w:r>
-      <w:r>
-        <w:rPr>
-          <w:b/>
-          <w:bCs/>
-        </w:rPr>
-        <w:t>“</w:t>
-      </w:r>
-      <w:r>
-        <w:rPr>
-          <w:b/>
-          <w:bCs/>
-        </w:rPr>
-        <w:t>Profile</w:t>
-      </w:r>
-      <w:r>
-        <w:rPr>
-          <w:b/>
-          <w:bCs/>
-        </w:rPr>
-        <w:t>”</w:t>
-      </w:r>
-      <w:r>
-        <w:rPr>
-          <w:b/>
-          <w:bCs/>
-        </w:rPr>
-        <w:t xml:space="preserve"> to set app security for Malcom</w:t>
-      </w:r>
-    </w:p>
-    <w:p>
-      <w:pPr>
-        <w:rPr>
-          <w:b/>
-          <w:bCs/>
-        </w:rPr>
-      </w:pPr>
-    </w:p>
-    <w:p>
-      <w:pPr>
-        <w:rPr>
-          <w:b/>
-          <w:bCs/>
-        </w:rPr>
-      </w:pPr>
-      <w:r>
-        <w:rPr>
-          <w:b/>
-          <w:bCs/>
-        </w:rPr>
-        <w:t>Use case #: 6</w:t>
-      </w:r>
-    </w:p>
-    <w:p>
-      <w:pPr>
-        <w:rPr>
-          <w:b/>
-          <w:bCs/>
-        </w:rPr>
-      </w:pPr>
-      <w:r>
-        <w:rPr>
-          <w:b/>
-          <w:bCs/>
-        </w:rPr>
-        <w:t>CEO of Travel Hut would like to onboard a new Sales Director named ‘John Doe’ who will oversee Sales Operations. Sales Director must have access to Sales Insights, Sales and Marketing apps</w:t>
-      </w:r>
-    </w:p>
-    <w:p>
-      <w:pPr>
-        <w:rPr>
-          <w:b/>
-          <w:bCs/>
-        </w:rPr>
-      </w:pPr>
-    </w:p>
-    <w:p>
-      <w:pPr>
-        <w:rPr>
-          <w:b/>
-          <w:bCs/>
-        </w:rPr>
-      </w:pPr>
-      <w:r>
-        <w:rPr>
-          <w:b/>
-          <w:bCs/>
-        </w:rPr>
-        <w:t>Solution:</w:t>
-      </w:r>
-    </w:p>
-    <w:p>
-      <w:pPr>
-        <w:pStyle w:val="ListParagraph"/>
-        <w:numPr>
-          <w:ilvl w:val="0"/>
-          <w:numId w:val="1"/>
-        </w:numPr>
-        <w:rPr>
-          <w:b/>
-          <w:bCs/>
-        </w:rPr>
-      </w:pPr>
-      <w:r>
-        <w:rPr>
-          <w:b/>
-          <w:bCs/>
-        </w:rPr>
         <w:t>Create a new user John Doe and assign with “</w:t>
       </w:r>
       <w:hyperlink r:id="rId19" w:history="1">
@@ -7856,7 +7897,6 @@
           <w:b/>
           <w:bCs/>
         </w:rPr>
-        <w:lastRenderedPageBreak/>
         <w:t>Use “Permission Set” to give elevated or special access to John doe so that he can see marketing app in addition to Sales apps</w:t>
       </w:r>
     </w:p>
@@ -8422,6 +8462,7 @@
         </w:numPr>
       </w:pPr>
       <w:r>
+        <w:lastRenderedPageBreak/>
         <w:t>Eligible for Discounts &amp; Promotions</w:t>
       </w:r>
     </w:p>
@@ -8434,404 +8475,404 @@
         </w:numPr>
       </w:pPr>
       <w:r>
+        <w:t>Seasonal Promotions with 10% discount</w:t>
+      </w:r>
+    </w:p>
+    <w:p>
+      <w:pPr>
+        <w:pStyle w:val="ListParagraph"/>
+        <w:numPr>
+          <w:ilvl w:val="1"/>
+          <w:numId w:val="1"/>
+        </w:numPr>
+      </w:pPr>
+      <w:r>
+        <w:t>Seasonal Promotions with 15% discount</w:t>
+      </w:r>
+    </w:p>
+    <w:p>
+      <w:pPr>
+        <w:pStyle w:val="ListParagraph"/>
+        <w:numPr>
+          <w:ilvl w:val="1"/>
+          <w:numId w:val="1"/>
+        </w:numPr>
+      </w:pPr>
+      <w:r>
+        <w:t>New Customer Onboarding discount</w:t>
+      </w:r>
+    </w:p>
+    <w:p/>
+    <w:p>
+      <w:r>
+        <w:t>Solution:</w:t>
+      </w:r>
+    </w:p>
+    <w:p>
+      <w:pPr>
+        <w:rPr>
+          <w:strike/>
+        </w:rPr>
+      </w:pPr>
+      <w:r>
+        <w:t xml:space="preserve">Option 1: </w:t>
+      </w:r>
+      <w:r>
+        <w:rPr>
+          <w:strike/>
+        </w:rPr>
+        <w:t>Roles</w:t>
+      </w:r>
+      <w:r>
+        <w:rPr>
+          <w:strike/>
+        </w:rPr>
+        <w:t xml:space="preserve"> . Roles can be used only to define data security </w:t>
+      </w:r>
+    </w:p>
+    <w:p>
+      <w:r>
+        <w:t xml:space="preserve">Option 2: Page Layout </w:t>
+      </w:r>
+    </w:p>
+    <w:p>
+      <w:pPr>
+        <w:pStyle w:val="ListParagraph"/>
+        <w:numPr>
+          <w:ilvl w:val="0"/>
+          <w:numId w:val="1"/>
+        </w:numPr>
+        <w:rPr>
+          <w:strike/>
+        </w:rPr>
+      </w:pPr>
+      <w:r>
+        <w:rPr>
+          <w:strike/>
+        </w:rPr>
+        <w:t>Can we create a new page layout and assign to John Doe</w:t>
+      </w:r>
+    </w:p>
+    <w:p>
+      <w:pPr>
+        <w:pStyle w:val="ListParagraph"/>
+        <w:numPr>
+          <w:ilvl w:val="0"/>
+          <w:numId w:val="1"/>
+        </w:numPr>
+        <w:rPr>
+          <w:strike/>
+        </w:rPr>
+      </w:pPr>
+      <w:r>
+        <w:rPr>
+          <w:strike/>
+        </w:rPr>
+        <w:t>Can we create a new page layout and assign to John Doe</w:t>
+      </w:r>
+      <w:r>
+        <w:rPr>
+          <w:strike/>
+        </w:rPr>
+        <w:t>’s profile</w:t>
+      </w:r>
+    </w:p>
+    <w:p>
+      <w:pPr>
+        <w:pStyle w:val="ListParagraph"/>
+      </w:pPr>
+    </w:p>
+    <w:p>
+      <w:pPr>
+        <w:pStyle w:val="ListParagraph"/>
+        <w:numPr>
+          <w:ilvl w:val="0"/>
+          <w:numId w:val="1"/>
+        </w:numPr>
+      </w:pPr>
+      <w:r>
+        <w:t>Can we use permission sets</w:t>
+      </w:r>
+      <w:r>
+        <w:t xml:space="preserve"> ?</w:t>
+      </w:r>
+    </w:p>
+    <w:p>
+      <w:r>
+        <w:rPr>
+          <w:b/>
+          <w:bCs/>
+          <w:u w:val="single"/>
+        </w:rPr>
+        <w:t xml:space="preserve">TIP : </w:t>
+      </w:r>
+      <w:r>
+        <w:rPr>
+          <w:b/>
+          <w:bCs/>
+          <w:u w:val="single"/>
+        </w:rPr>
+        <w:t>PAGE LAYOUT FIELDS SECURITY FLOW</w:t>
+      </w:r>
+    </w:p>
+    <w:p>
+      <w:r>
+        <w:t xml:space="preserve">PAGE LOADS </w:t>
+      </w:r>
+    </w:p>
+    <w:p>
+      <w:r>
+        <w:sym w:font="Wingdings" w:char="F0E0"/>
+      </w:r>
+      <w:r>
+        <w:t xml:space="preserve"> SYSTEM CHECKS THE USER PROFILE </w:t>
+      </w:r>
+      <w:r>
+        <w:sym w:font="Wingdings" w:char="F0E0"/>
+      </w:r>
+      <w:r>
+        <w:t xml:space="preserve"> THOSE FIELDS </w:t>
+      </w:r>
+      <w:r>
+        <w:t xml:space="preserve">THAT ARE </w:t>
+      </w:r>
+      <w:r>
+        <w:t xml:space="preserve">MARKED AS VISIBLE </w:t>
+      </w:r>
+      <w:r>
+        <w:t xml:space="preserve">OR READ ONLY </w:t>
+      </w:r>
+      <w:r>
+        <w:t xml:space="preserve">WILL BE SHOWN ON THE PAGE </w:t>
+      </w:r>
+    </w:p>
+    <w:p>
+      <w:r>
+        <w:sym w:font="Wingdings" w:char="F0E0"/>
+      </w:r>
+      <w:r>
+        <w:t xml:space="preserve"> SYSTEM CHECKS THE USER PERMISSION SET </w:t>
+      </w:r>
+      <w:r>
+        <w:sym w:font="Wingdings" w:char="F0E0"/>
+      </w:r>
+      <w:r>
+        <w:t xml:space="preserve"> IF THERE IS ANY PERMISSION SET DEFINING FIELD READ ONLY OR EDIT ACCESS THEN THOSE FIELD</w:t>
+      </w:r>
+      <w:r>
+        <w:t>S</w:t>
+      </w:r>
+      <w:r>
+        <w:t xml:space="preserve"> WILL BE SHOWN ON THE PAGE</w:t>
+      </w:r>
+    </w:p>
+    <w:p>
+      <w:r>
+        <w:rPr>
+          <w:b/>
+          <w:bCs/>
+        </w:rPr>
+        <w:t>Use case #10:</w:t>
+      </w:r>
+    </w:p>
+    <w:p>
+      <w:r>
+        <w:t>John Doe raises a concern that the system is showing lot of fields. For e.g agreement related fields should be shown only when agreement needed checkbox is selected.else it should be hidden from user view</w:t>
+      </w:r>
+    </w:p>
+    <w:p>
+      <w:pPr>
+        <w:rPr>
+          <w:b/>
+          <w:bCs/>
+        </w:rPr>
+      </w:pPr>
+      <w:r>
+        <w:rPr>
+          <w:b/>
+          <w:bCs/>
+        </w:rPr>
+        <w:t>Solution:</w:t>
+      </w:r>
+    </w:p>
+    <w:p>
+      <w:pPr>
+        <w:rPr>
+          <w:strike/>
+        </w:rPr>
+      </w:pPr>
+      <w:r>
+        <w:rPr>
+          <w:b/>
+          <w:bCs/>
+        </w:rPr>
+        <w:t>Option 1:</w:t>
+      </w:r>
+      <w:r>
+        <w:rPr>
+          <w:strike/>
+        </w:rPr>
+        <w:t xml:space="preserve"> Page Layout</w:t>
+      </w:r>
+      <w:r>
+        <w:rPr>
+          <w:strike/>
+        </w:rPr>
+        <w:t xml:space="preserve"> . Cannot be done as dynamic fields setup not possible in page layout feature</w:t>
+      </w:r>
+    </w:p>
+    <w:p>
+      <w:pPr>
+        <w:rPr>
+          <w:b/>
+          <w:bCs/>
+        </w:rPr>
+      </w:pPr>
+      <w:r>
+        <w:rPr>
+          <w:b/>
+          <w:bCs/>
+        </w:rPr>
+        <w:t>Option 2:</w:t>
+      </w:r>
+      <w:r>
+        <w:rPr>
+          <w:b/>
+          <w:bCs/>
+        </w:rPr>
+        <w:t xml:space="preserve"> Dynamic Forms</w:t>
+      </w:r>
+    </w:p>
+    <w:p>
+      <w:pPr>
+        <w:pStyle w:val="ListParagraph"/>
+        <w:numPr>
+          <w:ilvl w:val="0"/>
+          <w:numId w:val="1"/>
+        </w:numPr>
+      </w:pPr>
+      <w:r>
+        <w:t>Another functionality in SF helps to configure UI fields</w:t>
+      </w:r>
+    </w:p>
+    <w:p>
+      <w:pPr>
+        <w:pStyle w:val="ListParagraph"/>
+        <w:numPr>
+          <w:ilvl w:val="0"/>
+          <w:numId w:val="1"/>
+        </w:numPr>
+        <w:rPr>
+          <w:b/>
+          <w:bCs/>
+        </w:rPr>
+      </w:pPr>
+      <w:r>
+        <w:t xml:space="preserve">Helps to </w:t>
+      </w:r>
+      <w:r>
+        <w:t>configure fields that will show or hide based on visibility filters</w:t>
+      </w:r>
+    </w:p>
+    <w:p>
+      <w:pPr>
+        <w:rPr>
+          <w:b/>
+          <w:bCs/>
+        </w:rPr>
+      </w:pPr>
+    </w:p>
+    <w:p>
+      <w:r>
+        <w:rPr>
+          <w:b/>
+          <w:bCs/>
+          <w:u w:val="single"/>
+        </w:rPr>
+        <w:t xml:space="preserve">TIP : </w:t>
+      </w:r>
+      <w:r>
+        <w:rPr>
+          <w:b/>
+          <w:bCs/>
+          <w:u w:val="single"/>
+        </w:rPr>
+        <w:t xml:space="preserve">PAGE LAYOUT </w:t>
+      </w:r>
+      <w:r>
+        <w:rPr>
+          <w:b/>
+          <w:bCs/>
+          <w:u w:val="single"/>
+        </w:rPr>
+        <w:t xml:space="preserve">+ DYNAMIC FORMS </w:t>
+      </w:r>
+      <w:r>
+        <w:rPr>
+          <w:b/>
+          <w:bCs/>
+          <w:u w:val="single"/>
+        </w:rPr>
+        <w:t>FIELDS SECURITY FLOW</w:t>
+      </w:r>
+    </w:p>
+    <w:p>
+      <w:r>
+        <w:t xml:space="preserve">PAGE LOADS </w:t>
+      </w:r>
+    </w:p>
+    <w:p>
+      <w:r>
+        <w:sym w:font="Wingdings" w:char="F0E0"/>
+      </w:r>
+      <w:r>
+        <w:t xml:space="preserve"> SYSTEM CHECKS THE USER PROFILE </w:t>
+      </w:r>
+      <w:r>
+        <w:sym w:font="Wingdings" w:char="F0E0"/>
+      </w:r>
+      <w:r>
+        <w:t xml:space="preserve"> THOSE FIELDS THAT ARE MARKED AS VISIBLE OR READ ONLY WILL BE SHOWN ON THE PAGE </w:t>
+      </w:r>
+    </w:p>
+    <w:p>
+      <w:r>
+        <w:sym w:font="Wingdings" w:char="F0E0"/>
+      </w:r>
+      <w:r>
+        <w:t xml:space="preserve"> SYSTEM CHECKS THE USER PERMISSION SET </w:t>
+      </w:r>
+      <w:r>
+        <w:sym w:font="Wingdings" w:char="F0E0"/>
+      </w:r>
+      <w:r>
+        <w:t xml:space="preserve"> IF THERE IS ANY PERMISSION SET DEFINING FIELD READ ONLY OR EDIT ACCESS THEN THOSE FIELDS WILL BE SHOWN ON THE PAGE</w:t>
+      </w:r>
+    </w:p>
+    <w:p>
+      <w:r>
+        <w:sym w:font="Wingdings" w:char="F0E0"/>
+      </w:r>
+      <w:r>
+        <w:t xml:space="preserve"> IF DYNAMIC FORMS ENABLED</w:t>
+      </w:r>
+    </w:p>
+    <w:p>
+      <w:pPr>
+        <w:pStyle w:val="ListParagraph"/>
+        <w:numPr>
+          <w:ilvl w:val="0"/>
+          <w:numId w:val="5"/>
+        </w:numPr>
+      </w:pPr>
+      <w:r>
         <w:lastRenderedPageBreak/>
-        <w:t>Seasonal Promotions with 10% discount</w:t>
-      </w:r>
-    </w:p>
-    <w:p>
-      <w:pPr>
-        <w:pStyle w:val="ListParagraph"/>
-        <w:numPr>
-          <w:ilvl w:val="1"/>
-          <w:numId w:val="1"/>
-        </w:numPr>
-      </w:pPr>
-      <w:r>
-        <w:t>Seasonal Promotions with 15% discount</w:t>
-      </w:r>
-    </w:p>
-    <w:p>
-      <w:pPr>
-        <w:pStyle w:val="ListParagraph"/>
-        <w:numPr>
-          <w:ilvl w:val="1"/>
-          <w:numId w:val="1"/>
-        </w:numPr>
-      </w:pPr>
-      <w:r>
-        <w:t>New Customer Onboarding discount</w:t>
-      </w:r>
-    </w:p>
-    <w:p/>
-    <w:p>
-      <w:r>
-        <w:t>Solution:</w:t>
-      </w:r>
-    </w:p>
-    <w:p>
-      <w:pPr>
-        <w:rPr>
-          <w:strike/>
-        </w:rPr>
-      </w:pPr>
-      <w:r>
-        <w:t xml:space="preserve">Option 1: </w:t>
-      </w:r>
-      <w:r>
-        <w:rPr>
-          <w:strike/>
-        </w:rPr>
-        <w:t>Roles</w:t>
-      </w:r>
-      <w:r>
-        <w:rPr>
-          <w:strike/>
-        </w:rPr>
-        <w:t xml:space="preserve"> . Roles can be used only to define data security </w:t>
-      </w:r>
-    </w:p>
-    <w:p>
-      <w:r>
-        <w:t xml:space="preserve">Option 2: Page Layout </w:t>
-      </w:r>
-    </w:p>
-    <w:p>
-      <w:pPr>
-        <w:pStyle w:val="ListParagraph"/>
-        <w:numPr>
-          <w:ilvl w:val="0"/>
-          <w:numId w:val="1"/>
-        </w:numPr>
-        <w:rPr>
-          <w:strike/>
-        </w:rPr>
-      </w:pPr>
-      <w:r>
-        <w:rPr>
-          <w:strike/>
-        </w:rPr>
-        <w:t>Can we create a new page layout and assign to John Doe</w:t>
-      </w:r>
-    </w:p>
-    <w:p>
-      <w:pPr>
-        <w:pStyle w:val="ListParagraph"/>
-        <w:numPr>
-          <w:ilvl w:val="0"/>
-          <w:numId w:val="1"/>
-        </w:numPr>
-        <w:rPr>
-          <w:strike/>
-        </w:rPr>
-      </w:pPr>
-      <w:r>
-        <w:rPr>
-          <w:strike/>
-        </w:rPr>
-        <w:t>Can we create a new page layout and assign to John Doe</w:t>
-      </w:r>
-      <w:r>
-        <w:rPr>
-          <w:strike/>
-        </w:rPr>
-        <w:t>’s profile</w:t>
-      </w:r>
-    </w:p>
-    <w:p>
-      <w:pPr>
-        <w:pStyle w:val="ListParagraph"/>
-      </w:pPr>
-    </w:p>
-    <w:p>
-      <w:pPr>
-        <w:pStyle w:val="ListParagraph"/>
-        <w:numPr>
-          <w:ilvl w:val="0"/>
-          <w:numId w:val="1"/>
-        </w:numPr>
-      </w:pPr>
-      <w:r>
-        <w:t>Can we use permission sets</w:t>
-      </w:r>
-      <w:r>
-        <w:t xml:space="preserve"> ?</w:t>
-      </w:r>
-    </w:p>
-    <w:p>
-      <w:r>
-        <w:rPr>
-          <w:b/>
-          <w:bCs/>
-          <w:u w:val="single"/>
-        </w:rPr>
-        <w:t xml:space="preserve">TIP : </w:t>
-      </w:r>
-      <w:r>
-        <w:rPr>
-          <w:b/>
-          <w:bCs/>
-          <w:u w:val="single"/>
-        </w:rPr>
-        <w:t>PAGE LAYOUT FIELDS SECURITY FLOW</w:t>
-      </w:r>
-    </w:p>
-    <w:p>
-      <w:r>
-        <w:t xml:space="preserve">PAGE LOADS </w:t>
-      </w:r>
-    </w:p>
-    <w:p>
+        <w:t xml:space="preserve">SYSTEM CHECKS THE FIELD VISIBILTY </w:t>
+      </w:r>
       <w:r>
         <w:sym w:font="Wingdings" w:char="F0E0"/>
       </w:r>
       <w:r>
-        <w:t xml:space="preserve"> SYSTEM CHECKS THE USER PROFILE </w:t>
-      </w:r>
-      <w:r>
-        <w:sym w:font="Wingdings" w:char="F0E0"/>
-      </w:r>
-      <w:r>
-        <w:t xml:space="preserve"> THOSE FIELDS </w:t>
-      </w:r>
-      <w:r>
-        <w:t xml:space="preserve">THAT ARE </w:t>
-      </w:r>
-      <w:r>
-        <w:t xml:space="preserve">MARKED AS VISIBLE </w:t>
-      </w:r>
-      <w:r>
-        <w:t xml:space="preserve">OR READ ONLY </w:t>
-      </w:r>
-      <w:r>
-        <w:t xml:space="preserve">WILL BE SHOWN ON THE PAGE </w:t>
-      </w:r>
-    </w:p>
-    <w:p>
-      <w:r>
-        <w:sym w:font="Wingdings" w:char="F0E0"/>
-      </w:r>
-      <w:r>
-        <w:t xml:space="preserve"> SYSTEM CHECKS THE USER PERMISSION SET </w:t>
-      </w:r>
-      <w:r>
-        <w:sym w:font="Wingdings" w:char="F0E0"/>
-      </w:r>
-      <w:r>
-        <w:t xml:space="preserve"> IF THERE IS ANY PERMISSION SET DEFINING FIELD READ ONLY OR EDIT ACCESS THEN THOSE FIELD</w:t>
-      </w:r>
-      <w:r>
-        <w:t>S</w:t>
-      </w:r>
-      <w:r>
-        <w:t xml:space="preserve"> WILL BE SHOWN ON THE PAGE</w:t>
-      </w:r>
-    </w:p>
-    <w:p>
-      <w:r>
-        <w:rPr>
-          <w:b/>
-          <w:bCs/>
-        </w:rPr>
-        <w:t>Use case #10:</w:t>
-      </w:r>
-    </w:p>
-    <w:p>
-      <w:r>
-        <w:t>John Doe raises a concern that the system is showing lot of fields. For e.g agreement related fields should be shown only when agreement needed checkbox is selected.else it should be hidden from user view</w:t>
-      </w:r>
-    </w:p>
-    <w:p>
-      <w:pPr>
-        <w:rPr>
-          <w:b/>
-          <w:bCs/>
-        </w:rPr>
-      </w:pPr>
-      <w:r>
-        <w:rPr>
-          <w:b/>
-          <w:bCs/>
-        </w:rPr>
-        <w:t>Solution:</w:t>
-      </w:r>
-    </w:p>
-    <w:p>
-      <w:pPr>
-        <w:rPr>
-          <w:strike/>
-        </w:rPr>
-      </w:pPr>
-      <w:r>
-        <w:rPr>
-          <w:b/>
-          <w:bCs/>
-        </w:rPr>
-        <w:t>Option 1:</w:t>
-      </w:r>
-      <w:r>
-        <w:rPr>
-          <w:strike/>
-        </w:rPr>
-        <w:t xml:space="preserve"> Page Layout</w:t>
-      </w:r>
-      <w:r>
-        <w:rPr>
-          <w:strike/>
-        </w:rPr>
-        <w:t xml:space="preserve"> . Cannot be done as dynamic fields setup not possible in page layout feature</w:t>
-      </w:r>
-    </w:p>
-    <w:p>
-      <w:pPr>
-        <w:rPr>
-          <w:b/>
-          <w:bCs/>
-        </w:rPr>
-      </w:pPr>
-      <w:r>
-        <w:rPr>
-          <w:b/>
-          <w:bCs/>
-        </w:rPr>
-        <w:t>Option 2:</w:t>
-      </w:r>
-      <w:r>
-        <w:rPr>
-          <w:b/>
-          <w:bCs/>
-        </w:rPr>
-        <w:t xml:space="preserve"> Dynamic Forms</w:t>
-      </w:r>
-    </w:p>
-    <w:p>
-      <w:pPr>
-        <w:pStyle w:val="ListParagraph"/>
-        <w:numPr>
-          <w:ilvl w:val="0"/>
-          <w:numId w:val="1"/>
-        </w:numPr>
-      </w:pPr>
-      <w:r>
-        <w:t>Another functionality in SF helps to configure UI fields</w:t>
-      </w:r>
-    </w:p>
-    <w:p>
-      <w:pPr>
-        <w:pStyle w:val="ListParagraph"/>
-        <w:numPr>
-          <w:ilvl w:val="0"/>
-          <w:numId w:val="1"/>
-        </w:numPr>
-        <w:rPr>
-          <w:b/>
-          <w:bCs/>
-        </w:rPr>
-      </w:pPr>
-      <w:r>
-        <w:t xml:space="preserve">Helps to </w:t>
-      </w:r>
-      <w:r>
-        <w:t>configure fields that will show or hide based on visibility filters</w:t>
-      </w:r>
-    </w:p>
-    <w:p>
-      <w:pPr>
-        <w:rPr>
-          <w:b/>
-          <w:bCs/>
-        </w:rPr>
-      </w:pPr>
-    </w:p>
-    <w:p>
-      <w:r>
-        <w:rPr>
-          <w:b/>
-          <w:bCs/>
-          <w:u w:val="single"/>
-        </w:rPr>
-        <w:t xml:space="preserve">TIP : </w:t>
-      </w:r>
-      <w:r>
-        <w:rPr>
-          <w:b/>
-          <w:bCs/>
-          <w:u w:val="single"/>
-        </w:rPr>
-        <w:t xml:space="preserve">PAGE LAYOUT </w:t>
-      </w:r>
-      <w:r>
-        <w:rPr>
-          <w:b/>
-          <w:bCs/>
-          <w:u w:val="single"/>
-        </w:rPr>
-        <w:t xml:space="preserve">+ DYNAMIC FORMS </w:t>
-      </w:r>
-      <w:r>
-        <w:rPr>
-          <w:b/>
-          <w:bCs/>
-          <w:u w:val="single"/>
-        </w:rPr>
-        <w:t>FIELDS SECURITY FLOW</w:t>
-      </w:r>
-    </w:p>
-    <w:p>
-      <w:r>
-        <w:t xml:space="preserve">PAGE LOADS </w:t>
-      </w:r>
-    </w:p>
-    <w:p>
-      <w:r>
-        <w:sym w:font="Wingdings" w:char="F0E0"/>
-      </w:r>
-      <w:r>
-        <w:t xml:space="preserve"> SYSTEM CHECKS THE USER PROFILE </w:t>
-      </w:r>
-      <w:r>
-        <w:sym w:font="Wingdings" w:char="F0E0"/>
-      </w:r>
-      <w:r>
-        <w:t xml:space="preserve"> THOSE FIELDS THAT ARE MARKED AS VISIBLE OR READ ONLY WILL BE SHOWN ON THE PAGE </w:t>
-      </w:r>
-    </w:p>
-    <w:p>
-      <w:r>
-        <w:sym w:font="Wingdings" w:char="F0E0"/>
-      </w:r>
-      <w:r>
-        <w:t xml:space="preserve"> SYSTEM CHECKS THE USER PERMISSION SET </w:t>
-      </w:r>
-      <w:r>
-        <w:sym w:font="Wingdings" w:char="F0E0"/>
-      </w:r>
-      <w:r>
-        <w:t xml:space="preserve"> IF THERE IS ANY PERMISSION SET DEFINING FIELD READ ONLY OR EDIT ACCESS THEN THOSE FIELDS WILL BE SHOWN ON THE PAGE</w:t>
-      </w:r>
-    </w:p>
-    <w:p>
-      <w:r>
-        <w:sym w:font="Wingdings" w:char="F0E0"/>
-      </w:r>
-      <w:r>
-        <w:t xml:space="preserve"> IF DYNAMIC FORMS ENABLED</w:t>
-      </w:r>
-    </w:p>
-    <w:p>
-      <w:pPr>
-        <w:pStyle w:val="ListParagraph"/>
-        <w:numPr>
-          <w:ilvl w:val="0"/>
-          <w:numId w:val="5"/>
-        </w:numPr>
-      </w:pPr>
-      <w:r>
-        <w:t xml:space="preserve">SYSTEM CHECKS THE FIELD VISIBILTY </w:t>
-      </w:r>
-      <w:r>
-        <w:sym w:font="Wingdings" w:char="F0E0"/>
-      </w:r>
-      <w:r>
         <w:t xml:space="preserve"> IF VISIBILTY CONDITION IS TRU</w:t>
       </w:r>
       <w:r>
@@ -8847,7 +8888,6 @@
           <w:b/>
           <w:bCs/>
         </w:rPr>
-        <w:lastRenderedPageBreak/>
         <w:t>Use case #10:</w:t>
       </w:r>
     </w:p>
@@ -9139,6 +9179,7 @@
           <w:b/>
           <w:bCs/>
         </w:rPr>
+        <w:lastRenderedPageBreak/>
         <w:t>CEO would like to ensure Data team has access to all accounts in the system. However, data team should not have edit access to account records that they do not own.</w:t>
       </w:r>
     </w:p>
@@ -9486,6 +9527,7 @@
         </w:numPr>
       </w:pPr>
       <w:r>
+        <w:lastRenderedPageBreak/>
         <w:t>with start conditions</w:t>
       </w:r>
     </w:p>
@@ -9527,7 +9569,6 @@
         </w:rPr>
       </w:pPr>
       <w:r>
-        <w:lastRenderedPageBreak/>
         <w:t>Use of update records data element</w:t>
       </w:r>
     </w:p>
@@ -9874,40 +9915,32 @@
         </w:numPr>
       </w:pPr>
       <w:r>
-        <w:t>Object Name: Account</w:t>
-      </w:r>
-      <w:r>
-        <w:t xml:space="preserve"> And Discount Junction obj</w:t>
-      </w:r>
-    </w:p>
-    <w:p>
-      <w:pPr>
-        <w:pStyle w:val="ListParagraph"/>
-        <w:numPr>
-          <w:ilvl w:val="0"/>
-          <w:numId w:val="1"/>
-        </w:numPr>
-      </w:pPr>
-      <w:r>
-        <w:t xml:space="preserve">Trigger: Only on </w:t>
-      </w:r>
-      <w:r>
-        <w:t>create</w:t>
-      </w:r>
-    </w:p>
-    <w:p>
-      <w:pPr>
-        <w:pStyle w:val="ListParagraph"/>
-        <w:numPr>
-          <w:ilvl w:val="0"/>
-          <w:numId w:val="1"/>
-        </w:numPr>
-      </w:pPr>
-      <w:r>
-        <w:t xml:space="preserve">Start Conditions: </w:t>
-      </w:r>
-      <w:r>
-        <w:t>None</w:t>
+        <w:t>Object Name: Account And Discount Junction obj</w:t>
+      </w:r>
+    </w:p>
+    <w:p>
+      <w:pPr>
+        <w:pStyle w:val="ListParagraph"/>
+        <w:numPr>
+          <w:ilvl w:val="0"/>
+          <w:numId w:val="1"/>
+        </w:numPr>
+      </w:pPr>
+      <w:r>
+        <w:lastRenderedPageBreak/>
+        <w:t>Trigger: Only on create</w:t>
+      </w:r>
+    </w:p>
+    <w:p>
+      <w:pPr>
+        <w:pStyle w:val="ListParagraph"/>
+        <w:numPr>
+          <w:ilvl w:val="0"/>
+          <w:numId w:val="1"/>
+        </w:numPr>
+      </w:pPr>
+      <w:r>
+        <w:t>Start Conditions: None</w:t>
       </w:r>
     </w:p>
     <w:p>
@@ -9922,7 +9955,6 @@
         <w:rPr>
           <w:noProof/>
         </w:rPr>
-        <w:lastRenderedPageBreak/>
         <w:drawing>
           <wp:inline distT="0" distB="0" distL="0" distR="0" wp14:anchorId="4CEFD2A4" wp14:editId="424E6A93">
             <wp:extent cx="5731510" cy="2958465"/>
@@ -10042,10 +10074,7 @@
         </w:numPr>
       </w:pPr>
       <w:r>
-        <w:t xml:space="preserve">Object Name: </w:t>
-      </w:r>
-      <w:r>
-        <w:t>Contact</w:t>
+        <w:t>Object Name: Contact</w:t>
       </w:r>
     </w:p>
     <w:p>
@@ -10078,10 +10107,7 @@
         <w:t>Use case #</w:t>
       </w:r>
       <w:r>
-        <w:t>2</w:t>
-      </w:r>
-      <w:r>
-        <w:t>1</w:t>
+        <w:t>21</w:t>
       </w:r>
       <w:r>
         <w:t>:</w:t>
@@ -10304,6 +10330,9 @@
       <w:r>
         <w:t>How do I enable communication between users and contacts within Salesforce ?</w:t>
       </w:r>
+      <w:r>
+        <w:t xml:space="preserve">  - DONE</w:t>
+      </w:r>
     </w:p>
     <w:p>
       <w:pPr>
@@ -10315,6 +10344,9 @@
       </w:pPr>
       <w:r>
         <w:t>How do I automate sending emails in Salesforce?</w:t>
+      </w:r>
+      <w:r>
+        <w:t xml:space="preserve"> </w:t>
       </w:r>
     </w:p>
     <w:p>

</xml_diff>